<commit_message>
avance del sprint 2
</commit_message>
<xml_diff>
--- a/Sprint2/Sprint2-C3S2.docx
+++ b/Sprint2/Sprint2-C3S2.docx
@@ -4733,8 +4733,6 @@
               </w:rPr>
               <w:t>Completo</w:t>
             </w:r>
-            <w:bookmarkStart w:id="0" w:name="_GoBack"/>
-            <w:bookmarkEnd w:id="0"/>
           </w:p>
         </w:tc>
         <w:tc>
@@ -6244,6 +6242,7 @@
                 <w:rFonts w:ascii="Times New Roman" w:eastAsia="Times New Roman" w:hAnsi="Times New Roman" w:cs="Times New Roman"/>
                 <w:sz w:val="20"/>
                 <w:szCs w:val="20"/>
+                <w:u w:val="single"/>
               </w:rPr>
             </w:pPr>
             <w:proofErr w:type="spellStart"/>
@@ -6261,7 +6260,7 @@
                 <w:sz w:val="20"/>
                 <w:szCs w:val="20"/>
               </w:rPr>
-              <w:t>TableroVacio</w:t>
+              <w:t>EmptyBoard</w:t>
             </w:r>
             <w:proofErr w:type="spellEnd"/>
           </w:p>
@@ -6287,7 +6286,7 @@
                 <w:sz w:val="20"/>
                 <w:szCs w:val="20"/>
               </w:rPr>
-              <w:t>TableroNuevo</w:t>
+              <w:t>NewTablero</w:t>
             </w:r>
             <w:proofErr w:type="spellEnd"/>
           </w:p>
@@ -6510,23 +6509,7 @@
                 <w:sz w:val="20"/>
                 <w:szCs w:val="20"/>
               </w:rPr>
-              <w:t>Tes</w:t>
-            </w:r>
-            <w:r>
-              <w:rPr>
-                <w:rFonts w:ascii="Times New Roman" w:eastAsia="Times New Roman" w:hAnsi="Times New Roman" w:cs="Times New Roman"/>
-                <w:sz w:val="20"/>
-                <w:szCs w:val="20"/>
-              </w:rPr>
-              <w:t>tSelector</w:t>
-            </w:r>
-            <w:r>
-              <w:rPr>
-                <w:rFonts w:ascii="Times New Roman" w:eastAsia="Times New Roman" w:hAnsi="Times New Roman" w:cs="Times New Roman"/>
-                <w:sz w:val="20"/>
-                <w:szCs w:val="20"/>
-              </w:rPr>
-              <w:t>ModeGame</w:t>
+              <w:t>TestSelectorModeGame</w:t>
             </w:r>
             <w:proofErr w:type="spellEnd"/>
           </w:p>
@@ -6800,7 +6783,23 @@
                 <w:sz w:val="20"/>
                 <w:szCs w:val="20"/>
               </w:rPr>
-              <w:t>makeBlueMoveS</w:t>
+              <w:t>M</w:t>
+            </w:r>
+            <w:r>
+              <w:rPr>
+                <w:rFonts w:ascii="Times New Roman" w:eastAsia="Times New Roman" w:hAnsi="Times New Roman" w:cs="Times New Roman"/>
+                <w:sz w:val="20"/>
+                <w:szCs w:val="20"/>
+              </w:rPr>
+              <w:t>akeBlueMoveS</w:t>
+            </w:r>
+            <w:r>
+              <w:rPr>
+                <w:rFonts w:ascii="Times New Roman" w:eastAsia="Times New Roman" w:hAnsi="Times New Roman" w:cs="Times New Roman"/>
+                <w:sz w:val="20"/>
+                <w:szCs w:val="20"/>
+              </w:rPr>
+              <w:t>_SimpleGame</w:t>
             </w:r>
             <w:proofErr w:type="spellEnd"/>
           </w:p>
@@ -6828,6 +6827,15 @@
                 <w:lang w:val="es-PE"/>
               </w:rPr>
               <w:t>Debe verificar que se marque el movimiento S en una casilla válida para el jugador Azul y que el turno se ceda al siguiente jugador.</w:t>
+            </w:r>
+            <w:r>
+              <w:rPr>
+                <w:rFonts w:ascii="Times New Roman" w:eastAsia="Times New Roman" w:hAnsi="Times New Roman" w:cs="Times New Roman"/>
+                <w:sz w:val="20"/>
+                <w:szCs w:val="20"/>
+                <w:lang w:val="es-PE"/>
+              </w:rPr>
+              <w:t xml:space="preserve"> (juego simple)</w:t>
             </w:r>
           </w:p>
         </w:tc>
@@ -6908,6 +6916,7 @@
                 <w:rFonts w:ascii="Times New Roman" w:eastAsia="Times New Roman" w:hAnsi="Times New Roman" w:cs="Times New Roman"/>
                 <w:sz w:val="20"/>
                 <w:szCs w:val="20"/>
+                <w:u w:val="single"/>
               </w:rPr>
             </w:pPr>
             <w:proofErr w:type="spellStart"/>
@@ -6917,31 +6926,23 @@
                 <w:sz w:val="20"/>
                 <w:szCs w:val="20"/>
               </w:rPr>
-              <w:t>make</w:t>
-            </w:r>
-            <w:r>
-              <w:rPr>
-                <w:rFonts w:ascii="Times New Roman" w:eastAsia="Times New Roman" w:hAnsi="Times New Roman" w:cs="Times New Roman"/>
-                <w:sz w:val="20"/>
-                <w:szCs w:val="20"/>
-              </w:rPr>
-              <w:t>Red</w:t>
-            </w:r>
-            <w:r>
-              <w:rPr>
-                <w:rFonts w:ascii="Times New Roman" w:eastAsia="Times New Roman" w:hAnsi="Times New Roman" w:cs="Times New Roman"/>
-                <w:sz w:val="20"/>
-                <w:szCs w:val="20"/>
-              </w:rPr>
-              <w:t>Move</w:t>
-            </w:r>
-            <w:r>
-              <w:rPr>
-                <w:rFonts w:ascii="Times New Roman" w:eastAsia="Times New Roman" w:hAnsi="Times New Roman" w:cs="Times New Roman"/>
-                <w:sz w:val="20"/>
-                <w:szCs w:val="20"/>
-              </w:rPr>
-              <w:t>O</w:t>
+              <w:t>M</w:t>
+            </w:r>
+            <w:r>
+              <w:rPr>
+                <w:rFonts w:ascii="Times New Roman" w:eastAsia="Times New Roman" w:hAnsi="Times New Roman" w:cs="Times New Roman"/>
+                <w:sz w:val="20"/>
+                <w:szCs w:val="20"/>
+              </w:rPr>
+              <w:t>akeRedMoveO</w:t>
+            </w:r>
+            <w:r>
+              <w:rPr>
+                <w:rFonts w:ascii="Times New Roman" w:eastAsia="Times New Roman" w:hAnsi="Times New Roman" w:cs="Times New Roman"/>
+                <w:sz w:val="20"/>
+                <w:szCs w:val="20"/>
+              </w:rPr>
+              <w:t>_SimpleGame</w:t>
             </w:r>
             <w:proofErr w:type="spellEnd"/>
           </w:p>
@@ -6968,6 +6969,24 @@
                 <w:lang w:val="es-PE"/>
               </w:rPr>
               <w:t>Debe verificar que se marque el movimiento O en una casilla válida para el jugador Rojo y que el turno se ceda al siguiente jugador</w:t>
+            </w:r>
+            <w:r>
+              <w:rPr>
+                <w:rFonts w:ascii="Times New Roman" w:eastAsia="Times New Roman" w:hAnsi="Times New Roman" w:cs="Times New Roman"/>
+                <w:sz w:val="20"/>
+                <w:szCs w:val="20"/>
+                <w:lang w:val="es-PE"/>
+              </w:rPr>
+              <w:t xml:space="preserve"> </w:t>
+            </w:r>
+            <w:r>
+              <w:rPr>
+                <w:rFonts w:ascii="Times New Roman" w:eastAsia="Times New Roman" w:hAnsi="Times New Roman" w:cs="Times New Roman"/>
+                <w:sz w:val="20"/>
+                <w:szCs w:val="20"/>
+                <w:lang w:val="es-PE"/>
+              </w:rPr>
+              <w:t>(juego simple)</w:t>
             </w:r>
           </w:p>
         </w:tc>
@@ -7064,15 +7083,7 @@
                 <w:sz w:val="20"/>
                 <w:szCs w:val="20"/>
               </w:rPr>
-              <w:t>bluePlayerWin</w:t>
-            </w:r>
-            <w:r>
-              <w:rPr>
-                <w:rFonts w:ascii="Times New Roman" w:eastAsia="Times New Roman" w:hAnsi="Times New Roman" w:cs="Times New Roman"/>
-                <w:sz w:val="20"/>
-                <w:szCs w:val="20"/>
-              </w:rPr>
-              <w:t>WithS</w:t>
+              <w:t>VictoryBluePlayerWithS</w:t>
             </w:r>
             <w:proofErr w:type="spellEnd"/>
           </w:p>
@@ -7100,6 +7111,42 @@
                 <w:lang w:val="es-PE"/>
               </w:rPr>
               <w:t>Debe verificar que el juego termine cuando el jugador Azul forme SOS con un movimiento válido de S y se declare como ganador.</w:t>
+            </w:r>
+            <w:r>
+              <w:rPr>
+                <w:rFonts w:ascii="Times New Roman" w:eastAsia="Times New Roman" w:hAnsi="Times New Roman" w:cs="Times New Roman"/>
+                <w:sz w:val="20"/>
+                <w:szCs w:val="20"/>
+                <w:lang w:val="es-PE"/>
+              </w:rPr>
+              <w:t xml:space="preserve"> </w:t>
+            </w:r>
+            <w:r>
+              <w:rPr>
+                <w:rFonts w:ascii="Times New Roman" w:eastAsia="Times New Roman" w:hAnsi="Times New Roman" w:cs="Times New Roman"/>
+                <w:sz w:val="20"/>
+                <w:szCs w:val="20"/>
+                <w:lang w:val="es-PE"/>
+              </w:rPr>
+              <w:t>(juego</w:t>
+            </w:r>
+            <w:r>
+              <w:rPr>
+                <w:rFonts w:ascii="Times New Roman" w:eastAsia="Times New Roman" w:hAnsi="Times New Roman" w:cs="Times New Roman"/>
+                <w:sz w:val="20"/>
+                <w:szCs w:val="20"/>
+                <w:lang w:val="es-PE"/>
+              </w:rPr>
+              <w:t xml:space="preserve"> general</w:t>
+            </w:r>
+            <w:r>
+              <w:rPr>
+                <w:rFonts w:ascii="Times New Roman" w:eastAsia="Times New Roman" w:hAnsi="Times New Roman" w:cs="Times New Roman"/>
+                <w:sz w:val="20"/>
+                <w:szCs w:val="20"/>
+                <w:lang w:val="es-PE"/>
+              </w:rPr>
+              <w:t>)</w:t>
             </w:r>
           </w:p>
         </w:tc>
@@ -7180,6 +7227,7 @@
                 <w:rFonts w:ascii="Times New Roman" w:eastAsia="Times New Roman" w:hAnsi="Times New Roman" w:cs="Times New Roman"/>
                 <w:sz w:val="20"/>
                 <w:szCs w:val="20"/>
+                <w:u w:val="single"/>
               </w:rPr>
             </w:pPr>
             <w:proofErr w:type="spellStart"/>
@@ -7188,8 +7236,18 @@
                 <w:rFonts w:ascii="Times New Roman" w:eastAsia="Times New Roman" w:hAnsi="Times New Roman" w:cs="Times New Roman"/>
                 <w:sz w:val="20"/>
                 <w:szCs w:val="20"/>
-              </w:rPr>
-              <w:t>redPlayerWinsWithO</w:t>
+                <w:u w:val="single"/>
+              </w:rPr>
+              <w:t>VictoryR</w:t>
+            </w:r>
+            <w:r>
+              <w:rPr>
+                <w:rFonts w:ascii="Times New Roman" w:eastAsia="Times New Roman" w:hAnsi="Times New Roman" w:cs="Times New Roman"/>
+                <w:sz w:val="20"/>
+                <w:szCs w:val="20"/>
+                <w:u w:val="single"/>
+              </w:rPr>
+              <w:t>edPlayerWithO</w:t>
             </w:r>
             <w:proofErr w:type="spellEnd"/>
           </w:p>
@@ -7217,6 +7275,24 @@
                 <w:lang w:val="es-PE"/>
               </w:rPr>
               <w:t>Debe verificar que el juego termine cuando el jugador Rojo forme SOS con un movimiento válido de O y se declare como ganador.</w:t>
+            </w:r>
+            <w:r>
+              <w:rPr>
+                <w:rFonts w:ascii="Times New Roman" w:eastAsia="Times New Roman" w:hAnsi="Times New Roman" w:cs="Times New Roman"/>
+                <w:sz w:val="20"/>
+                <w:szCs w:val="20"/>
+                <w:lang w:val="es-PE"/>
+              </w:rPr>
+              <w:t xml:space="preserve"> </w:t>
+            </w:r>
+            <w:r>
+              <w:rPr>
+                <w:rFonts w:ascii="Times New Roman" w:eastAsia="Times New Roman" w:hAnsi="Times New Roman" w:cs="Times New Roman"/>
+                <w:sz w:val="20"/>
+                <w:szCs w:val="20"/>
+                <w:lang w:val="es-PE"/>
+              </w:rPr>
+              <w:t>(juego general)</w:t>
             </w:r>
           </w:p>
         </w:tc>
@@ -7631,8 +7707,8 @@
       </w:tblPr>
       <w:tblGrid>
         <w:gridCol w:w="1541"/>
-        <w:gridCol w:w="1784"/>
-        <w:gridCol w:w="1800"/>
+        <w:gridCol w:w="864"/>
+        <w:gridCol w:w="2720"/>
         <w:gridCol w:w="1980"/>
         <w:gridCol w:w="3947"/>
       </w:tblGrid>
@@ -7684,7 +7760,7 @@
         </w:tc>
         <w:tc>
           <w:tcPr>
-            <w:tcW w:w="1784" w:type="dxa"/>
+            <w:tcW w:w="864" w:type="dxa"/>
           </w:tcPr>
           <w:p>
             <w:pPr>
@@ -7725,7 +7801,7 @@
         </w:tc>
         <w:tc>
           <w:tcPr>
-            <w:tcW w:w="1800" w:type="dxa"/>
+            <w:tcW w:w="2720" w:type="dxa"/>
           </w:tcPr>
           <w:p>
             <w:pPr>
@@ -7829,6 +7905,7 @@
                 <w:rFonts w:ascii="Times New Roman" w:eastAsia="Times New Roman" w:hAnsi="Times New Roman" w:cs="Times New Roman"/>
                 <w:sz w:val="20"/>
                 <w:szCs w:val="20"/>
+                <w:u w:val="single"/>
               </w:rPr>
             </w:pPr>
             <w:r>
@@ -7843,7 +7920,7 @@
         </w:tc>
         <w:tc>
           <w:tcPr>
-            <w:tcW w:w="1784" w:type="dxa"/>
+            <w:tcW w:w="864" w:type="dxa"/>
           </w:tcPr>
           <w:p>
             <w:pPr>
@@ -7866,25 +7943,82 @@
         </w:tc>
         <w:tc>
           <w:tcPr>
-            <w:tcW w:w="1800" w:type="dxa"/>
-          </w:tcPr>
-          <w:p>
-            <w:pPr>
-              <w:jc w:val="center"/>
-              <w:rPr>
-                <w:rFonts w:ascii="Times New Roman" w:eastAsia="Times New Roman" w:hAnsi="Times New Roman" w:cs="Times New Roman"/>
-                <w:sz w:val="20"/>
-                <w:szCs w:val="20"/>
-              </w:rPr>
-            </w:pPr>
-            <w:r>
-              <w:rPr>
-                <w:rFonts w:ascii="Times New Roman" w:eastAsia="Times New Roman" w:hAnsi="Times New Roman" w:cs="Times New Roman"/>
-                <w:sz w:val="20"/>
-                <w:szCs w:val="20"/>
-              </w:rPr>
-              <w:t>3</w:t>
-            </w:r>
+            <w:tcW w:w="2720" w:type="dxa"/>
+          </w:tcPr>
+          <w:p>
+            <w:pPr>
+              <w:jc w:val="center"/>
+              <w:rPr>
+                <w:rFonts w:ascii="Times New Roman" w:eastAsia="Times New Roman" w:hAnsi="Times New Roman" w:cs="Times New Roman"/>
+                <w:sz w:val="20"/>
+                <w:szCs w:val="20"/>
+                <w:u w:val="single"/>
+                <w:lang w:val="es-PE"/>
+              </w:rPr>
+            </w:pPr>
+            <w:proofErr w:type="spellStart"/>
+            <w:r>
+              <w:rPr>
+                <w:rFonts w:ascii="Times New Roman" w:eastAsia="Times New Roman" w:hAnsi="Times New Roman" w:cs="Times New Roman"/>
+                <w:sz w:val="20"/>
+                <w:szCs w:val="20"/>
+                <w:lang w:val="es-PE"/>
+              </w:rPr>
+              <w:t>Tablero.GetCell</w:t>
+            </w:r>
+            <w:proofErr w:type="spellEnd"/>
+            <w:r>
+              <w:rPr>
+                <w:rFonts w:ascii="Times New Roman" w:eastAsia="Times New Roman" w:hAnsi="Times New Roman" w:cs="Times New Roman"/>
+                <w:sz w:val="20"/>
+                <w:szCs w:val="20"/>
+                <w:lang w:val="es-PE"/>
+              </w:rPr>
+              <w:t>(</w:t>
+            </w:r>
+            <w:proofErr w:type="spellStart"/>
+            <w:proofErr w:type="gramStart"/>
+            <w:r>
+              <w:rPr>
+                <w:rFonts w:ascii="Times New Roman" w:eastAsia="Times New Roman" w:hAnsi="Times New Roman" w:cs="Times New Roman"/>
+                <w:sz w:val="20"/>
+                <w:szCs w:val="20"/>
+                <w:lang w:val="es-PE"/>
+              </w:rPr>
+              <w:t>row,colum</w:t>
+            </w:r>
+            <w:proofErr w:type="spellEnd"/>
+            <w:proofErr w:type="gramEnd"/>
+            <w:r>
+              <w:rPr>
+                <w:rFonts w:ascii="Times New Roman" w:eastAsia="Times New Roman" w:hAnsi="Times New Roman" w:cs="Times New Roman"/>
+                <w:sz w:val="20"/>
+                <w:szCs w:val="20"/>
+                <w:lang w:val="es-PE"/>
+              </w:rPr>
+              <w:t>)</w:t>
+            </w:r>
+            <w:r>
+              <w:rPr>
+                <w:rFonts w:ascii="Times New Roman" w:eastAsia="Times New Roman" w:hAnsi="Times New Roman" w:cs="Times New Roman"/>
+                <w:sz w:val="20"/>
+                <w:szCs w:val="20"/>
+                <w:u w:val="single"/>
+                <w:lang w:val="es-PE"/>
+              </w:rPr>
+              <w:t xml:space="preserve"> </w:t>
+            </w:r>
+            <w:r>
+              <w:rPr>
+                <w:rFonts w:ascii="Times New Roman" w:eastAsia="Times New Roman" w:hAnsi="Times New Roman" w:cs="Times New Roman"/>
+                <w:sz w:val="20"/>
+                <w:szCs w:val="20"/>
+                <w:lang w:val="es-PE"/>
+              </w:rPr>
+              <w:t>para cada celda</w:t>
+            </w:r>
+            <w:bookmarkStart w:id="0" w:name="_GoBack"/>
+            <w:bookmarkEnd w:id="0"/>
           </w:p>
         </w:tc>
         <w:tc>
@@ -7906,8 +8040,36 @@
                 <w:sz w:val="20"/>
                 <w:szCs w:val="20"/>
               </w:rPr>
-              <w:t>3</w:t>
-            </w:r>
+              <w:t xml:space="preserve">0 para </w:t>
+            </w:r>
+            <w:proofErr w:type="spellStart"/>
+            <w:r>
+              <w:rPr>
+                <w:rFonts w:ascii="Times New Roman" w:eastAsia="Times New Roman" w:hAnsi="Times New Roman" w:cs="Times New Roman"/>
+                <w:sz w:val="20"/>
+                <w:szCs w:val="20"/>
+              </w:rPr>
+              <w:t>cada</w:t>
+            </w:r>
+            <w:proofErr w:type="spellEnd"/>
+            <w:r>
+              <w:rPr>
+                <w:rFonts w:ascii="Times New Roman" w:eastAsia="Times New Roman" w:hAnsi="Times New Roman" w:cs="Times New Roman"/>
+                <w:sz w:val="20"/>
+                <w:szCs w:val="20"/>
+              </w:rPr>
+              <w:t xml:space="preserve"> </w:t>
+            </w:r>
+            <w:proofErr w:type="spellStart"/>
+            <w:r>
+              <w:rPr>
+                <w:rFonts w:ascii="Times New Roman" w:eastAsia="Times New Roman" w:hAnsi="Times New Roman" w:cs="Times New Roman"/>
+                <w:sz w:val="20"/>
+                <w:szCs w:val="20"/>
+              </w:rPr>
+              <w:t>celda</w:t>
+            </w:r>
+            <w:proofErr w:type="spellEnd"/>
           </w:p>
         </w:tc>
         <w:tc>
@@ -7932,7 +8094,97 @@
                 <w:szCs w:val="20"/>
                 <w:lang w:val="es-PE"/>
               </w:rPr>
-              <w:t>Tamaño del tablero: 3x3 Un tablero vacío de 3x3 se crea correctamente</w:t>
+              <w:t xml:space="preserve">Tamaño del tablero: </w:t>
+            </w:r>
+            <w:r>
+              <w:rPr>
+                <w:rFonts w:ascii="Times New Roman" w:eastAsia="Times New Roman" w:hAnsi="Times New Roman" w:cs="Times New Roman"/>
+                <w:sz w:val="20"/>
+                <w:szCs w:val="20"/>
+                <w:lang w:val="es-PE"/>
+              </w:rPr>
+              <w:t>7</w:t>
+            </w:r>
+            <w:r>
+              <w:rPr>
+                <w:rFonts w:ascii="Times New Roman" w:eastAsia="Times New Roman" w:hAnsi="Times New Roman" w:cs="Times New Roman"/>
+                <w:sz w:val="20"/>
+                <w:szCs w:val="20"/>
+                <w:lang w:val="es-PE"/>
+              </w:rPr>
+              <w:t>x</w:t>
+            </w:r>
+            <w:r>
+              <w:rPr>
+                <w:rFonts w:ascii="Times New Roman" w:eastAsia="Times New Roman" w:hAnsi="Times New Roman" w:cs="Times New Roman"/>
+                <w:sz w:val="20"/>
+                <w:szCs w:val="20"/>
+                <w:lang w:val="es-PE"/>
+              </w:rPr>
+              <w:t>7</w:t>
+            </w:r>
+            <w:r>
+              <w:rPr>
+                <w:rFonts w:ascii="Times New Roman" w:eastAsia="Times New Roman" w:hAnsi="Times New Roman" w:cs="Times New Roman"/>
+                <w:sz w:val="20"/>
+                <w:szCs w:val="20"/>
+                <w:lang w:val="es-PE"/>
+              </w:rPr>
+              <w:t xml:space="preserve"> Un tablero vacío de </w:t>
+            </w:r>
+            <w:r>
+              <w:rPr>
+                <w:rFonts w:ascii="Times New Roman" w:eastAsia="Times New Roman" w:hAnsi="Times New Roman" w:cs="Times New Roman"/>
+                <w:sz w:val="20"/>
+                <w:szCs w:val="20"/>
+                <w:lang w:val="es-PE"/>
+              </w:rPr>
+              <w:t>7</w:t>
+            </w:r>
+            <w:r>
+              <w:rPr>
+                <w:rFonts w:ascii="Times New Roman" w:eastAsia="Times New Roman" w:hAnsi="Times New Roman" w:cs="Times New Roman"/>
+                <w:sz w:val="20"/>
+                <w:szCs w:val="20"/>
+                <w:lang w:val="es-PE"/>
+              </w:rPr>
+              <w:t>x</w:t>
+            </w:r>
+            <w:r>
+              <w:rPr>
+                <w:rFonts w:ascii="Times New Roman" w:eastAsia="Times New Roman" w:hAnsi="Times New Roman" w:cs="Times New Roman"/>
+                <w:sz w:val="20"/>
+                <w:szCs w:val="20"/>
+                <w:lang w:val="es-PE"/>
+              </w:rPr>
+              <w:t>7</w:t>
+            </w:r>
+            <w:r>
+              <w:rPr>
+                <w:rFonts w:ascii="Times New Roman" w:eastAsia="Times New Roman" w:hAnsi="Times New Roman" w:cs="Times New Roman"/>
+                <w:sz w:val="20"/>
+                <w:szCs w:val="20"/>
+                <w:lang w:val="es-PE"/>
+              </w:rPr>
+              <w:t xml:space="preserve"> se crea </w:t>
+            </w:r>
+            <w:r>
+              <w:rPr>
+                <w:rFonts w:ascii="Times New Roman" w:eastAsia="Times New Roman" w:hAnsi="Times New Roman" w:cs="Times New Roman"/>
+                <w:sz w:val="20"/>
+                <w:szCs w:val="20"/>
+                <w:lang w:val="es-PE"/>
+              </w:rPr>
+              <w:t>correctamente</w:t>
+            </w:r>
+            <w:r>
+              <w:rPr>
+                <w:rFonts w:ascii="Times New Roman" w:eastAsia="Times New Roman" w:hAnsi="Times New Roman" w:cs="Times New Roman"/>
+                <w:sz w:val="20"/>
+                <w:szCs w:val="20"/>
+                <w:lang w:val="es-PE"/>
+              </w:rPr>
+              <w:t>. Verificando que cada celda este Vacía</w:t>
             </w:r>
           </w:p>
         </w:tc>
@@ -7963,7 +8215,7 @@
         </w:tc>
         <w:tc>
           <w:tcPr>
-            <w:tcW w:w="1784" w:type="dxa"/>
+            <w:tcW w:w="864" w:type="dxa"/>
           </w:tcPr>
           <w:p>
             <w:pPr>
@@ -7986,7 +8238,7 @@
         </w:tc>
         <w:tc>
           <w:tcPr>
-            <w:tcW w:w="1800" w:type="dxa"/>
+            <w:tcW w:w="2720" w:type="dxa"/>
           </w:tcPr>
           <w:p>
             <w:pPr>
@@ -8069,7 +8321,7 @@
         </w:tc>
         <w:tc>
           <w:tcPr>
-            <w:tcW w:w="1784" w:type="dxa"/>
+            <w:tcW w:w="864" w:type="dxa"/>
           </w:tcPr>
           <w:p>
             <w:pPr>
@@ -8092,7 +8344,7 @@
         </w:tc>
         <w:tc>
           <w:tcPr>
-            <w:tcW w:w="1800" w:type="dxa"/>
+            <w:tcW w:w="2720" w:type="dxa"/>
           </w:tcPr>
           <w:p>
             <w:pPr>
@@ -8200,7 +8452,7 @@
         </w:tc>
         <w:tc>
           <w:tcPr>
-            <w:tcW w:w="1784" w:type="dxa"/>
+            <w:tcW w:w="864" w:type="dxa"/>
           </w:tcPr>
           <w:p>
             <w:pPr>
@@ -8223,7 +8475,7 @@
         </w:tc>
         <w:tc>
           <w:tcPr>
-            <w:tcW w:w="1800" w:type="dxa"/>
+            <w:tcW w:w="2720" w:type="dxa"/>
           </w:tcPr>
           <w:p>
             <w:pPr>
@@ -8304,7 +8556,7 @@
         </w:tc>
         <w:tc>
           <w:tcPr>
-            <w:tcW w:w="1784" w:type="dxa"/>
+            <w:tcW w:w="864" w:type="dxa"/>
           </w:tcPr>
           <w:p>
             <w:pPr>
@@ -8327,7 +8579,7 @@
         </w:tc>
         <w:tc>
           <w:tcPr>
-            <w:tcW w:w="1800" w:type="dxa"/>
+            <w:tcW w:w="2720" w:type="dxa"/>
           </w:tcPr>
           <w:p>
             <w:pPr>
@@ -8400,7 +8652,7 @@
         </w:tc>
         <w:tc>
           <w:tcPr>
-            <w:tcW w:w="1784" w:type="dxa"/>
+            <w:tcW w:w="864" w:type="dxa"/>
           </w:tcPr>
           <w:p>
             <w:pPr>
@@ -8423,7 +8675,7 @@
         </w:tc>
         <w:tc>
           <w:tcPr>
-            <w:tcW w:w="1800" w:type="dxa"/>
+            <w:tcW w:w="2720" w:type="dxa"/>
           </w:tcPr>
           <w:p>
             <w:pPr>
@@ -8504,7 +8756,7 @@
         </w:tc>
         <w:tc>
           <w:tcPr>
-            <w:tcW w:w="1784" w:type="dxa"/>
+            <w:tcW w:w="864" w:type="dxa"/>
           </w:tcPr>
           <w:p>
             <w:pPr>
@@ -8527,7 +8779,7 @@
         </w:tc>
         <w:tc>
           <w:tcPr>
-            <w:tcW w:w="1800" w:type="dxa"/>
+            <w:tcW w:w="2720" w:type="dxa"/>
           </w:tcPr>
           <w:p>
             <w:pPr>
@@ -8600,7 +8852,7 @@
         </w:tc>
         <w:tc>
           <w:tcPr>
-            <w:tcW w:w="1784" w:type="dxa"/>
+            <w:tcW w:w="864" w:type="dxa"/>
           </w:tcPr>
           <w:p>
             <w:pPr>
@@ -8623,7 +8875,7 @@
         </w:tc>
         <w:tc>
           <w:tcPr>
-            <w:tcW w:w="1800" w:type="dxa"/>
+            <w:tcW w:w="2720" w:type="dxa"/>
           </w:tcPr>
           <w:p>
             <w:pPr>
@@ -8703,7 +8955,7 @@
         </w:tc>
         <w:tc>
           <w:tcPr>
-            <w:tcW w:w="1784" w:type="dxa"/>
+            <w:tcW w:w="864" w:type="dxa"/>
           </w:tcPr>
           <w:p>
             <w:pPr>
@@ -8726,7 +8978,7 @@
         </w:tc>
         <w:tc>
           <w:tcPr>
-            <w:tcW w:w="1800" w:type="dxa"/>
+            <w:tcW w:w="2720" w:type="dxa"/>
           </w:tcPr>
           <w:p>
             <w:pPr>
@@ -8799,7 +9051,7 @@
         </w:tc>
         <w:tc>
           <w:tcPr>
-            <w:tcW w:w="1784" w:type="dxa"/>
+            <w:tcW w:w="864" w:type="dxa"/>
           </w:tcPr>
           <w:p>
             <w:pPr>
@@ -8822,7 +9074,7 @@
         </w:tc>
         <w:tc>
           <w:tcPr>
-            <w:tcW w:w="1800" w:type="dxa"/>
+            <w:tcW w:w="2720" w:type="dxa"/>
           </w:tcPr>
           <w:p>
             <w:pPr>
@@ -8895,7 +9147,7 @@
         </w:tc>
         <w:tc>
           <w:tcPr>
-            <w:tcW w:w="1784" w:type="dxa"/>
+            <w:tcW w:w="864" w:type="dxa"/>
           </w:tcPr>
           <w:p>
             <w:pPr>
@@ -8918,7 +9170,7 @@
         </w:tc>
         <w:tc>
           <w:tcPr>
-            <w:tcW w:w="1800" w:type="dxa"/>
+            <w:tcW w:w="2720" w:type="dxa"/>
           </w:tcPr>
           <w:p>
             <w:pPr>
@@ -9009,6 +9261,7 @@
       <w:pPr>
         <w:rPr>
           <w:rFonts w:ascii="Times New Roman" w:eastAsia="Times New Roman" w:hAnsi="Times New Roman" w:cs="Times New Roman"/>
+          <w:u w:val="single"/>
           <w:lang w:val="es-PE"/>
         </w:rPr>
       </w:pPr>
@@ -9223,6 +9476,15 @@
                 <w:lang w:val="es-PE"/>
               </w:rPr>
             </w:pPr>
+            <w:r>
+              <w:rPr>
+                <w:rFonts w:ascii="Times New Roman" w:eastAsia="Times New Roman" w:hAnsi="Times New Roman" w:cs="Times New Roman"/>
+                <w:sz w:val="20"/>
+                <w:szCs w:val="20"/>
+                <w:lang w:val="es-PE"/>
+              </w:rPr>
+              <w:t>8</w:t>
+            </w:r>
           </w:p>
         </w:tc>
         <w:tc>
@@ -9239,6 +9501,17 @@
                 <w:lang w:val="es-PE"/>
               </w:rPr>
             </w:pPr>
+            <w:proofErr w:type="spellStart"/>
+            <w:r>
+              <w:rPr>
+                <w:rFonts w:ascii="Times New Roman" w:eastAsia="Times New Roman" w:hAnsi="Times New Roman" w:cs="Times New Roman"/>
+                <w:sz w:val="20"/>
+                <w:szCs w:val="20"/>
+                <w:lang w:val="es-PE"/>
+              </w:rPr>
+              <w:t>Tablero.Ficha</w:t>
+            </w:r>
+            <w:proofErr w:type="spellEnd"/>
           </w:p>
         </w:tc>
         <w:tc>
@@ -9255,6 +9528,15 @@
                 <w:lang w:val="es-PE"/>
               </w:rPr>
             </w:pPr>
+            <w:r>
+              <w:rPr>
+                <w:rFonts w:ascii="Times New Roman" w:eastAsia="Times New Roman" w:hAnsi="Times New Roman" w:cs="Times New Roman"/>
+                <w:sz w:val="20"/>
+                <w:szCs w:val="20"/>
+                <w:lang w:val="es-PE"/>
+              </w:rPr>
+              <w:t>‘S’</w:t>
+            </w:r>
           </w:p>
         </w:tc>
         <w:tc>
@@ -9271,6 +9553,17 @@
                 <w:lang w:val="es-PE"/>
               </w:rPr>
             </w:pPr>
+            <w:proofErr w:type="spellStart"/>
+            <w:r>
+              <w:rPr>
+                <w:rFonts w:ascii="Times New Roman" w:eastAsia="Times New Roman" w:hAnsi="Times New Roman" w:cs="Times New Roman"/>
+                <w:sz w:val="20"/>
+                <w:szCs w:val="20"/>
+                <w:lang w:val="es-PE"/>
+              </w:rPr>
+              <w:t>TestBlueStartGame</w:t>
+            </w:r>
+            <w:proofErr w:type="spellEnd"/>
           </w:p>
         </w:tc>
         <w:tc>
@@ -9287,6 +9580,17 @@
                 <w:lang w:val="es-PE"/>
               </w:rPr>
             </w:pPr>
+            <w:proofErr w:type="spellStart"/>
+            <w:r>
+              <w:rPr>
+                <w:rFonts w:ascii="Times New Roman" w:eastAsia="Times New Roman" w:hAnsi="Times New Roman" w:cs="Times New Roman"/>
+                <w:sz w:val="20"/>
+                <w:szCs w:val="20"/>
+                <w:lang w:val="es-PE"/>
+              </w:rPr>
+              <w:t>BlueStartGame</w:t>
+            </w:r>
+            <w:proofErr w:type="spellEnd"/>
           </w:p>
         </w:tc>
       </w:tr>
@@ -9537,7 +9841,7 @@
         <w:sz w:val="16"/>
         <w:szCs w:val="16"/>
       </w:rPr>
-      <w:t>4</w:t>
+      <w:t>5</w:t>
     </w:r>
     <w:r>
       <w:rPr>

</xml_diff>

<commit_message>
word y codigos de testeo2 y 3
</commit_message>
<xml_diff>
--- a/Sprint2/Sprint2-C3S2.docx
+++ b/Sprint2/Sprint2-C3S2.docx
@@ -6977,16 +6977,7 @@
                 <w:szCs w:val="20"/>
                 <w:lang w:val="es-PE"/>
               </w:rPr>
-              <w:t xml:space="preserve"> </w:t>
-            </w:r>
-            <w:r>
-              <w:rPr>
-                <w:rFonts w:ascii="Times New Roman" w:eastAsia="Times New Roman" w:hAnsi="Times New Roman" w:cs="Times New Roman"/>
-                <w:sz w:val="20"/>
-                <w:szCs w:val="20"/>
-                <w:lang w:val="es-PE"/>
-              </w:rPr>
-              <w:t>(juego simple)</w:t>
+              <w:t xml:space="preserve"> (juego simple)</w:t>
             </w:r>
           </w:p>
         </w:tc>
@@ -7119,34 +7110,7 @@
                 <w:szCs w:val="20"/>
                 <w:lang w:val="es-PE"/>
               </w:rPr>
-              <w:t xml:space="preserve"> </w:t>
-            </w:r>
-            <w:r>
-              <w:rPr>
-                <w:rFonts w:ascii="Times New Roman" w:eastAsia="Times New Roman" w:hAnsi="Times New Roman" w:cs="Times New Roman"/>
-                <w:sz w:val="20"/>
-                <w:szCs w:val="20"/>
-                <w:lang w:val="es-PE"/>
-              </w:rPr>
-              <w:t>(juego</w:t>
-            </w:r>
-            <w:r>
-              <w:rPr>
-                <w:rFonts w:ascii="Times New Roman" w:eastAsia="Times New Roman" w:hAnsi="Times New Roman" w:cs="Times New Roman"/>
-                <w:sz w:val="20"/>
-                <w:szCs w:val="20"/>
-                <w:lang w:val="es-PE"/>
-              </w:rPr>
-              <w:t xml:space="preserve"> general</w:t>
-            </w:r>
-            <w:r>
-              <w:rPr>
-                <w:rFonts w:ascii="Times New Roman" w:eastAsia="Times New Roman" w:hAnsi="Times New Roman" w:cs="Times New Roman"/>
-                <w:sz w:val="20"/>
-                <w:szCs w:val="20"/>
-                <w:lang w:val="es-PE"/>
-              </w:rPr>
-              <w:t>)</w:t>
+              <w:t xml:space="preserve"> (juego general)</w:t>
             </w:r>
           </w:p>
         </w:tc>
@@ -7283,16 +7247,7 @@
                 <w:szCs w:val="20"/>
                 <w:lang w:val="es-PE"/>
               </w:rPr>
-              <w:t xml:space="preserve"> </w:t>
-            </w:r>
-            <w:r>
-              <w:rPr>
-                <w:rFonts w:ascii="Times New Roman" w:eastAsia="Times New Roman" w:hAnsi="Times New Roman" w:cs="Times New Roman"/>
-                <w:sz w:val="20"/>
-                <w:szCs w:val="20"/>
-                <w:lang w:val="es-PE"/>
-              </w:rPr>
-              <w:t>(juego general)</w:t>
+              <w:t xml:space="preserve"> (juego general)</w:t>
             </w:r>
           </w:p>
         </w:tc>
@@ -8017,6 +7972,397 @@
               </w:rPr>
               <w:t>para cada celda</w:t>
             </w:r>
+          </w:p>
+        </w:tc>
+        <w:tc>
+          <w:tcPr>
+            <w:tcW w:w="1980" w:type="dxa"/>
+          </w:tcPr>
+          <w:p>
+            <w:pPr>
+              <w:jc w:val="center"/>
+              <w:rPr>
+                <w:rFonts w:ascii="Times New Roman" w:eastAsia="Times New Roman" w:hAnsi="Times New Roman" w:cs="Times New Roman"/>
+                <w:sz w:val="20"/>
+                <w:szCs w:val="20"/>
+              </w:rPr>
+            </w:pPr>
+            <w:r>
+              <w:rPr>
+                <w:rFonts w:ascii="Times New Roman" w:eastAsia="Times New Roman" w:hAnsi="Times New Roman" w:cs="Times New Roman"/>
+                <w:sz w:val="20"/>
+                <w:szCs w:val="20"/>
+              </w:rPr>
+              <w:t xml:space="preserve">0 para </w:t>
+            </w:r>
+            <w:proofErr w:type="spellStart"/>
+            <w:r>
+              <w:rPr>
+                <w:rFonts w:ascii="Times New Roman" w:eastAsia="Times New Roman" w:hAnsi="Times New Roman" w:cs="Times New Roman"/>
+                <w:sz w:val="20"/>
+                <w:szCs w:val="20"/>
+              </w:rPr>
+              <w:t>cada</w:t>
+            </w:r>
+            <w:proofErr w:type="spellEnd"/>
+            <w:r>
+              <w:rPr>
+                <w:rFonts w:ascii="Times New Roman" w:eastAsia="Times New Roman" w:hAnsi="Times New Roman" w:cs="Times New Roman"/>
+                <w:sz w:val="20"/>
+                <w:szCs w:val="20"/>
+              </w:rPr>
+              <w:t xml:space="preserve"> </w:t>
+            </w:r>
+            <w:proofErr w:type="spellStart"/>
+            <w:r>
+              <w:rPr>
+                <w:rFonts w:ascii="Times New Roman" w:eastAsia="Times New Roman" w:hAnsi="Times New Roman" w:cs="Times New Roman"/>
+                <w:sz w:val="20"/>
+                <w:szCs w:val="20"/>
+              </w:rPr>
+              <w:t>celda</w:t>
+            </w:r>
+            <w:proofErr w:type="spellEnd"/>
+          </w:p>
+        </w:tc>
+        <w:tc>
+          <w:tcPr>
+            <w:tcW w:w="3947" w:type="dxa"/>
+          </w:tcPr>
+          <w:p>
+            <w:pPr>
+              <w:jc w:val="center"/>
+              <w:rPr>
+                <w:rFonts w:ascii="Times New Roman" w:eastAsia="Times New Roman" w:hAnsi="Times New Roman" w:cs="Times New Roman"/>
+                <w:sz w:val="20"/>
+                <w:szCs w:val="20"/>
+                <w:u w:val="single"/>
+                <w:lang w:val="es-PE"/>
+              </w:rPr>
+            </w:pPr>
+            <w:r>
+              <w:rPr>
+                <w:rFonts w:ascii="Times New Roman" w:eastAsia="Times New Roman" w:hAnsi="Times New Roman" w:cs="Times New Roman"/>
+                <w:sz w:val="20"/>
+                <w:szCs w:val="20"/>
+                <w:lang w:val="es-PE"/>
+              </w:rPr>
+              <w:t xml:space="preserve">Tamaño del tablero: </w:t>
+            </w:r>
+            <w:r>
+              <w:rPr>
+                <w:rFonts w:ascii="Times New Roman" w:eastAsia="Times New Roman" w:hAnsi="Times New Roman" w:cs="Times New Roman"/>
+                <w:sz w:val="20"/>
+                <w:szCs w:val="20"/>
+                <w:lang w:val="es-PE"/>
+              </w:rPr>
+              <w:t>7</w:t>
+            </w:r>
+            <w:r>
+              <w:rPr>
+                <w:rFonts w:ascii="Times New Roman" w:eastAsia="Times New Roman" w:hAnsi="Times New Roman" w:cs="Times New Roman"/>
+                <w:sz w:val="20"/>
+                <w:szCs w:val="20"/>
+                <w:lang w:val="es-PE"/>
+              </w:rPr>
+              <w:t>x</w:t>
+            </w:r>
+            <w:r>
+              <w:rPr>
+                <w:rFonts w:ascii="Times New Roman" w:eastAsia="Times New Roman" w:hAnsi="Times New Roman" w:cs="Times New Roman"/>
+                <w:sz w:val="20"/>
+                <w:szCs w:val="20"/>
+                <w:lang w:val="es-PE"/>
+              </w:rPr>
+              <w:t>7</w:t>
+            </w:r>
+            <w:r>
+              <w:rPr>
+                <w:rFonts w:ascii="Times New Roman" w:eastAsia="Times New Roman" w:hAnsi="Times New Roman" w:cs="Times New Roman"/>
+                <w:sz w:val="20"/>
+                <w:szCs w:val="20"/>
+                <w:lang w:val="es-PE"/>
+              </w:rPr>
+              <w:t xml:space="preserve"> Un tablero vacío de </w:t>
+            </w:r>
+            <w:r>
+              <w:rPr>
+                <w:rFonts w:ascii="Times New Roman" w:eastAsia="Times New Roman" w:hAnsi="Times New Roman" w:cs="Times New Roman"/>
+                <w:sz w:val="20"/>
+                <w:szCs w:val="20"/>
+                <w:lang w:val="es-PE"/>
+              </w:rPr>
+              <w:t>7</w:t>
+            </w:r>
+            <w:r>
+              <w:rPr>
+                <w:rFonts w:ascii="Times New Roman" w:eastAsia="Times New Roman" w:hAnsi="Times New Roman" w:cs="Times New Roman"/>
+                <w:sz w:val="20"/>
+                <w:szCs w:val="20"/>
+                <w:lang w:val="es-PE"/>
+              </w:rPr>
+              <w:t>x</w:t>
+            </w:r>
+            <w:r>
+              <w:rPr>
+                <w:rFonts w:ascii="Times New Roman" w:eastAsia="Times New Roman" w:hAnsi="Times New Roman" w:cs="Times New Roman"/>
+                <w:sz w:val="20"/>
+                <w:szCs w:val="20"/>
+                <w:lang w:val="es-PE"/>
+              </w:rPr>
+              <w:t>7</w:t>
+            </w:r>
+            <w:r>
+              <w:rPr>
+                <w:rFonts w:ascii="Times New Roman" w:eastAsia="Times New Roman" w:hAnsi="Times New Roman" w:cs="Times New Roman"/>
+                <w:sz w:val="20"/>
+                <w:szCs w:val="20"/>
+                <w:lang w:val="es-PE"/>
+              </w:rPr>
+              <w:t xml:space="preserve"> se crea </w:t>
+            </w:r>
+            <w:r>
+              <w:rPr>
+                <w:rFonts w:ascii="Times New Roman" w:eastAsia="Times New Roman" w:hAnsi="Times New Roman" w:cs="Times New Roman"/>
+                <w:sz w:val="20"/>
+                <w:szCs w:val="20"/>
+                <w:lang w:val="es-PE"/>
+              </w:rPr>
+              <w:t>correctamente</w:t>
+            </w:r>
+            <w:r>
+              <w:rPr>
+                <w:rFonts w:ascii="Times New Roman" w:eastAsia="Times New Roman" w:hAnsi="Times New Roman" w:cs="Times New Roman"/>
+                <w:sz w:val="20"/>
+                <w:szCs w:val="20"/>
+                <w:lang w:val="es-PE"/>
+              </w:rPr>
+              <w:t>. Verificando que cada celda este Vacía</w:t>
+            </w:r>
+          </w:p>
+        </w:tc>
+      </w:tr>
+      <w:tr>
+        <w:tc>
+          <w:tcPr>
+            <w:tcW w:w="1541" w:type="dxa"/>
+          </w:tcPr>
+          <w:p>
+            <w:pPr>
+              <w:jc w:val="center"/>
+              <w:rPr>
+                <w:rFonts w:ascii="Times New Roman" w:eastAsia="Times New Roman" w:hAnsi="Times New Roman" w:cs="Times New Roman"/>
+                <w:sz w:val="20"/>
+                <w:szCs w:val="20"/>
+              </w:rPr>
+            </w:pPr>
+            <w:r>
+              <w:rPr>
+                <w:rFonts w:ascii="Times New Roman" w:eastAsia="Times New Roman" w:hAnsi="Times New Roman" w:cs="Times New Roman"/>
+                <w:sz w:val="20"/>
+                <w:szCs w:val="20"/>
+              </w:rPr>
+              <w:t>2</w:t>
+            </w:r>
+          </w:p>
+        </w:tc>
+        <w:tc>
+          <w:tcPr>
+            <w:tcW w:w="864" w:type="dxa"/>
+          </w:tcPr>
+          <w:p>
+            <w:pPr>
+              <w:jc w:val="center"/>
+              <w:rPr>
+                <w:rFonts w:ascii="Times New Roman" w:eastAsia="Times New Roman" w:hAnsi="Times New Roman" w:cs="Times New Roman"/>
+                <w:sz w:val="20"/>
+                <w:szCs w:val="20"/>
+              </w:rPr>
+            </w:pPr>
+            <w:r>
+              <w:rPr>
+                <w:rFonts w:ascii="Times New Roman" w:eastAsia="Times New Roman" w:hAnsi="Times New Roman" w:cs="Times New Roman"/>
+                <w:sz w:val="20"/>
+                <w:szCs w:val="20"/>
+              </w:rPr>
+              <w:t>2.1</w:t>
+            </w:r>
+          </w:p>
+        </w:tc>
+        <w:tc>
+          <w:tcPr>
+            <w:tcW w:w="2720" w:type="dxa"/>
+          </w:tcPr>
+          <w:p>
+            <w:pPr>
+              <w:jc w:val="center"/>
+              <w:rPr>
+                <w:rFonts w:ascii="Times New Roman" w:eastAsia="Times New Roman" w:hAnsi="Times New Roman" w:cs="Times New Roman"/>
+                <w:sz w:val="20"/>
+                <w:szCs w:val="20"/>
+              </w:rPr>
+            </w:pPr>
+            <w:proofErr w:type="spellStart"/>
+            <w:r>
+              <w:rPr>
+                <w:rFonts w:ascii="Times New Roman" w:eastAsia="Times New Roman" w:hAnsi="Times New Roman" w:cs="Times New Roman"/>
+                <w:sz w:val="20"/>
+                <w:szCs w:val="20"/>
+              </w:rPr>
+              <w:t>juegoSimple.tipoDeJuego</w:t>
+            </w:r>
+            <w:proofErr w:type="spellEnd"/>
+          </w:p>
+        </w:tc>
+        <w:tc>
+          <w:tcPr>
+            <w:tcW w:w="1980" w:type="dxa"/>
+          </w:tcPr>
+          <w:p>
+            <w:pPr>
+              <w:jc w:val="center"/>
+              <w:rPr>
+                <w:rFonts w:ascii="Times New Roman" w:eastAsia="Times New Roman" w:hAnsi="Times New Roman" w:cs="Times New Roman"/>
+                <w:sz w:val="20"/>
+                <w:szCs w:val="20"/>
+              </w:rPr>
+            </w:pPr>
+            <w:r>
+              <w:rPr>
+                <w:rFonts w:ascii="Times New Roman" w:eastAsia="Times New Roman" w:hAnsi="Times New Roman" w:cs="Times New Roman"/>
+                <w:sz w:val="20"/>
+                <w:szCs w:val="20"/>
+              </w:rPr>
+              <w:t>“SIMPLE”</w:t>
+            </w:r>
+          </w:p>
+        </w:tc>
+        <w:tc>
+          <w:tcPr>
+            <w:tcW w:w="3947" w:type="dxa"/>
+          </w:tcPr>
+          <w:p>
+            <w:pPr>
+              <w:jc w:val="center"/>
+              <w:rPr>
+                <w:rFonts w:ascii="Times New Roman" w:eastAsia="Times New Roman" w:hAnsi="Times New Roman" w:cs="Times New Roman"/>
+                <w:sz w:val="20"/>
+                <w:szCs w:val="20"/>
+                <w:lang w:val="es-PE"/>
+              </w:rPr>
+            </w:pPr>
+            <w:r>
+              <w:rPr>
+                <w:rFonts w:ascii="Times New Roman" w:eastAsia="Times New Roman" w:hAnsi="Times New Roman" w:cs="Times New Roman"/>
+                <w:sz w:val="20"/>
+                <w:szCs w:val="20"/>
+                <w:lang w:val="es-PE"/>
+              </w:rPr>
+              <w:t>J.</w:t>
+            </w:r>
+            <w:r>
+              <w:rPr>
+                <w:rFonts w:ascii="Times New Roman" w:eastAsia="Times New Roman" w:hAnsi="Times New Roman" w:cs="Times New Roman"/>
+                <w:sz w:val="20"/>
+                <w:szCs w:val="20"/>
+                <w:lang w:val="es-PE"/>
+              </w:rPr>
+              <w:t xml:space="preserve"> Simple: La variable </w:t>
+            </w:r>
+            <w:proofErr w:type="spellStart"/>
+            <w:r>
+              <w:rPr>
+                <w:rFonts w:ascii="Times New Roman" w:eastAsia="Times New Roman" w:hAnsi="Times New Roman" w:cs="Times New Roman"/>
+                <w:sz w:val="20"/>
+                <w:szCs w:val="20"/>
+                <w:lang w:val="es-PE"/>
+              </w:rPr>
+              <w:t>tipoDeJ</w:t>
+            </w:r>
+            <w:r>
+              <w:rPr>
+                <w:rFonts w:ascii="Times New Roman" w:eastAsia="Times New Roman" w:hAnsi="Times New Roman" w:cs="Times New Roman"/>
+                <w:sz w:val="20"/>
+                <w:szCs w:val="20"/>
+                <w:lang w:val="es-PE"/>
+              </w:rPr>
+              <w:t>uego</w:t>
+            </w:r>
+            <w:proofErr w:type="spellEnd"/>
+            <w:r>
+              <w:rPr>
+                <w:rFonts w:ascii="Times New Roman" w:eastAsia="Times New Roman" w:hAnsi="Times New Roman" w:cs="Times New Roman"/>
+                <w:sz w:val="20"/>
+                <w:szCs w:val="20"/>
+                <w:lang w:val="es-PE"/>
+              </w:rPr>
+              <w:t xml:space="preserve"> se inicializa como un juego simple.</w:t>
+            </w:r>
+          </w:p>
+        </w:tc>
+      </w:tr>
+      <w:tr>
+        <w:tc>
+          <w:tcPr>
+            <w:tcW w:w="1541" w:type="dxa"/>
+          </w:tcPr>
+          <w:p>
+            <w:pPr>
+              <w:jc w:val="center"/>
+              <w:rPr>
+                <w:rFonts w:ascii="Times New Roman" w:eastAsia="Times New Roman" w:hAnsi="Times New Roman" w:cs="Times New Roman"/>
+                <w:sz w:val="20"/>
+                <w:szCs w:val="20"/>
+                <w:lang w:val="es-PE"/>
+              </w:rPr>
+            </w:pPr>
+          </w:p>
+        </w:tc>
+        <w:tc>
+          <w:tcPr>
+            <w:tcW w:w="864" w:type="dxa"/>
+          </w:tcPr>
+          <w:p>
+            <w:pPr>
+              <w:jc w:val="center"/>
+              <w:rPr>
+                <w:rFonts w:ascii="Times New Roman" w:eastAsia="Times New Roman" w:hAnsi="Times New Roman" w:cs="Times New Roman"/>
+                <w:sz w:val="20"/>
+                <w:szCs w:val="20"/>
+              </w:rPr>
+            </w:pPr>
+            <w:r>
+              <w:rPr>
+                <w:rFonts w:ascii="Times New Roman" w:eastAsia="Times New Roman" w:hAnsi="Times New Roman" w:cs="Times New Roman"/>
+                <w:sz w:val="20"/>
+                <w:szCs w:val="20"/>
+              </w:rPr>
+              <w:t>2.2</w:t>
+            </w:r>
+          </w:p>
+        </w:tc>
+        <w:tc>
+          <w:tcPr>
+            <w:tcW w:w="2720" w:type="dxa"/>
+          </w:tcPr>
+          <w:p>
+            <w:pPr>
+              <w:jc w:val="center"/>
+              <w:rPr>
+                <w:rFonts w:ascii="Times New Roman" w:eastAsia="Times New Roman" w:hAnsi="Times New Roman" w:cs="Times New Roman"/>
+                <w:sz w:val="20"/>
+                <w:szCs w:val="20"/>
+                <w:u w:val="single"/>
+              </w:rPr>
+            </w:pPr>
+            <w:r>
+              <w:rPr>
+                <w:rFonts w:ascii="Times New Roman" w:eastAsia="Times New Roman" w:hAnsi="Times New Roman" w:cs="Times New Roman"/>
+                <w:sz w:val="20"/>
+                <w:szCs w:val="20"/>
+              </w:rPr>
+              <w:t>juegoGeneral.tipoDeJuego</w:t>
+            </w:r>
             <w:bookmarkStart w:id="0" w:name="_GoBack"/>
             <w:bookmarkEnd w:id="0"/>
           </w:p>
@@ -8040,7 +8386,41 @@
                 <w:sz w:val="20"/>
                 <w:szCs w:val="20"/>
               </w:rPr>
-              <w:t xml:space="preserve">0 para </w:t>
+              <w:t>“GENERAL”</w:t>
+            </w:r>
+          </w:p>
+        </w:tc>
+        <w:tc>
+          <w:tcPr>
+            <w:tcW w:w="3947" w:type="dxa"/>
+          </w:tcPr>
+          <w:p>
+            <w:pPr>
+              <w:jc w:val="center"/>
+              <w:rPr>
+                <w:rFonts w:ascii="Times New Roman" w:eastAsia="Times New Roman" w:hAnsi="Times New Roman" w:cs="Times New Roman"/>
+                <w:sz w:val="20"/>
+                <w:szCs w:val="20"/>
+                <w:lang w:val="es-PE"/>
+              </w:rPr>
+            </w:pPr>
+            <w:r>
+              <w:rPr>
+                <w:rFonts w:ascii="Times New Roman" w:eastAsia="Times New Roman" w:hAnsi="Times New Roman" w:cs="Times New Roman"/>
+                <w:sz w:val="20"/>
+                <w:szCs w:val="20"/>
+                <w:lang w:val="es-PE"/>
+              </w:rPr>
+              <w:t>J.</w:t>
+            </w:r>
+            <w:r>
+              <w:rPr>
+                <w:rFonts w:ascii="Times New Roman" w:eastAsia="Times New Roman" w:hAnsi="Times New Roman" w:cs="Times New Roman"/>
+                <w:sz w:val="20"/>
+                <w:szCs w:val="20"/>
+                <w:lang w:val="es-PE"/>
+              </w:rPr>
+              <w:t xml:space="preserve"> General La variable </w:t>
             </w:r>
             <w:proofErr w:type="spellStart"/>
             <w:r>
@@ -8048,8 +8428,18 @@
                 <w:rFonts w:ascii="Times New Roman" w:eastAsia="Times New Roman" w:hAnsi="Times New Roman" w:cs="Times New Roman"/>
                 <w:sz w:val="20"/>
                 <w:szCs w:val="20"/>
-              </w:rPr>
-              <w:t>cada</w:t>
+                <w:lang w:val="es-PE"/>
+              </w:rPr>
+              <w:t>tipoDeJ</w:t>
+            </w:r>
+            <w:r>
+              <w:rPr>
+                <w:rFonts w:ascii="Times New Roman" w:eastAsia="Times New Roman" w:hAnsi="Times New Roman" w:cs="Times New Roman"/>
+                <w:sz w:val="20"/>
+                <w:szCs w:val="20"/>
+                <w:lang w:val="es-PE"/>
+              </w:rPr>
+              <w:t>uego</w:t>
             </w:r>
             <w:proofErr w:type="spellEnd"/>
             <w:r>
@@ -8057,352 +8447,9 @@
                 <w:rFonts w:ascii="Times New Roman" w:eastAsia="Times New Roman" w:hAnsi="Times New Roman" w:cs="Times New Roman"/>
                 <w:sz w:val="20"/>
                 <w:szCs w:val="20"/>
-              </w:rPr>
-              <w:t xml:space="preserve"> </w:t>
-            </w:r>
-            <w:proofErr w:type="spellStart"/>
-            <w:r>
-              <w:rPr>
-                <w:rFonts w:ascii="Times New Roman" w:eastAsia="Times New Roman" w:hAnsi="Times New Roman" w:cs="Times New Roman"/>
-                <w:sz w:val="20"/>
-                <w:szCs w:val="20"/>
-              </w:rPr>
-              <w:t>celda</w:t>
-            </w:r>
-            <w:proofErr w:type="spellEnd"/>
-          </w:p>
-        </w:tc>
-        <w:tc>
-          <w:tcPr>
-            <w:tcW w:w="3947" w:type="dxa"/>
-          </w:tcPr>
-          <w:p>
-            <w:pPr>
-              <w:jc w:val="center"/>
-              <w:rPr>
-                <w:rFonts w:ascii="Times New Roman" w:eastAsia="Times New Roman" w:hAnsi="Times New Roman" w:cs="Times New Roman"/>
-                <w:sz w:val="20"/>
-                <w:szCs w:val="20"/>
-                <w:u w:val="single"/>
-                <w:lang w:val="es-PE"/>
-              </w:rPr>
-            </w:pPr>
-            <w:r>
-              <w:rPr>
-                <w:rFonts w:ascii="Times New Roman" w:eastAsia="Times New Roman" w:hAnsi="Times New Roman" w:cs="Times New Roman"/>
-                <w:sz w:val="20"/>
-                <w:szCs w:val="20"/>
-                <w:lang w:val="es-PE"/>
-              </w:rPr>
-              <w:t xml:space="preserve">Tamaño del tablero: </w:t>
-            </w:r>
-            <w:r>
-              <w:rPr>
-                <w:rFonts w:ascii="Times New Roman" w:eastAsia="Times New Roman" w:hAnsi="Times New Roman" w:cs="Times New Roman"/>
-                <w:sz w:val="20"/>
-                <w:szCs w:val="20"/>
-                <w:lang w:val="es-PE"/>
-              </w:rPr>
-              <w:t>7</w:t>
-            </w:r>
-            <w:r>
-              <w:rPr>
-                <w:rFonts w:ascii="Times New Roman" w:eastAsia="Times New Roman" w:hAnsi="Times New Roman" w:cs="Times New Roman"/>
-                <w:sz w:val="20"/>
-                <w:szCs w:val="20"/>
-                <w:lang w:val="es-PE"/>
-              </w:rPr>
-              <w:t>x</w:t>
-            </w:r>
-            <w:r>
-              <w:rPr>
-                <w:rFonts w:ascii="Times New Roman" w:eastAsia="Times New Roman" w:hAnsi="Times New Roman" w:cs="Times New Roman"/>
-                <w:sz w:val="20"/>
-                <w:szCs w:val="20"/>
-                <w:lang w:val="es-PE"/>
-              </w:rPr>
-              <w:t>7</w:t>
-            </w:r>
-            <w:r>
-              <w:rPr>
-                <w:rFonts w:ascii="Times New Roman" w:eastAsia="Times New Roman" w:hAnsi="Times New Roman" w:cs="Times New Roman"/>
-                <w:sz w:val="20"/>
-                <w:szCs w:val="20"/>
-                <w:lang w:val="es-PE"/>
-              </w:rPr>
-              <w:t xml:space="preserve"> Un tablero vacío de </w:t>
-            </w:r>
-            <w:r>
-              <w:rPr>
-                <w:rFonts w:ascii="Times New Roman" w:eastAsia="Times New Roman" w:hAnsi="Times New Roman" w:cs="Times New Roman"/>
-                <w:sz w:val="20"/>
-                <w:szCs w:val="20"/>
-                <w:lang w:val="es-PE"/>
-              </w:rPr>
-              <w:t>7</w:t>
-            </w:r>
-            <w:r>
-              <w:rPr>
-                <w:rFonts w:ascii="Times New Roman" w:eastAsia="Times New Roman" w:hAnsi="Times New Roman" w:cs="Times New Roman"/>
-                <w:sz w:val="20"/>
-                <w:szCs w:val="20"/>
-                <w:lang w:val="es-PE"/>
-              </w:rPr>
-              <w:t>x</w:t>
-            </w:r>
-            <w:r>
-              <w:rPr>
-                <w:rFonts w:ascii="Times New Roman" w:eastAsia="Times New Roman" w:hAnsi="Times New Roman" w:cs="Times New Roman"/>
-                <w:sz w:val="20"/>
-                <w:szCs w:val="20"/>
-                <w:lang w:val="es-PE"/>
-              </w:rPr>
-              <w:t>7</w:t>
-            </w:r>
-            <w:r>
-              <w:rPr>
-                <w:rFonts w:ascii="Times New Roman" w:eastAsia="Times New Roman" w:hAnsi="Times New Roman" w:cs="Times New Roman"/>
-                <w:sz w:val="20"/>
-                <w:szCs w:val="20"/>
-                <w:lang w:val="es-PE"/>
-              </w:rPr>
-              <w:t xml:space="preserve"> se crea </w:t>
-            </w:r>
-            <w:r>
-              <w:rPr>
-                <w:rFonts w:ascii="Times New Roman" w:eastAsia="Times New Roman" w:hAnsi="Times New Roman" w:cs="Times New Roman"/>
-                <w:sz w:val="20"/>
-                <w:szCs w:val="20"/>
-                <w:lang w:val="es-PE"/>
-              </w:rPr>
-              <w:t>correctamente</w:t>
-            </w:r>
-            <w:r>
-              <w:rPr>
-                <w:rFonts w:ascii="Times New Roman" w:eastAsia="Times New Roman" w:hAnsi="Times New Roman" w:cs="Times New Roman"/>
-                <w:sz w:val="20"/>
-                <w:szCs w:val="20"/>
-                <w:lang w:val="es-PE"/>
-              </w:rPr>
-              <w:t>. Verificando que cada celda este Vacía</w:t>
-            </w:r>
-          </w:p>
-        </w:tc>
-      </w:tr>
-      <w:tr>
-        <w:tc>
-          <w:tcPr>
-            <w:tcW w:w="1541" w:type="dxa"/>
-          </w:tcPr>
-          <w:p>
-            <w:pPr>
-              <w:jc w:val="center"/>
-              <w:rPr>
-                <w:rFonts w:ascii="Times New Roman" w:eastAsia="Times New Roman" w:hAnsi="Times New Roman" w:cs="Times New Roman"/>
-                <w:sz w:val="20"/>
-                <w:szCs w:val="20"/>
-              </w:rPr>
-            </w:pPr>
-            <w:r>
-              <w:rPr>
-                <w:rFonts w:ascii="Times New Roman" w:eastAsia="Times New Roman" w:hAnsi="Times New Roman" w:cs="Times New Roman"/>
-                <w:sz w:val="20"/>
-                <w:szCs w:val="20"/>
-              </w:rPr>
-              <w:t>2</w:t>
-            </w:r>
-          </w:p>
-        </w:tc>
-        <w:tc>
-          <w:tcPr>
-            <w:tcW w:w="864" w:type="dxa"/>
-          </w:tcPr>
-          <w:p>
-            <w:pPr>
-              <w:jc w:val="center"/>
-              <w:rPr>
-                <w:rFonts w:ascii="Times New Roman" w:eastAsia="Times New Roman" w:hAnsi="Times New Roman" w:cs="Times New Roman"/>
-                <w:sz w:val="20"/>
-                <w:szCs w:val="20"/>
-              </w:rPr>
-            </w:pPr>
-            <w:r>
-              <w:rPr>
-                <w:rFonts w:ascii="Times New Roman" w:eastAsia="Times New Roman" w:hAnsi="Times New Roman" w:cs="Times New Roman"/>
-                <w:sz w:val="20"/>
-                <w:szCs w:val="20"/>
-              </w:rPr>
-              <w:t>2.1</w:t>
-            </w:r>
-          </w:p>
-        </w:tc>
-        <w:tc>
-          <w:tcPr>
-            <w:tcW w:w="2720" w:type="dxa"/>
-          </w:tcPr>
-          <w:p>
-            <w:pPr>
-              <w:jc w:val="center"/>
-              <w:rPr>
-                <w:rFonts w:ascii="Times New Roman" w:eastAsia="Times New Roman" w:hAnsi="Times New Roman" w:cs="Times New Roman"/>
-                <w:sz w:val="20"/>
-                <w:szCs w:val="20"/>
-                <w:u w:val="single"/>
-              </w:rPr>
-            </w:pPr>
-          </w:p>
-        </w:tc>
-        <w:tc>
-          <w:tcPr>
-            <w:tcW w:w="1980" w:type="dxa"/>
-          </w:tcPr>
-          <w:p>
-            <w:pPr>
-              <w:jc w:val="center"/>
-              <w:rPr>
-                <w:rFonts w:ascii="Times New Roman" w:eastAsia="Times New Roman" w:hAnsi="Times New Roman" w:cs="Times New Roman"/>
-                <w:sz w:val="20"/>
-                <w:szCs w:val="20"/>
-              </w:rPr>
-            </w:pPr>
-          </w:p>
-        </w:tc>
-        <w:tc>
-          <w:tcPr>
-            <w:tcW w:w="3947" w:type="dxa"/>
-          </w:tcPr>
-          <w:p>
-            <w:pPr>
-              <w:jc w:val="center"/>
-              <w:rPr>
-                <w:rFonts w:ascii="Times New Roman" w:eastAsia="Times New Roman" w:hAnsi="Times New Roman" w:cs="Times New Roman"/>
-                <w:sz w:val="20"/>
-                <w:szCs w:val="20"/>
-                <w:lang w:val="es-PE"/>
-              </w:rPr>
-            </w:pPr>
-            <w:r>
-              <w:rPr>
-                <w:rFonts w:ascii="Times New Roman" w:eastAsia="Times New Roman" w:hAnsi="Times New Roman" w:cs="Times New Roman"/>
-                <w:sz w:val="20"/>
-                <w:szCs w:val="20"/>
-                <w:lang w:val="es-PE"/>
-              </w:rPr>
-              <w:t>J.</w:t>
-            </w:r>
-            <w:r>
-              <w:rPr>
-                <w:rFonts w:ascii="Times New Roman" w:eastAsia="Times New Roman" w:hAnsi="Times New Roman" w:cs="Times New Roman"/>
-                <w:sz w:val="20"/>
-                <w:szCs w:val="20"/>
-                <w:lang w:val="es-PE"/>
-              </w:rPr>
-              <w:t xml:space="preserve"> Simple: La variable juego se inicializa como un juego simple.</w:t>
-            </w:r>
-          </w:p>
-        </w:tc>
-      </w:tr>
-      <w:tr>
-        <w:tc>
-          <w:tcPr>
-            <w:tcW w:w="1541" w:type="dxa"/>
-          </w:tcPr>
-          <w:p>
-            <w:pPr>
-              <w:jc w:val="center"/>
-              <w:rPr>
-                <w:rFonts w:ascii="Times New Roman" w:eastAsia="Times New Roman" w:hAnsi="Times New Roman" w:cs="Times New Roman"/>
-                <w:sz w:val="20"/>
-                <w:szCs w:val="20"/>
-                <w:lang w:val="es-PE"/>
-              </w:rPr>
-            </w:pPr>
-          </w:p>
-        </w:tc>
-        <w:tc>
-          <w:tcPr>
-            <w:tcW w:w="864" w:type="dxa"/>
-          </w:tcPr>
-          <w:p>
-            <w:pPr>
-              <w:jc w:val="center"/>
-              <w:rPr>
-                <w:rFonts w:ascii="Times New Roman" w:eastAsia="Times New Roman" w:hAnsi="Times New Roman" w:cs="Times New Roman"/>
-                <w:sz w:val="20"/>
-                <w:szCs w:val="20"/>
-              </w:rPr>
-            </w:pPr>
-            <w:r>
-              <w:rPr>
-                <w:rFonts w:ascii="Times New Roman" w:eastAsia="Times New Roman" w:hAnsi="Times New Roman" w:cs="Times New Roman"/>
-                <w:sz w:val="20"/>
-                <w:szCs w:val="20"/>
-              </w:rPr>
-              <w:t>2.2</w:t>
-            </w:r>
-          </w:p>
-        </w:tc>
-        <w:tc>
-          <w:tcPr>
-            <w:tcW w:w="2720" w:type="dxa"/>
-          </w:tcPr>
-          <w:p>
-            <w:pPr>
-              <w:jc w:val="center"/>
-              <w:rPr>
-                <w:rFonts w:ascii="Times New Roman" w:eastAsia="Times New Roman" w:hAnsi="Times New Roman" w:cs="Times New Roman"/>
-                <w:sz w:val="20"/>
-                <w:szCs w:val="20"/>
-              </w:rPr>
-            </w:pPr>
-          </w:p>
-        </w:tc>
-        <w:tc>
-          <w:tcPr>
-            <w:tcW w:w="1980" w:type="dxa"/>
-          </w:tcPr>
-          <w:p>
-            <w:pPr>
-              <w:jc w:val="center"/>
-              <w:rPr>
-                <w:rFonts w:ascii="Times New Roman" w:eastAsia="Times New Roman" w:hAnsi="Times New Roman" w:cs="Times New Roman"/>
-                <w:sz w:val="20"/>
-                <w:szCs w:val="20"/>
-              </w:rPr>
-            </w:pPr>
-          </w:p>
-        </w:tc>
-        <w:tc>
-          <w:tcPr>
-            <w:tcW w:w="3947" w:type="dxa"/>
-          </w:tcPr>
-          <w:p>
-            <w:pPr>
-              <w:jc w:val="center"/>
-              <w:rPr>
-                <w:rFonts w:ascii="Times New Roman" w:eastAsia="Times New Roman" w:hAnsi="Times New Roman" w:cs="Times New Roman"/>
-                <w:sz w:val="20"/>
-                <w:szCs w:val="20"/>
-                <w:lang w:val="es-PE"/>
-              </w:rPr>
-            </w:pPr>
-            <w:r>
-              <w:rPr>
-                <w:rFonts w:ascii="Times New Roman" w:eastAsia="Times New Roman" w:hAnsi="Times New Roman" w:cs="Times New Roman"/>
-                <w:sz w:val="20"/>
-                <w:szCs w:val="20"/>
-                <w:lang w:val="es-PE"/>
-              </w:rPr>
-              <w:t>J.</w:t>
-            </w:r>
-            <w:r>
-              <w:rPr>
-                <w:rFonts w:ascii="Times New Roman" w:eastAsia="Times New Roman" w:hAnsi="Times New Roman" w:cs="Times New Roman"/>
-                <w:sz w:val="20"/>
-                <w:szCs w:val="20"/>
-                <w:lang w:val="es-PE"/>
-              </w:rPr>
-              <w:t xml:space="preserve"> General La variable juego se inicializa como un </w:t>
+                <w:lang w:val="es-PE"/>
+              </w:rPr>
+              <w:t xml:space="preserve"> se inicializa como un </w:t>
             </w:r>
             <w:r>
               <w:rPr>
@@ -9841,7 +9888,7 @@
         <w:sz w:val="16"/>
         <w:szCs w:val="16"/>
       </w:rPr>
-      <w:t>5</w:t>
+      <w:t>4</w:t>
     </w:r>
     <w:r>
       <w:rPr>

</xml_diff>

<commit_message>
Sprint 2 terminado/falta hacer el video
</commit_message>
<xml_diff>
--- a/Sprint2/Sprint2-C3S2.docx
+++ b/Sprint2/Sprint2-C3S2.docx
@@ -1,6 +1,6 @@
 
 <file path=word/document.xml><?xml version="1.0" encoding="utf-8"?>
-<w:document xmlns:wpc="http://schemas.microsoft.com/office/word/2010/wordprocessingCanvas" xmlns:cx="http://schemas.microsoft.com/office/drawing/2014/chartex" xmlns:cx1="http://schemas.microsoft.com/office/drawing/2015/9/8/chartex" xmlns:cx2="http://schemas.microsoft.com/office/drawing/2015/10/21/chartex" xmlns:mc="http://schemas.openxmlformats.org/markup-compatibility/2006" xmlns:o="urn:schemas-microsoft-com:office:office" xmlns:r="http://schemas.openxmlformats.org/officeDocument/2006/relationships" xmlns:m="http://schemas.openxmlformats.org/officeDocument/2006/math" xmlns:v="urn:schemas-microsoft-com:vml" xmlns:wp14="http://schemas.microsoft.com/office/word/2010/wordprocessingDrawing" xmlns:wp="http://schemas.openxmlformats.org/drawingml/2006/wordprocessingDrawing" xmlns:w10="urn:schemas-microsoft-com:office:word" xmlns:w="http://schemas.openxmlformats.org/wordprocessingml/2006/main" xmlns:w14="http://schemas.microsoft.com/office/word/2010/wordml" xmlns:w15="http://schemas.microsoft.com/office/word/2012/wordml" xmlns:w16se="http://schemas.microsoft.com/office/word/2015/wordml/symex" xmlns:wpg="http://schemas.microsoft.com/office/word/2010/wordprocessingGroup" xmlns:wpi="http://schemas.microsoft.com/office/word/2010/wordprocessingInk" xmlns:wne="http://schemas.microsoft.com/office/word/2006/wordml" xmlns:wps="http://schemas.microsoft.com/office/word/2010/wordprocessingShape" mc:Ignorable="w14 w15 w16se wp14">
+<w:document xmlns:wpc="http://schemas.microsoft.com/office/word/2010/wordprocessingCanvas" xmlns:cx="http://schemas.microsoft.com/office/drawing/2014/chartex" xmlns:cx1="http://schemas.microsoft.com/office/drawing/2015/9/8/chartex" xmlns:cx2="http://schemas.microsoft.com/office/drawing/2015/10/21/chartex" xmlns:cx3="http://schemas.microsoft.com/office/drawing/2016/5/9/chartex" xmlns:cx4="http://schemas.microsoft.com/office/drawing/2016/5/10/chartex" xmlns:cx5="http://schemas.microsoft.com/office/drawing/2016/5/11/chartex" xmlns:cx6="http://schemas.microsoft.com/office/drawing/2016/5/12/chartex" xmlns:cx7="http://schemas.microsoft.com/office/drawing/2016/5/13/chartex" xmlns:cx8="http://schemas.microsoft.com/office/drawing/2016/5/14/chartex" xmlns:mc="http://schemas.openxmlformats.org/markup-compatibility/2006" xmlns:aink="http://schemas.microsoft.com/office/drawing/2016/ink" xmlns:am3d="http://schemas.microsoft.com/office/drawing/2017/model3d" xmlns:o="urn:schemas-microsoft-com:office:office" xmlns:oel="http://schemas.microsoft.com/office/2019/extlst" xmlns:r="http://schemas.openxmlformats.org/officeDocument/2006/relationships" xmlns:m="http://schemas.openxmlformats.org/officeDocument/2006/math" xmlns:v="urn:schemas-microsoft-com:vml" xmlns:wp14="http://schemas.microsoft.com/office/word/2010/wordprocessingDrawing" xmlns:wp="http://schemas.openxmlformats.org/drawingml/2006/wordprocessingDrawing" xmlns:w10="urn:schemas-microsoft-com:office:word" xmlns:w="http://schemas.openxmlformats.org/wordprocessingml/2006/main" xmlns:w14="http://schemas.microsoft.com/office/word/2010/wordml" xmlns:w15="http://schemas.microsoft.com/office/word/2012/wordml" xmlns:w16cex="http://schemas.microsoft.com/office/word/2018/wordml/cex" xmlns:w16cid="http://schemas.microsoft.com/office/word/2016/wordml/cid" xmlns:w16="http://schemas.microsoft.com/office/word/2018/wordml" xmlns:w16du="http://schemas.microsoft.com/office/word/2023/wordml/word16du" xmlns:w16sdtdh="http://schemas.microsoft.com/office/word/2020/wordml/sdtdatahash" xmlns:w16se="http://schemas.microsoft.com/office/word/2015/wordml/symex" xmlns:wpg="http://schemas.microsoft.com/office/word/2010/wordprocessingGroup" xmlns:wpi="http://schemas.microsoft.com/office/word/2010/wordprocessingInk" xmlns:wne="http://schemas.microsoft.com/office/word/2006/wordml" xmlns:wps="http://schemas.microsoft.com/office/word/2010/wordprocessingShape" mc:Ignorable="w14 w15 w16se w16cid w16 w16cex w16sdtdh wp14">
   <w:body>
     <w:p>
       <w:pPr>
@@ -48,87 +48,13 @@
           <w:rFonts w:ascii="Times New Roman" w:eastAsia="Times New Roman" w:hAnsi="Times New Roman" w:cs="Times New Roman"/>
           <w:lang w:val="es-PE"/>
         </w:rPr>
-        <w:t xml:space="preserve">Implementen las siguientes características del juego SOS: (1) los componentes básicos para las opciones del juego (tamaño del tablero y modo de juego) y el juego inicial, y (2) la ubicación </w:t>
-      </w:r>
-      <w:proofErr w:type="gramStart"/>
-      <w:r>
-        <w:rPr>
-          <w:rFonts w:ascii="Times New Roman" w:eastAsia="Times New Roman" w:hAnsi="Times New Roman" w:cs="Times New Roman"/>
-          <w:lang w:val="es-PE"/>
-        </w:rPr>
-        <w:t>del  S</w:t>
-      </w:r>
-      <w:proofErr w:type="gramEnd"/>
-      <w:r>
-        <w:rPr>
-          <w:rFonts w:ascii="Times New Roman" w:eastAsia="Times New Roman" w:hAnsi="Times New Roman" w:cs="Times New Roman"/>
-          <w:lang w:val="es-PE"/>
-        </w:rPr>
-        <w:t xml:space="preserve">/O para jugadores humanos sin verificar la formación de SOS o determinar el ganador. La siguiente es una interfaz de muestra. Se recomienda enfáticamente la implementación de una GUI. Deben practicar la programación orientada a objetos, haciendo que su código sea fácil de extender. Es importante separar el código de la interfaz de usuario y el código de la lógica del juego en diferentes clases (consulta el ejemplo de </w:t>
-      </w:r>
-      <w:proofErr w:type="spellStart"/>
-      <w:r>
-        <w:rPr>
-          <w:rFonts w:ascii="Times New Roman" w:eastAsia="Times New Roman" w:hAnsi="Times New Roman" w:cs="Times New Roman"/>
-          <w:lang w:val="es-PE"/>
-        </w:rPr>
-        <w:t>TicTacToe</w:t>
-      </w:r>
-      <w:proofErr w:type="spellEnd"/>
-      <w:r>
-        <w:rPr>
-          <w:rFonts w:ascii="Times New Roman" w:eastAsia="Times New Roman" w:hAnsi="Times New Roman" w:cs="Times New Roman"/>
-          <w:lang w:val="es-PE"/>
-        </w:rPr>
-        <w:t xml:space="preserve">). </w:t>
+        <w:t xml:space="preserve">Implementen las siguientes características del juego SOS: (1) los componentes básicos para las opciones del juego (tamaño del tablero y modo de juego) y el juego inicial, y (2) la ubicación del  S/O para jugadores humanos sin verificar la formación de SOS o determinar el ganador. La siguiente es una interfaz de muestra. Se recomienda enfáticamente la implementación de una GUI. Deben practicar la programación orientada a objetos, haciendo que su código sea fácil de extender. Es importante separar el código de la interfaz de usuario y el código de la lógica del juego en diferentes clases (consulta el ejemplo de TicTacToe). </w:t>
       </w:r>
       <w:r>
         <w:rPr>
           <w:rFonts w:ascii="Times New Roman" w:eastAsia="Times New Roman" w:hAnsi="Times New Roman" w:cs="Times New Roman"/>
         </w:rPr>
-        <w:t xml:space="preserve">Se </w:t>
-      </w:r>
-      <w:proofErr w:type="spellStart"/>
-      <w:r>
-        <w:rPr>
-          <w:rFonts w:ascii="Times New Roman" w:eastAsia="Times New Roman" w:hAnsi="Times New Roman" w:cs="Times New Roman"/>
-        </w:rPr>
-        <w:t>requieren</w:t>
-      </w:r>
-      <w:proofErr w:type="spellEnd"/>
-      <w:r>
-        <w:rPr>
-          <w:rFonts w:ascii="Times New Roman" w:eastAsia="Times New Roman" w:hAnsi="Times New Roman" w:cs="Times New Roman"/>
-        </w:rPr>
-        <w:t xml:space="preserve"> </w:t>
-      </w:r>
-      <w:proofErr w:type="spellStart"/>
-      <w:r>
-        <w:rPr>
-          <w:rFonts w:ascii="Times New Roman" w:eastAsia="Times New Roman" w:hAnsi="Times New Roman" w:cs="Times New Roman"/>
-        </w:rPr>
-        <w:t>pruebas</w:t>
-      </w:r>
-      <w:proofErr w:type="spellEnd"/>
-      <w:r>
-        <w:rPr>
-          <w:rFonts w:ascii="Times New Roman" w:eastAsia="Times New Roman" w:hAnsi="Times New Roman" w:cs="Times New Roman"/>
-        </w:rPr>
-        <w:t xml:space="preserve"> de </w:t>
-      </w:r>
-      <w:proofErr w:type="spellStart"/>
-      <w:r>
-        <w:rPr>
-          <w:rFonts w:ascii="Times New Roman" w:eastAsia="Times New Roman" w:hAnsi="Times New Roman" w:cs="Times New Roman"/>
-        </w:rPr>
-        <w:t>xUnit</w:t>
-      </w:r>
-      <w:proofErr w:type="spellEnd"/>
-      <w:r>
-        <w:rPr>
-          <w:rFonts w:ascii="Times New Roman" w:eastAsia="Times New Roman" w:hAnsi="Times New Roman" w:cs="Times New Roman"/>
-        </w:rPr>
-        <w:t>.</w:t>
+        <w:t>Se requieren pruebas de xUnit.</w:t>
       </w:r>
     </w:p>
     <w:p>
@@ -333,7 +259,7 @@
                 </mc:Choice>
                 <mc:Fallback>
                   <w:pict>
-                    <v:rect w14:anchorId="7DAD90F3" id="Rectángulo 34" o:spid="_x0000_s1026" style="position:absolute;left:0;text-align:left;margin-left:321pt;margin-top:5pt;width:21.75pt;height:15.45pt;z-index:251658240;visibility:visible;mso-wrap-style:square;mso-wrap-distance-left:9pt;mso-wrap-distance-top:0;mso-wrap-distance-right:9pt;mso-wrap-distance-bottom:0;mso-position-horizontal:absolute;mso-position-horizontal-relative:text;mso-position-vertical:absolute;mso-position-vertical-relative:text;v-text-anchor:top" o:gfxdata="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" fillcolor="white [3201]">
+                    <v:rect w14:anchorId="7DAD90F3" id="Rectángulo 34" o:spid="_x0000_s1026" style="position:absolute;left:0;text-align:left;margin-left:321pt;margin-top:5pt;width:21.75pt;height:15.45pt;z-index:251658240;visibility:visible;mso-wrap-style:square;mso-wrap-distance-left:9pt;mso-wrap-distance-top:0;mso-wrap-distance-right:9pt;mso-wrap-distance-bottom:0;mso-position-horizontal:absolute;mso-position-horizontal-relative:text;mso-position-vertical:absolute;mso-position-vertical-relative:text;v-text-anchor:top" o:gfxdata="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" fillcolor="white [3201]">
                       <v:stroke startarrowwidth="narrow" startarrowlength="short" endarrowwidth="narrow" endarrowlength="short" joinstyle="round"/>
                       <v:textbox inset="0,0,0,0">
                         <w:txbxContent>
@@ -1161,21 +1087,12 @@
           <w:b/>
         </w:rPr>
       </w:pPr>
-      <w:proofErr w:type="spellStart"/>
       <w:r>
         <w:rPr>
           <w:rFonts w:ascii="Times New Roman" w:eastAsia="Times New Roman" w:hAnsi="Times New Roman" w:cs="Times New Roman"/>
           <w:b/>
         </w:rPr>
-        <w:t>Entregables</w:t>
-      </w:r>
-      <w:proofErr w:type="spellEnd"/>
-      <w:r>
-        <w:rPr>
-          <w:rFonts w:ascii="Times New Roman" w:eastAsia="Times New Roman" w:hAnsi="Times New Roman" w:cs="Times New Roman"/>
-          <w:b/>
-        </w:rPr>
-        <w:t xml:space="preserve">: </w:t>
+        <w:t xml:space="preserve">Entregables: </w:t>
       </w:r>
     </w:p>
     <w:p>
@@ -1204,7 +1121,6 @@
           <w:color w:val="000000"/>
         </w:rPr>
       </w:pPr>
-      <w:proofErr w:type="spellStart"/>
       <w:r>
         <w:rPr>
           <w:rFonts w:ascii="Times New Roman" w:eastAsia="Times New Roman" w:hAnsi="Times New Roman" w:cs="Times New Roman"/>
@@ -1241,25 +1157,7 @@
           <w:b/>
           <w:color w:val="000000"/>
         </w:rPr>
-        <w:t>n</w:t>
-      </w:r>
-      <w:proofErr w:type="spellEnd"/>
-      <w:r>
-        <w:rPr>
-          <w:rFonts w:ascii="Times New Roman" w:eastAsia="Times New Roman" w:hAnsi="Times New Roman" w:cs="Times New Roman"/>
-          <w:b/>
-          <w:color w:val="000000"/>
-        </w:rPr>
-        <w:t xml:space="preserve"> (8 </w:t>
-      </w:r>
-      <w:proofErr w:type="spellStart"/>
-      <w:r>
-        <w:rPr>
-          <w:rFonts w:ascii="Times New Roman" w:eastAsia="Times New Roman" w:hAnsi="Times New Roman" w:cs="Times New Roman"/>
-          <w:b/>
-          <w:color w:val="000000"/>
-        </w:rPr>
-        <w:t>p</w:t>
+        <w:t>n (8 p</w:t>
       </w:r>
       <w:r>
         <w:rPr>
@@ -1268,7 +1166,6 @@
         </w:rPr>
         <w:t>untos</w:t>
       </w:r>
-      <w:proofErr w:type="spellEnd"/>
       <w:r>
         <w:rPr>
           <w:rFonts w:ascii="Times New Roman" w:eastAsia="Times New Roman" w:hAnsi="Times New Roman" w:cs="Times New Roman"/>
@@ -1293,21 +1190,12 @@
           <w:lang w:val="es-PE"/>
         </w:rPr>
       </w:pPr>
-      <w:proofErr w:type="gramStart"/>
       <w:r>
         <w:rPr>
           <w:rFonts w:ascii="Times New Roman" w:eastAsia="Times New Roman" w:hAnsi="Times New Roman" w:cs="Times New Roman"/>
           <w:lang w:val="es-PE"/>
         </w:rPr>
-        <w:t>Envíen  un</w:t>
-      </w:r>
-      <w:proofErr w:type="gramEnd"/>
-      <w:r>
-        <w:rPr>
-          <w:rFonts w:ascii="Times New Roman" w:eastAsia="Times New Roman" w:hAnsi="Times New Roman" w:cs="Times New Roman"/>
-          <w:lang w:val="es-PE"/>
-        </w:rPr>
-        <w:t xml:space="preserve"> video de no más de tres minutos, donde demuestran claramente que implementaron las funciones requeridas y escribieron algunas pruebas unitarias automatizadas. En el video, deben explicar lo que se está demostrando.</w:t>
+        <w:t>Envíen  un video de no más de tres minutos, donde demuestran claramente que implementaron las funciones requeridas y escribieron algunas pruebas unitarias automatizadas. En el video, deben explicar lo que se está demostrando.</w:t>
       </w:r>
     </w:p>
     <w:p>
@@ -1397,7 +1285,6 @@
                 <w:szCs w:val="22"/>
               </w:rPr>
             </w:pPr>
-            <w:proofErr w:type="spellStart"/>
             <w:r>
               <w:rPr>
                 <w:rFonts w:ascii="Times New Roman" w:eastAsia="Times New Roman" w:hAnsi="Times New Roman" w:cs="Times New Roman"/>
@@ -1407,7 +1294,6 @@
               </w:rPr>
               <w:t>Característica</w:t>
             </w:r>
-            <w:proofErr w:type="spellEnd"/>
           </w:p>
         </w:tc>
         <w:tc>
@@ -1430,7 +1316,6 @@
                 <w:color w:val="000000"/>
               </w:rPr>
             </w:pPr>
-            <w:proofErr w:type="spellStart"/>
             <w:r>
               <w:rPr>
                 <w:rFonts w:ascii="Times New Roman" w:eastAsia="Times New Roman" w:hAnsi="Times New Roman" w:cs="Times New Roman"/>
@@ -1439,7 +1324,6 @@
               </w:rPr>
               <w:t>métodos</w:t>
             </w:r>
-            <w:proofErr w:type="spellEnd"/>
           </w:p>
         </w:tc>
         <w:tc>
@@ -1462,34 +1346,14 @@
                 <w:color w:val="000000"/>
               </w:rPr>
             </w:pPr>
-            <w:proofErr w:type="spellStart"/>
             <w:r>
               <w:rPr>
                 <w:rFonts w:ascii="Times New Roman" w:eastAsia="Times New Roman" w:hAnsi="Times New Roman" w:cs="Times New Roman"/>
                 <w:b/>
                 <w:color w:val="000000"/>
               </w:rPr>
-              <w:t>Prueba</w:t>
-            </w:r>
-            <w:proofErr w:type="spellEnd"/>
-            <w:r>
-              <w:rPr>
-                <w:rFonts w:ascii="Times New Roman" w:eastAsia="Times New Roman" w:hAnsi="Times New Roman" w:cs="Times New Roman"/>
-                <w:b/>
-                <w:color w:val="000000"/>
-              </w:rPr>
-              <w:t xml:space="preserve"> </w:t>
-            </w:r>
-            <w:proofErr w:type="spellStart"/>
-            <w:r>
-              <w:rPr>
-                <w:rFonts w:ascii="Times New Roman" w:eastAsia="Times New Roman" w:hAnsi="Times New Roman" w:cs="Times New Roman"/>
-                <w:b/>
-                <w:color w:val="000000"/>
-              </w:rPr>
-              <w:t>unitaria</w:t>
-            </w:r>
-            <w:proofErr w:type="spellEnd"/>
+              <w:t>Prueba unitaria</w:t>
+            </w:r>
           </w:p>
         </w:tc>
       </w:tr>
@@ -1564,7 +1428,6 @@
                 <w:lang w:val="es-PE"/>
               </w:rPr>
             </w:pPr>
-            <w:proofErr w:type="spellStart"/>
             <w:r>
               <w:rPr>
                 <w:rFonts w:ascii="Times New Roman" w:eastAsia="Times New Roman" w:hAnsi="Times New Roman" w:cs="Times New Roman"/>
@@ -1573,7 +1436,6 @@
               </w:rPr>
               <w:t>SeleccionarTamanioTablero</w:t>
             </w:r>
-            <w:proofErr w:type="spellEnd"/>
           </w:p>
         </w:tc>
         <w:tc>
@@ -1596,7 +1458,6 @@
                 <w:lang w:val="es-PE"/>
               </w:rPr>
             </w:pPr>
-            <w:proofErr w:type="spellStart"/>
             <w:r>
               <w:rPr>
                 <w:rFonts w:ascii="Times New Roman" w:eastAsia="Times New Roman" w:hAnsi="Times New Roman" w:cs="Times New Roman"/>
@@ -1613,7 +1474,6 @@
               </w:rPr>
               <w:t>Nuevo</w:t>
             </w:r>
-            <w:proofErr w:type="spellEnd"/>
           </w:p>
         </w:tc>
       </w:tr>
@@ -1712,16 +1572,14 @@
                 <w:lang w:val="es-PE"/>
               </w:rPr>
             </w:pPr>
-            <w:proofErr w:type="spellStart"/>
             <w:r>
               <w:rPr>
                 <w:rFonts w:ascii="Times New Roman" w:eastAsia="Times New Roman" w:hAnsi="Times New Roman" w:cs="Times New Roman"/>
                 <w:color w:val="000000"/>
                 <w:lang w:val="es-PE"/>
               </w:rPr>
-              <w:t>GameModeSelector</w:t>
-            </w:r>
-            <w:proofErr w:type="spellEnd"/>
+              <w:t>GameSelector</w:t>
+            </w:r>
           </w:p>
         </w:tc>
         <w:tc>
@@ -1730,11 +1588,6 @@
           </w:tcPr>
           <w:p>
             <w:pPr>
-              <w:pStyle w:val="Prrafodelista"/>
-              <w:numPr>
-                <w:ilvl w:val="0"/>
-                <w:numId w:val="2"/>
-              </w:numPr>
               <w:pBdr>
                 <w:top w:val="nil"/>
                 <w:left w:val="nil"/>
@@ -1748,24 +1601,17 @@
                 <w:lang w:val="es-PE"/>
               </w:rPr>
             </w:pPr>
-            <w:proofErr w:type="spellStart"/>
             <w:r>
               <w:rPr>
                 <w:rFonts w:ascii="Times New Roman" w:eastAsia="Times New Roman" w:hAnsi="Times New Roman" w:cs="Times New Roman"/>
                 <w:color w:val="000000"/>
                 <w:lang w:val="es-PE"/>
               </w:rPr>
-              <w:t>TestGameModeSelectorReturnsSelectedGameMode</w:t>
-            </w:r>
-            <w:proofErr w:type="spellEnd"/>
-          </w:p>
-          <w:p>
-            <w:pPr>
-              <w:pStyle w:val="Prrafodelista"/>
-              <w:numPr>
-                <w:ilvl w:val="0"/>
-                <w:numId w:val="2"/>
-              </w:numPr>
+              <w:t>SelectSimpleGameMode</w:t>
+            </w:r>
+          </w:p>
+          <w:p>
+            <w:pPr>
               <w:pBdr>
                 <w:top w:val="nil"/>
                 <w:left w:val="nil"/>
@@ -1779,24 +1625,32 @@
                 <w:lang w:val="es-PE"/>
               </w:rPr>
             </w:pPr>
-            <w:proofErr w:type="spellStart"/>
             <w:r>
               <w:rPr>
                 <w:rFonts w:ascii="Times New Roman" w:eastAsia="Times New Roman" w:hAnsi="Times New Roman" w:cs="Times New Roman"/>
                 <w:color w:val="000000"/>
                 <w:lang w:val="es-PE"/>
               </w:rPr>
-              <w:t>TestGameModeSelectorReturnsGeneralMode</w:t>
-            </w:r>
-            <w:proofErr w:type="spellEnd"/>
-          </w:p>
-          <w:p>
-            <w:pPr>
-              <w:pStyle w:val="Prrafodelista"/>
-              <w:numPr>
-                <w:ilvl w:val="0"/>
-                <w:numId w:val="2"/>
-              </w:numPr>
+              <w:t>Select</w:t>
+            </w:r>
+            <w:r>
+              <w:rPr>
+                <w:rFonts w:ascii="Times New Roman" w:eastAsia="Times New Roman" w:hAnsi="Times New Roman" w:cs="Times New Roman"/>
+                <w:color w:val="000000"/>
+                <w:lang w:val="es-PE"/>
+              </w:rPr>
+              <w:t>GeneralGameMode</w:t>
+            </w:r>
+          </w:p>
+        </w:tc>
+      </w:tr>
+      <w:tr>
+        <w:tc>
+          <w:tcPr>
+            <w:tcW w:w="507" w:type="dxa"/>
+          </w:tcPr>
+          <w:p>
+            <w:pPr>
               <w:pBdr>
                 <w:top w:val="nil"/>
                 <w:left w:val="nil"/>
@@ -1804,29 +1658,28 @@
                 <w:right w:val="nil"/>
                 <w:between w:val="nil"/>
               </w:pBdr>
+              <w:jc w:val="center"/>
               <w:rPr>
                 <w:rFonts w:ascii="Times New Roman" w:eastAsia="Times New Roman" w:hAnsi="Times New Roman" w:cs="Times New Roman"/>
                 <w:color w:val="000000"/>
-                <w:lang w:val="es-PE"/>
-              </w:rPr>
-            </w:pPr>
-            <w:proofErr w:type="spellStart"/>
+                <w:sz w:val="22"/>
+                <w:szCs w:val="22"/>
+              </w:rPr>
+            </w:pPr>
             <w:r>
               <w:rPr>
                 <w:rFonts w:ascii="Times New Roman" w:eastAsia="Times New Roman" w:hAnsi="Times New Roman" w:cs="Times New Roman"/>
                 <w:color w:val="000000"/>
-                <w:lang w:val="es-PE"/>
-              </w:rPr>
-              <w:t>TestGameModeSelectorReturnsSimpleMode</w:t>
-            </w:r>
-            <w:proofErr w:type="spellEnd"/>
-          </w:p>
-        </w:tc>
-      </w:tr>
-      <w:tr>
-        <w:tc>
-          <w:tcPr>
-            <w:tcW w:w="507" w:type="dxa"/>
+                <w:sz w:val="22"/>
+                <w:szCs w:val="22"/>
+              </w:rPr>
+              <w:t>3</w:t>
+            </w:r>
+          </w:p>
+        </w:tc>
+        <w:tc>
+          <w:tcPr>
+            <w:tcW w:w="2175" w:type="dxa"/>
           </w:tcPr>
           <w:p>
             <w:pPr>
@@ -1837,28 +1690,38 @@
                 <w:right w:val="nil"/>
                 <w:between w:val="nil"/>
               </w:pBdr>
-              <w:jc w:val="center"/>
               <w:rPr>
                 <w:rFonts w:ascii="Times New Roman" w:eastAsia="Times New Roman" w:hAnsi="Times New Roman" w:cs="Times New Roman"/>
                 <w:color w:val="000000"/>
                 <w:sz w:val="22"/>
                 <w:szCs w:val="22"/>
-              </w:rPr>
-            </w:pPr>
-            <w:r>
-              <w:rPr>
-                <w:rFonts w:ascii="Times New Roman" w:eastAsia="Times New Roman" w:hAnsi="Times New Roman" w:cs="Times New Roman"/>
-                <w:color w:val="000000"/>
+                <w:lang w:val="es-PE"/>
+              </w:rPr>
+            </w:pPr>
+            <w:r>
+              <w:rPr>
+                <w:rFonts w:ascii="Times New Roman" w:eastAsia="Times New Roman" w:hAnsi="Times New Roman" w:cs="Times New Roman"/>
                 <w:sz w:val="22"/>
                 <w:szCs w:val="22"/>
-              </w:rPr>
-              <w:t>3</w:t>
-            </w:r>
-          </w:p>
-        </w:tc>
-        <w:tc>
-          <w:tcPr>
-            <w:tcW w:w="2175" w:type="dxa"/>
+                <w:lang w:val="es-PE"/>
+              </w:rPr>
+              <w:t xml:space="preserve">Juego  inicial del tamaño de tablero </w:t>
+            </w:r>
+            <w:r>
+              <w:rPr>
+                <w:rFonts w:ascii="Times New Roman" w:eastAsia="Times New Roman" w:hAnsi="Times New Roman" w:cs="Times New Roman"/>
+                <w:sz w:val="22"/>
+                <w:szCs w:val="22"/>
+                <w:lang w:val="es-PE"/>
+              </w:rPr>
+              <w:lastRenderedPageBreak/>
+              <w:t>elegido y modo de juego</w:t>
+            </w:r>
+          </w:p>
+        </w:tc>
+        <w:tc>
+          <w:tcPr>
+            <w:tcW w:w="3261" w:type="dxa"/>
           </w:tcPr>
           <w:p>
             <w:pPr>
@@ -1869,49 +1732,27 @@
                 <w:right w:val="nil"/>
                 <w:between w:val="nil"/>
               </w:pBdr>
+              <w:jc w:val="center"/>
               <w:rPr>
                 <w:rFonts w:ascii="Times New Roman" w:eastAsia="Times New Roman" w:hAnsi="Times New Roman" w:cs="Times New Roman"/>
                 <w:color w:val="000000"/>
-                <w:sz w:val="22"/>
-                <w:szCs w:val="22"/>
-                <w:lang w:val="es-PE"/>
-              </w:rPr>
-            </w:pPr>
-            <w:proofErr w:type="gramStart"/>
-            <w:r>
-              <w:rPr>
-                <w:rFonts w:ascii="Times New Roman" w:eastAsia="Times New Roman" w:hAnsi="Times New Roman" w:cs="Times New Roman"/>
-                <w:sz w:val="22"/>
-                <w:szCs w:val="22"/>
-                <w:lang w:val="es-PE"/>
-              </w:rPr>
-              <w:t>Juego  inicial</w:t>
-            </w:r>
-            <w:proofErr w:type="gramEnd"/>
-            <w:r>
-              <w:rPr>
-                <w:rFonts w:ascii="Times New Roman" w:eastAsia="Times New Roman" w:hAnsi="Times New Roman" w:cs="Times New Roman"/>
-                <w:sz w:val="22"/>
-                <w:szCs w:val="22"/>
-                <w:lang w:val="es-PE"/>
-              </w:rPr>
-              <w:t xml:space="preserve"> del tamaño de tablero </w:t>
-            </w:r>
-            <w:r>
-              <w:rPr>
-                <w:rFonts w:ascii="Times New Roman" w:eastAsia="Times New Roman" w:hAnsi="Times New Roman" w:cs="Times New Roman"/>
-                <w:sz w:val="22"/>
-                <w:szCs w:val="22"/>
+                <w:lang w:val="es-PE"/>
+              </w:rPr>
+            </w:pPr>
+            <w:r>
+              <w:rPr>
+                <w:rFonts w:ascii="Times New Roman" w:eastAsia="Times New Roman" w:hAnsi="Times New Roman" w:cs="Times New Roman"/>
+                <w:color w:val="000000"/>
                 <w:lang w:val="es-PE"/>
               </w:rPr>
               <w:lastRenderedPageBreak/>
-              <w:t>elegido y modo de juego</w:t>
-            </w:r>
-          </w:p>
-        </w:tc>
-        <w:tc>
-          <w:tcPr>
-            <w:tcW w:w="3261" w:type="dxa"/>
+              <w:t>InitBoard</w:t>
+            </w:r>
+          </w:p>
+        </w:tc>
+        <w:tc>
+          <w:tcPr>
+            <w:tcW w:w="4142" w:type="dxa"/>
           </w:tcPr>
           <w:p>
             <w:pPr>
@@ -1929,22 +1770,21 @@
                 <w:lang w:val="es-PE"/>
               </w:rPr>
             </w:pPr>
-            <w:proofErr w:type="spellStart"/>
             <w:r>
               <w:rPr>
                 <w:rFonts w:ascii="Times New Roman" w:eastAsia="Times New Roman" w:hAnsi="Times New Roman" w:cs="Times New Roman"/>
                 <w:color w:val="000000"/>
                 <w:lang w:val="es-PE"/>
               </w:rPr>
-              <w:lastRenderedPageBreak/>
-              <w:t>GameInitializer</w:t>
-            </w:r>
-            <w:proofErr w:type="spellEnd"/>
-          </w:p>
-        </w:tc>
-        <w:tc>
-          <w:tcPr>
-            <w:tcW w:w="4142" w:type="dxa"/>
+              <w:t>ShowGameState</w:t>
+            </w:r>
+          </w:p>
+        </w:tc>
+      </w:tr>
+      <w:tr>
+        <w:tc>
+          <w:tcPr>
+            <w:tcW w:w="507" w:type="dxa"/>
           </w:tcPr>
           <w:p>
             <w:pPr>
@@ -1959,26 +1799,24 @@
               <w:rPr>
                 <w:rFonts w:ascii="Times New Roman" w:eastAsia="Times New Roman" w:hAnsi="Times New Roman" w:cs="Times New Roman"/>
                 <w:color w:val="000000"/>
-                <w:lang w:val="es-PE"/>
-              </w:rPr>
-            </w:pPr>
-            <w:proofErr w:type="spellStart"/>
+                <w:sz w:val="22"/>
+                <w:szCs w:val="22"/>
+              </w:rPr>
+            </w:pPr>
             <w:r>
               <w:rPr>
                 <w:rFonts w:ascii="Times New Roman" w:eastAsia="Times New Roman" w:hAnsi="Times New Roman" w:cs="Times New Roman"/>
                 <w:color w:val="000000"/>
-                <w:lang w:val="es-PE"/>
-              </w:rPr>
-              <w:t>TestGameInitializer</w:t>
-            </w:r>
-            <w:proofErr w:type="spellEnd"/>
-          </w:p>
-        </w:tc>
-      </w:tr>
-      <w:tr>
-        <w:tc>
-          <w:tcPr>
-            <w:tcW w:w="507" w:type="dxa"/>
+                <w:sz w:val="22"/>
+                <w:szCs w:val="22"/>
+              </w:rPr>
+              <w:t>4</w:t>
+            </w:r>
+          </w:p>
+        </w:tc>
+        <w:tc>
+          <w:tcPr>
+            <w:tcW w:w="2175" w:type="dxa"/>
           </w:tcPr>
           <w:p>
             <w:pPr>
@@ -1989,7 +1827,6 @@
                 <w:right w:val="nil"/>
                 <w:between w:val="nil"/>
               </w:pBdr>
-              <w:jc w:val="center"/>
               <w:rPr>
                 <w:rFonts w:ascii="Times New Roman" w:eastAsia="Times New Roman" w:hAnsi="Times New Roman" w:cs="Times New Roman"/>
                 <w:color w:val="000000"/>
@@ -2000,17 +1837,25 @@
             <w:r>
               <w:rPr>
                 <w:rFonts w:ascii="Times New Roman" w:eastAsia="Times New Roman" w:hAnsi="Times New Roman" w:cs="Times New Roman"/>
+                <w:sz w:val="22"/>
+                <w:szCs w:val="22"/>
+              </w:rPr>
+              <w:t xml:space="preserve">Movimientos </w:t>
+            </w:r>
+            <w:r>
+              <w:rPr>
+                <w:rFonts w:ascii="Times New Roman" w:eastAsia="Times New Roman" w:hAnsi="Times New Roman" w:cs="Times New Roman"/>
                 <w:color w:val="000000"/>
                 <w:sz w:val="22"/>
                 <w:szCs w:val="22"/>
               </w:rPr>
-              <w:t>4</w:t>
-            </w:r>
-          </w:p>
-        </w:tc>
-        <w:tc>
-          <w:tcPr>
-            <w:tcW w:w="2175" w:type="dxa"/>
+              <w:t>“S”</w:t>
+            </w:r>
+          </w:p>
+        </w:tc>
+        <w:tc>
+          <w:tcPr>
+            <w:tcW w:w="3261" w:type="dxa"/>
           </w:tcPr>
           <w:p>
             <w:pPr>
@@ -2021,45 +1866,24 @@
                 <w:right w:val="nil"/>
                 <w:between w:val="nil"/>
               </w:pBdr>
+              <w:jc w:val="center"/>
               <w:rPr>
                 <w:rFonts w:ascii="Times New Roman" w:eastAsia="Times New Roman" w:hAnsi="Times New Roman" w:cs="Times New Roman"/>
                 <w:color w:val="000000"/>
-                <w:sz w:val="22"/>
-                <w:szCs w:val="22"/>
-              </w:rPr>
-            </w:pPr>
-            <w:proofErr w:type="spellStart"/>
-            <w:r>
-              <w:rPr>
-                <w:rFonts w:ascii="Times New Roman" w:eastAsia="Times New Roman" w:hAnsi="Times New Roman" w:cs="Times New Roman"/>
-                <w:sz w:val="22"/>
-                <w:szCs w:val="22"/>
-              </w:rPr>
-              <w:t>Movimientos</w:t>
-            </w:r>
-            <w:proofErr w:type="spellEnd"/>
-            <w:r>
-              <w:rPr>
-                <w:rFonts w:ascii="Times New Roman" w:eastAsia="Times New Roman" w:hAnsi="Times New Roman" w:cs="Times New Roman"/>
-                <w:sz w:val="22"/>
-                <w:szCs w:val="22"/>
-              </w:rPr>
-              <w:t xml:space="preserve"> </w:t>
-            </w:r>
+              </w:rPr>
+            </w:pPr>
             <w:r>
               <w:rPr>
                 <w:rFonts w:ascii="Times New Roman" w:eastAsia="Times New Roman" w:hAnsi="Times New Roman" w:cs="Times New Roman"/>
                 <w:color w:val="000000"/>
-                <w:sz w:val="22"/>
-                <w:szCs w:val="22"/>
-              </w:rPr>
-              <w:t>“S”</w:t>
-            </w:r>
-          </w:p>
-        </w:tc>
-        <w:tc>
-          <w:tcPr>
-            <w:tcW w:w="3261" w:type="dxa"/>
+              </w:rPr>
+              <w:t>MakeMove</w:t>
+            </w:r>
+          </w:p>
+        </w:tc>
+        <w:tc>
+          <w:tcPr>
+            <w:tcW w:w="4142" w:type="dxa"/>
           </w:tcPr>
           <w:p>
             <w:pPr>
@@ -2076,20 +1900,68 @@
                 <w:color w:val="000000"/>
               </w:rPr>
             </w:pPr>
-            <w:proofErr w:type="spellStart"/>
-            <w:r>
-              <w:rPr>
-                <w:rFonts w:ascii="Times New Roman" w:eastAsia="Times New Roman" w:hAnsi="Times New Roman" w:cs="Times New Roman"/>
+            <w:r>
+              <w:rPr>
+                <w:rFonts w:ascii="Cascadia Mono" w:hAnsi="Cascadia Mono" w:cs="Cascadia Mono"/>
                 <w:color w:val="000000"/>
-              </w:rPr>
-              <w:t>MakeMove</w:t>
-            </w:r>
-            <w:proofErr w:type="spellEnd"/>
-          </w:p>
-        </w:tc>
-        <w:tc>
-          <w:tcPr>
-            <w:tcW w:w="4142" w:type="dxa"/>
+                <w:sz w:val="19"/>
+                <w:szCs w:val="19"/>
+                <w:lang w:val="es-PE"/>
+              </w:rPr>
+              <w:t>TestMovimientoAzulSCeldaVacia</w:t>
+            </w:r>
+          </w:p>
+        </w:tc>
+      </w:tr>
+      <w:tr>
+        <w:tc>
+          <w:tcPr>
+            <w:tcW w:w="507" w:type="dxa"/>
+          </w:tcPr>
+          <w:p>
+            <w:pPr>
+              <w:jc w:val="center"/>
+              <w:rPr>
+                <w:rFonts w:ascii="Times New Roman" w:eastAsia="Times New Roman" w:hAnsi="Times New Roman" w:cs="Times New Roman"/>
+                <w:sz w:val="22"/>
+                <w:szCs w:val="22"/>
+              </w:rPr>
+            </w:pPr>
+            <w:r>
+              <w:rPr>
+                <w:rFonts w:ascii="Times New Roman" w:eastAsia="Times New Roman" w:hAnsi="Times New Roman" w:cs="Times New Roman"/>
+                <w:sz w:val="22"/>
+                <w:szCs w:val="22"/>
+              </w:rPr>
+              <w:t>5</w:t>
+            </w:r>
+          </w:p>
+        </w:tc>
+        <w:tc>
+          <w:tcPr>
+            <w:tcW w:w="2175" w:type="dxa"/>
+          </w:tcPr>
+          <w:p>
+            <w:pPr>
+              <w:rPr>
+                <w:rFonts w:ascii="Times New Roman" w:eastAsia="Times New Roman" w:hAnsi="Times New Roman" w:cs="Times New Roman"/>
+                <w:sz w:val="22"/>
+                <w:szCs w:val="22"/>
+              </w:rPr>
+            </w:pPr>
+            <w:r>
+              <w:rPr>
+                <w:rFonts w:ascii="Times New Roman" w:eastAsia="Times New Roman" w:hAnsi="Times New Roman" w:cs="Times New Roman"/>
+                <w:sz w:val="22"/>
+                <w:szCs w:val="22"/>
+              </w:rPr>
+              <w:t xml:space="preserve"> Movimientos “O”</w:t>
+            </w:r>
+          </w:p>
+        </w:tc>
+        <w:tc>
+          <w:tcPr>
+            <w:tcW w:w="3261" w:type="dxa"/>
           </w:tcPr>
           <w:p>
             <w:pPr>
@@ -2106,88 +1978,18 @@
                 <w:color w:val="000000"/>
               </w:rPr>
             </w:pPr>
-            <w:proofErr w:type="spellStart"/>
-            <w:r>
-              <w:rPr>
-                <w:rFonts w:ascii="Cascadia Mono" w:hAnsi="Cascadia Mono" w:cs="Cascadia Mono"/>
+            <w:r>
+              <w:rPr>
+                <w:rFonts w:ascii="Times New Roman" w:eastAsia="Times New Roman" w:hAnsi="Times New Roman" w:cs="Times New Roman"/>
                 <w:color w:val="000000"/>
-                <w:sz w:val="19"/>
-                <w:szCs w:val="19"/>
-                <w:lang w:val="es-PE"/>
-              </w:rPr>
-              <w:t>TestMovimientoAzulSCeldaVacia</w:t>
-            </w:r>
-            <w:proofErr w:type="spellEnd"/>
-          </w:p>
-        </w:tc>
-      </w:tr>
-      <w:tr>
-        <w:tc>
-          <w:tcPr>
-            <w:tcW w:w="507" w:type="dxa"/>
-          </w:tcPr>
-          <w:p>
-            <w:pPr>
-              <w:jc w:val="center"/>
-              <w:rPr>
-                <w:rFonts w:ascii="Times New Roman" w:eastAsia="Times New Roman" w:hAnsi="Times New Roman" w:cs="Times New Roman"/>
-                <w:sz w:val="22"/>
-                <w:szCs w:val="22"/>
-              </w:rPr>
-            </w:pPr>
-            <w:r>
-              <w:rPr>
-                <w:rFonts w:ascii="Times New Roman" w:eastAsia="Times New Roman" w:hAnsi="Times New Roman" w:cs="Times New Roman"/>
-                <w:sz w:val="22"/>
-                <w:szCs w:val="22"/>
-              </w:rPr>
-              <w:t>5</w:t>
-            </w:r>
-          </w:p>
-        </w:tc>
-        <w:tc>
-          <w:tcPr>
-            <w:tcW w:w="2175" w:type="dxa"/>
-          </w:tcPr>
-          <w:p>
-            <w:pPr>
-              <w:rPr>
-                <w:rFonts w:ascii="Times New Roman" w:eastAsia="Times New Roman" w:hAnsi="Times New Roman" w:cs="Times New Roman"/>
-                <w:sz w:val="22"/>
-                <w:szCs w:val="22"/>
-              </w:rPr>
-            </w:pPr>
-            <w:r>
-              <w:rPr>
-                <w:rFonts w:ascii="Times New Roman" w:eastAsia="Times New Roman" w:hAnsi="Times New Roman" w:cs="Times New Roman"/>
-                <w:sz w:val="22"/>
-                <w:szCs w:val="22"/>
-              </w:rPr>
-              <w:t xml:space="preserve"> </w:t>
-            </w:r>
-            <w:proofErr w:type="spellStart"/>
-            <w:r>
-              <w:rPr>
-                <w:rFonts w:ascii="Times New Roman" w:eastAsia="Times New Roman" w:hAnsi="Times New Roman" w:cs="Times New Roman"/>
-                <w:sz w:val="22"/>
-                <w:szCs w:val="22"/>
-              </w:rPr>
-              <w:t>Movimientos</w:t>
-            </w:r>
-            <w:proofErr w:type="spellEnd"/>
-            <w:r>
-              <w:rPr>
-                <w:rFonts w:ascii="Times New Roman" w:eastAsia="Times New Roman" w:hAnsi="Times New Roman" w:cs="Times New Roman"/>
-                <w:sz w:val="22"/>
-                <w:szCs w:val="22"/>
-              </w:rPr>
-              <w:t xml:space="preserve"> “O”</w:t>
-            </w:r>
-          </w:p>
-        </w:tc>
-        <w:tc>
-          <w:tcPr>
-            <w:tcW w:w="3261" w:type="dxa"/>
+              </w:rPr>
+              <w:t>MakeMove</w:t>
+            </w:r>
+          </w:p>
+        </w:tc>
+        <w:tc>
+          <w:tcPr>
+            <w:tcW w:w="4142" w:type="dxa"/>
           </w:tcPr>
           <w:p>
             <w:pPr>
@@ -2204,20 +2006,68 @@
                 <w:color w:val="000000"/>
               </w:rPr>
             </w:pPr>
-            <w:proofErr w:type="spellStart"/>
-            <w:r>
-              <w:rPr>
-                <w:rFonts w:ascii="Times New Roman" w:eastAsia="Times New Roman" w:hAnsi="Times New Roman" w:cs="Times New Roman"/>
+            <w:r>
+              <w:rPr>
+                <w:rFonts w:ascii="Cascadia Mono" w:hAnsi="Cascadia Mono" w:cs="Cascadia Mono"/>
                 <w:color w:val="000000"/>
-              </w:rPr>
-              <w:t>MakeMove</w:t>
-            </w:r>
-            <w:proofErr w:type="spellEnd"/>
-          </w:p>
-        </w:tc>
-        <w:tc>
-          <w:tcPr>
-            <w:tcW w:w="4142" w:type="dxa"/>
+                <w:sz w:val="19"/>
+                <w:szCs w:val="19"/>
+                <w:lang w:val="es-PE"/>
+              </w:rPr>
+              <w:t>TestMovimientoRojoOCeldaVacia</w:t>
+            </w:r>
+          </w:p>
+        </w:tc>
+      </w:tr>
+      <w:tr>
+        <w:tc>
+          <w:tcPr>
+            <w:tcW w:w="507" w:type="dxa"/>
+          </w:tcPr>
+          <w:p>
+            <w:pPr>
+              <w:jc w:val="center"/>
+              <w:rPr>
+                <w:rFonts w:ascii="Times New Roman" w:eastAsia="Times New Roman" w:hAnsi="Times New Roman" w:cs="Times New Roman"/>
+                <w:sz w:val="22"/>
+                <w:szCs w:val="22"/>
+              </w:rPr>
+            </w:pPr>
+            <w:r>
+              <w:rPr>
+                <w:rFonts w:ascii="Times New Roman" w:eastAsia="Times New Roman" w:hAnsi="Times New Roman" w:cs="Times New Roman"/>
+                <w:sz w:val="22"/>
+                <w:szCs w:val="22"/>
+              </w:rPr>
+              <w:t>6</w:t>
+            </w:r>
+          </w:p>
+        </w:tc>
+        <w:tc>
+          <w:tcPr>
+            <w:tcW w:w="2175" w:type="dxa"/>
+          </w:tcPr>
+          <w:p>
+            <w:pPr>
+              <w:rPr>
+                <w:rFonts w:ascii="Times New Roman" w:eastAsia="Times New Roman" w:hAnsi="Times New Roman" w:cs="Times New Roman"/>
+                <w:sz w:val="22"/>
+                <w:szCs w:val="22"/>
+              </w:rPr>
+            </w:pPr>
+            <w:r>
+              <w:rPr>
+                <w:rFonts w:ascii="Times New Roman" w:eastAsia="Times New Roman" w:hAnsi="Times New Roman" w:cs="Times New Roman"/>
+                <w:sz w:val="22"/>
+                <w:szCs w:val="22"/>
+              </w:rPr>
+              <w:t>Pruebas unitarias automatizadas</w:t>
+            </w:r>
+          </w:p>
+        </w:tc>
+        <w:tc>
+          <w:tcPr>
+            <w:tcW w:w="3261" w:type="dxa"/>
           </w:tcPr>
           <w:p>
             <w:pPr>
@@ -2234,108 +2084,11 @@
                 <w:color w:val="000000"/>
               </w:rPr>
             </w:pPr>
-            <w:proofErr w:type="spellStart"/>
-            <w:r>
-              <w:rPr>
-                <w:rFonts w:ascii="Cascadia Mono" w:hAnsi="Cascadia Mono" w:cs="Cascadia Mono"/>
-                <w:color w:val="000000"/>
-                <w:sz w:val="19"/>
-                <w:szCs w:val="19"/>
-                <w:lang w:val="es-PE"/>
-              </w:rPr>
-              <w:t>TestMovimientoRojoOCeldaVacia</w:t>
-            </w:r>
-            <w:proofErr w:type="spellEnd"/>
-          </w:p>
-        </w:tc>
-      </w:tr>
-      <w:tr>
-        <w:tc>
-          <w:tcPr>
-            <w:tcW w:w="507" w:type="dxa"/>
-          </w:tcPr>
-          <w:p>
-            <w:pPr>
-              <w:jc w:val="center"/>
-              <w:rPr>
-                <w:rFonts w:ascii="Times New Roman" w:eastAsia="Times New Roman" w:hAnsi="Times New Roman" w:cs="Times New Roman"/>
-                <w:sz w:val="22"/>
-                <w:szCs w:val="22"/>
-              </w:rPr>
-            </w:pPr>
-            <w:r>
-              <w:rPr>
-                <w:rFonts w:ascii="Times New Roman" w:eastAsia="Times New Roman" w:hAnsi="Times New Roman" w:cs="Times New Roman"/>
-                <w:sz w:val="22"/>
-                <w:szCs w:val="22"/>
-              </w:rPr>
-              <w:t>6</w:t>
-            </w:r>
-          </w:p>
-        </w:tc>
-        <w:tc>
-          <w:tcPr>
-            <w:tcW w:w="2175" w:type="dxa"/>
-          </w:tcPr>
-          <w:p>
-            <w:pPr>
-              <w:rPr>
-                <w:rFonts w:ascii="Times New Roman" w:eastAsia="Times New Roman" w:hAnsi="Times New Roman" w:cs="Times New Roman"/>
-                <w:sz w:val="22"/>
-                <w:szCs w:val="22"/>
-              </w:rPr>
-            </w:pPr>
-            <w:proofErr w:type="spellStart"/>
-            <w:r>
-              <w:rPr>
-                <w:rFonts w:ascii="Times New Roman" w:eastAsia="Times New Roman" w:hAnsi="Times New Roman" w:cs="Times New Roman"/>
-                <w:sz w:val="22"/>
-                <w:szCs w:val="22"/>
-              </w:rPr>
-              <w:t>Pruebas</w:t>
-            </w:r>
-            <w:proofErr w:type="spellEnd"/>
-            <w:r>
-              <w:rPr>
-                <w:rFonts w:ascii="Times New Roman" w:eastAsia="Times New Roman" w:hAnsi="Times New Roman" w:cs="Times New Roman"/>
-                <w:sz w:val="22"/>
-                <w:szCs w:val="22"/>
-              </w:rPr>
-              <w:t xml:space="preserve"> </w:t>
-            </w:r>
-            <w:proofErr w:type="spellStart"/>
-            <w:r>
-              <w:rPr>
-                <w:rFonts w:ascii="Times New Roman" w:eastAsia="Times New Roman" w:hAnsi="Times New Roman" w:cs="Times New Roman"/>
-                <w:sz w:val="22"/>
-                <w:szCs w:val="22"/>
-              </w:rPr>
-              <w:t>unitarias</w:t>
-            </w:r>
-            <w:proofErr w:type="spellEnd"/>
-            <w:r>
-              <w:rPr>
-                <w:rFonts w:ascii="Times New Roman" w:eastAsia="Times New Roman" w:hAnsi="Times New Roman" w:cs="Times New Roman"/>
-                <w:sz w:val="22"/>
-                <w:szCs w:val="22"/>
-              </w:rPr>
-              <w:t xml:space="preserve"> </w:t>
-            </w:r>
-            <w:proofErr w:type="spellStart"/>
-            <w:r>
-              <w:rPr>
-                <w:rFonts w:ascii="Times New Roman" w:eastAsia="Times New Roman" w:hAnsi="Times New Roman" w:cs="Times New Roman"/>
-                <w:sz w:val="22"/>
-                <w:szCs w:val="22"/>
-              </w:rPr>
-              <w:t>automatizadas</w:t>
-            </w:r>
-            <w:proofErr w:type="spellEnd"/>
-          </w:p>
-        </w:tc>
-        <w:tc>
-          <w:tcPr>
-            <w:tcW w:w="3261" w:type="dxa"/>
+          </w:p>
+        </w:tc>
+        <w:tc>
+          <w:tcPr>
+            <w:tcW w:w="4142" w:type="dxa"/>
           </w:tcPr>
           <w:p>
             <w:pPr>
@@ -2350,138 +2103,7 @@
               <w:rPr>
                 <w:rFonts w:ascii="Times New Roman" w:eastAsia="Times New Roman" w:hAnsi="Times New Roman" w:cs="Times New Roman"/>
                 <w:color w:val="000000"/>
-              </w:rPr>
-            </w:pPr>
-            <w:proofErr w:type="spellStart"/>
-            <w:r>
-              <w:rPr>
-                <w:rFonts w:ascii="Times New Roman" w:eastAsia="Times New Roman" w:hAnsi="Times New Roman" w:cs="Times New Roman"/>
-                <w:color w:val="000000"/>
-              </w:rPr>
-              <w:t>AutomatedUnitTestManager</w:t>
-            </w:r>
-            <w:proofErr w:type="spellEnd"/>
-          </w:p>
-        </w:tc>
-        <w:tc>
-          <w:tcPr>
-            <w:tcW w:w="4142" w:type="dxa"/>
-          </w:tcPr>
-          <w:p>
-            <w:pPr>
-              <w:pBdr>
-                <w:top w:val="nil"/>
-                <w:left w:val="nil"/>
-                <w:bottom w:val="nil"/>
-                <w:right w:val="nil"/>
-                <w:between w:val="nil"/>
-              </w:pBdr>
-              <w:jc w:val="center"/>
-              <w:rPr>
-                <w:rFonts w:ascii="Times New Roman" w:eastAsia="Times New Roman" w:hAnsi="Times New Roman" w:cs="Times New Roman"/>
-                <w:color w:val="000000"/>
                 <w:u w:val="single"/>
-              </w:rPr>
-            </w:pPr>
-            <w:proofErr w:type="spellStart"/>
-            <w:r>
-              <w:rPr>
-                <w:rFonts w:ascii="Times New Roman" w:eastAsia="Times New Roman" w:hAnsi="Times New Roman" w:cs="Times New Roman"/>
-                <w:color w:val="000000"/>
-              </w:rPr>
-              <w:t>AutomatedUnitTestManagerRunAllTests</w:t>
-            </w:r>
-            <w:proofErr w:type="spellEnd"/>
-          </w:p>
-        </w:tc>
-      </w:tr>
-      <w:tr>
-        <w:tc>
-          <w:tcPr>
-            <w:tcW w:w="507" w:type="dxa"/>
-          </w:tcPr>
-          <w:p>
-            <w:pPr>
-              <w:pBdr>
-                <w:top w:val="nil"/>
-                <w:left w:val="nil"/>
-                <w:bottom w:val="nil"/>
-                <w:right w:val="nil"/>
-                <w:between w:val="nil"/>
-              </w:pBdr>
-              <w:jc w:val="center"/>
-              <w:rPr>
-                <w:rFonts w:ascii="Times New Roman" w:eastAsia="Times New Roman" w:hAnsi="Times New Roman" w:cs="Times New Roman"/>
-                <w:color w:val="000000"/>
-              </w:rPr>
-            </w:pPr>
-            <w:r>
-              <w:rPr>
-                <w:rFonts w:ascii="Times New Roman" w:eastAsia="Times New Roman" w:hAnsi="Times New Roman" w:cs="Times New Roman"/>
-                <w:color w:val="000000"/>
-              </w:rPr>
-              <w:t>…</w:t>
-            </w:r>
-          </w:p>
-        </w:tc>
-        <w:tc>
-          <w:tcPr>
-            <w:tcW w:w="2175" w:type="dxa"/>
-          </w:tcPr>
-          <w:p>
-            <w:pPr>
-              <w:pBdr>
-                <w:top w:val="nil"/>
-                <w:left w:val="nil"/>
-                <w:bottom w:val="nil"/>
-                <w:right w:val="nil"/>
-                <w:between w:val="nil"/>
-              </w:pBdr>
-              <w:rPr>
-                <w:rFonts w:ascii="Times New Roman" w:eastAsia="Times New Roman" w:hAnsi="Times New Roman" w:cs="Times New Roman"/>
-                <w:color w:val="000000"/>
-              </w:rPr>
-            </w:pPr>
-          </w:p>
-        </w:tc>
-        <w:tc>
-          <w:tcPr>
-            <w:tcW w:w="3261" w:type="dxa"/>
-          </w:tcPr>
-          <w:p>
-            <w:pPr>
-              <w:pBdr>
-                <w:top w:val="nil"/>
-                <w:left w:val="nil"/>
-                <w:bottom w:val="nil"/>
-                <w:right w:val="nil"/>
-                <w:between w:val="nil"/>
-              </w:pBdr>
-              <w:jc w:val="center"/>
-              <w:rPr>
-                <w:rFonts w:ascii="Times New Roman" w:eastAsia="Times New Roman" w:hAnsi="Times New Roman" w:cs="Times New Roman"/>
-                <w:color w:val="000000"/>
-              </w:rPr>
-            </w:pPr>
-          </w:p>
-        </w:tc>
-        <w:tc>
-          <w:tcPr>
-            <w:tcW w:w="4142" w:type="dxa"/>
-          </w:tcPr>
-          <w:p>
-            <w:pPr>
-              <w:pBdr>
-                <w:top w:val="nil"/>
-                <w:left w:val="nil"/>
-                <w:bottom w:val="nil"/>
-                <w:right w:val="nil"/>
-                <w:between w:val="nil"/>
-              </w:pBdr>
-              <w:jc w:val="center"/>
-              <w:rPr>
-                <w:rFonts w:ascii="Times New Roman" w:eastAsia="Times New Roman" w:hAnsi="Times New Roman" w:cs="Times New Roman"/>
-                <w:color w:val="000000"/>
               </w:rPr>
             </w:pPr>
           </w:p>
@@ -2672,36 +2294,76 @@
                 <w:sz w:val="22"/>
                 <w:szCs w:val="22"/>
               </w:rPr>
-              <w:t xml:space="preserve"># </w:t>
-            </w:r>
-            <w:proofErr w:type="spellStart"/>
-            <w:r>
+              <w:t># lineas de código</w:t>
+            </w:r>
+          </w:p>
+        </w:tc>
+      </w:tr>
+      <w:tr>
+        <w:tc>
+          <w:tcPr>
+            <w:tcW w:w="3510" w:type="dxa"/>
+          </w:tcPr>
+          <w:p>
+            <w:pPr>
               <w:rPr>
                 <w:rFonts w:ascii="Times New Roman" w:eastAsia="Times New Roman" w:hAnsi="Times New Roman" w:cs="Times New Roman"/>
                 <w:sz w:val="22"/>
                 <w:szCs w:val="22"/>
               </w:rPr>
-              <w:t>lineas</w:t>
-            </w:r>
-            <w:proofErr w:type="spellEnd"/>
+            </w:pPr>
             <w:r>
               <w:rPr>
                 <w:rFonts w:ascii="Times New Roman" w:eastAsia="Times New Roman" w:hAnsi="Times New Roman" w:cs="Times New Roman"/>
                 <w:sz w:val="22"/>
                 <w:szCs w:val="22"/>
               </w:rPr>
-              <w:t xml:space="preserve"> de </w:t>
-            </w:r>
-            <w:proofErr w:type="spellStart"/>
-            <w:r>
+              <w:t>Tablero.cs</w:t>
+            </w:r>
+          </w:p>
+        </w:tc>
+        <w:tc>
+          <w:tcPr>
+            <w:tcW w:w="3150" w:type="dxa"/>
+          </w:tcPr>
+          <w:p>
+            <w:pPr>
               <w:rPr>
                 <w:rFonts w:ascii="Times New Roman" w:eastAsia="Times New Roman" w:hAnsi="Times New Roman" w:cs="Times New Roman"/>
                 <w:sz w:val="22"/>
                 <w:szCs w:val="22"/>
               </w:rPr>
-              <w:t>código</w:t>
-            </w:r>
-            <w:proofErr w:type="spellEnd"/>
+            </w:pPr>
+            <w:r>
+              <w:rPr>
+                <w:rFonts w:ascii="Times New Roman" w:eastAsia="Times New Roman" w:hAnsi="Times New Roman" w:cs="Times New Roman"/>
+                <w:sz w:val="22"/>
+                <w:szCs w:val="22"/>
+              </w:rPr>
+              <w:t>Producción</w:t>
+            </w:r>
+          </w:p>
+        </w:tc>
+        <w:tc>
+          <w:tcPr>
+            <w:tcW w:w="1890" w:type="dxa"/>
+          </w:tcPr>
+          <w:p>
+            <w:pPr>
+              <w:rPr>
+                <w:rFonts w:ascii="Times New Roman" w:eastAsia="Times New Roman" w:hAnsi="Times New Roman" w:cs="Times New Roman"/>
+                <w:sz w:val="22"/>
+                <w:szCs w:val="22"/>
+              </w:rPr>
+            </w:pPr>
+            <w:r>
+              <w:rPr>
+                <w:rFonts w:ascii="Times New Roman" w:eastAsia="Times New Roman" w:hAnsi="Times New Roman" w:cs="Times New Roman"/>
+                <w:sz w:val="22"/>
+                <w:szCs w:val="22"/>
+              </w:rPr>
+              <w:t>61</w:t>
+            </w:r>
           </w:p>
         </w:tc>
       </w:tr>
@@ -2718,16 +2380,14 @@
                 <w:szCs w:val="22"/>
               </w:rPr>
             </w:pPr>
-            <w:proofErr w:type="spellStart"/>
             <w:r>
               <w:rPr>
                 <w:rFonts w:ascii="Times New Roman" w:eastAsia="Times New Roman" w:hAnsi="Times New Roman" w:cs="Times New Roman"/>
                 <w:sz w:val="22"/>
                 <w:szCs w:val="22"/>
               </w:rPr>
-              <w:t>Tablero.cs</w:t>
-            </w:r>
-            <w:proofErr w:type="spellEnd"/>
+              <w:t>Form1.cs</w:t>
+            </w:r>
           </w:p>
         </w:tc>
         <w:tc>
@@ -2742,7 +2402,6 @@
                 <w:szCs w:val="22"/>
               </w:rPr>
             </w:pPr>
-            <w:proofErr w:type="spellStart"/>
             <w:r>
               <w:rPr>
                 <w:rFonts w:ascii="Times New Roman" w:eastAsia="Times New Roman" w:hAnsi="Times New Roman" w:cs="Times New Roman"/>
@@ -2751,7 +2410,6 @@
               </w:rPr>
               <w:t>Producción</w:t>
             </w:r>
-            <w:proofErr w:type="spellEnd"/>
           </w:p>
         </w:tc>
         <w:tc>
@@ -2772,7 +2430,15 @@
                 <w:sz w:val="22"/>
                 <w:szCs w:val="22"/>
               </w:rPr>
-              <w:t>44</w:t>
+              <w:t>18</w:t>
+            </w:r>
+            <w:r>
+              <w:rPr>
+                <w:rFonts w:ascii="Times New Roman" w:eastAsia="Times New Roman" w:hAnsi="Times New Roman" w:cs="Times New Roman"/>
+                <w:sz w:val="22"/>
+                <w:szCs w:val="22"/>
+              </w:rPr>
+              <w:t>0</w:t>
             </w:r>
           </w:p>
         </w:tc>
@@ -2796,53 +2462,59 @@
                 <w:sz w:val="22"/>
                 <w:szCs w:val="22"/>
               </w:rPr>
-              <w:t>Form1.cs</w:t>
-            </w:r>
-          </w:p>
-        </w:tc>
-        <w:tc>
-          <w:tcPr>
-            <w:tcW w:w="3150" w:type="dxa"/>
-          </w:tcPr>
-          <w:p>
-            <w:pPr>
+              <w:t>Juego</w:t>
+            </w:r>
+            <w:r>
               <w:rPr>
                 <w:rFonts w:ascii="Times New Roman" w:eastAsia="Times New Roman" w:hAnsi="Times New Roman" w:cs="Times New Roman"/>
                 <w:sz w:val="22"/>
                 <w:szCs w:val="22"/>
               </w:rPr>
-            </w:pPr>
-            <w:proofErr w:type="spellStart"/>
-            <w:r>
+              <w:t>.cs</w:t>
+            </w:r>
+          </w:p>
+        </w:tc>
+        <w:tc>
+          <w:tcPr>
+            <w:tcW w:w="3150" w:type="dxa"/>
+          </w:tcPr>
+          <w:p>
+            <w:pPr>
               <w:rPr>
                 <w:rFonts w:ascii="Times New Roman" w:eastAsia="Times New Roman" w:hAnsi="Times New Roman" w:cs="Times New Roman"/>
                 <w:sz w:val="22"/>
                 <w:szCs w:val="22"/>
               </w:rPr>
-              <w:t>Producción</w:t>
-            </w:r>
-            <w:proofErr w:type="spellEnd"/>
-          </w:p>
-        </w:tc>
-        <w:tc>
-          <w:tcPr>
-            <w:tcW w:w="1890" w:type="dxa"/>
-          </w:tcPr>
-          <w:p>
-            <w:pPr>
+            </w:pPr>
+            <w:r>
               <w:rPr>
                 <w:rFonts w:ascii="Times New Roman" w:eastAsia="Times New Roman" w:hAnsi="Times New Roman" w:cs="Times New Roman"/>
                 <w:sz w:val="22"/>
                 <w:szCs w:val="22"/>
               </w:rPr>
-            </w:pPr>
-            <w:r>
+              <w:t>Producción</w:t>
+            </w:r>
+          </w:p>
+        </w:tc>
+        <w:tc>
+          <w:tcPr>
+            <w:tcW w:w="1890" w:type="dxa"/>
+          </w:tcPr>
+          <w:p>
+            <w:pPr>
               <w:rPr>
                 <w:rFonts w:ascii="Times New Roman" w:eastAsia="Times New Roman" w:hAnsi="Times New Roman" w:cs="Times New Roman"/>
                 <w:sz w:val="22"/>
                 <w:szCs w:val="22"/>
               </w:rPr>
-              <w:t>88</w:t>
+            </w:pPr>
+            <w:r>
+              <w:rPr>
+                <w:rFonts w:ascii="Times New Roman" w:eastAsia="Times New Roman" w:hAnsi="Times New Roman" w:cs="Times New Roman"/>
+                <w:sz w:val="22"/>
+                <w:szCs w:val="22"/>
+              </w:rPr>
+              <w:t>91</w:t>
             </w:r>
           </w:p>
         </w:tc>
@@ -2866,61 +2538,59 @@
                 <w:sz w:val="22"/>
                 <w:szCs w:val="22"/>
               </w:rPr>
-              <w:t>Form1</w:t>
-            </w:r>
-            <w:r>
+              <w:t>UnitTest1.cs</w:t>
+            </w:r>
+          </w:p>
+        </w:tc>
+        <w:tc>
+          <w:tcPr>
+            <w:tcW w:w="3150" w:type="dxa"/>
+          </w:tcPr>
+          <w:p>
+            <w:pPr>
               <w:rPr>
                 <w:rFonts w:ascii="Times New Roman" w:eastAsia="Times New Roman" w:hAnsi="Times New Roman" w:cs="Times New Roman"/>
                 <w:sz w:val="22"/>
                 <w:szCs w:val="22"/>
               </w:rPr>
-              <w:t>.Designer.cs</w:t>
-            </w:r>
-          </w:p>
-        </w:tc>
-        <w:tc>
-          <w:tcPr>
-            <w:tcW w:w="3150" w:type="dxa"/>
-          </w:tcPr>
-          <w:p>
-            <w:pPr>
+            </w:pPr>
+            <w:r>
               <w:rPr>
                 <w:rFonts w:ascii="Times New Roman" w:eastAsia="Times New Roman" w:hAnsi="Times New Roman" w:cs="Times New Roman"/>
                 <w:sz w:val="22"/>
                 <w:szCs w:val="22"/>
               </w:rPr>
-            </w:pPr>
-            <w:proofErr w:type="spellStart"/>
-            <w:r>
+              <w:t>Prueba</w:t>
+            </w:r>
+          </w:p>
+        </w:tc>
+        <w:tc>
+          <w:tcPr>
+            <w:tcW w:w="1890" w:type="dxa"/>
+          </w:tcPr>
+          <w:p>
+            <w:pPr>
               <w:rPr>
                 <w:rFonts w:ascii="Times New Roman" w:eastAsia="Times New Roman" w:hAnsi="Times New Roman" w:cs="Times New Roman"/>
                 <w:sz w:val="22"/>
                 <w:szCs w:val="22"/>
               </w:rPr>
-              <w:t>Producción</w:t>
-            </w:r>
-            <w:proofErr w:type="spellEnd"/>
-          </w:p>
-        </w:tc>
-        <w:tc>
-          <w:tcPr>
-            <w:tcW w:w="1890" w:type="dxa"/>
-          </w:tcPr>
-          <w:p>
-            <w:pPr>
+            </w:pPr>
+            <w:r>
               <w:rPr>
                 <w:rFonts w:ascii="Times New Roman" w:eastAsia="Times New Roman" w:hAnsi="Times New Roman" w:cs="Times New Roman"/>
                 <w:sz w:val="22"/>
                 <w:szCs w:val="22"/>
               </w:rPr>
-            </w:pPr>
+              <w:t>14</w:t>
+            </w:r>
             <w:r>
               <w:rPr>
                 <w:rFonts w:ascii="Times New Roman" w:eastAsia="Times New Roman" w:hAnsi="Times New Roman" w:cs="Times New Roman"/>
                 <w:sz w:val="22"/>
                 <w:szCs w:val="22"/>
               </w:rPr>
-              <w:t>243</w:t>
+              <w:t>8</w:t>
             </w:r>
           </w:p>
         </w:tc>
@@ -2944,7 +2614,7 @@
                 <w:sz w:val="22"/>
                 <w:szCs w:val="22"/>
               </w:rPr>
-              <w:t>UnitTest1.cs</w:t>
+              <w:t>Consola.cs</w:t>
             </w:r>
           </w:p>
         </w:tc>
@@ -2960,16 +2630,14 @@
                 <w:szCs w:val="22"/>
               </w:rPr>
             </w:pPr>
-            <w:proofErr w:type="spellStart"/>
             <w:r>
               <w:rPr>
                 <w:rFonts w:ascii="Times New Roman" w:eastAsia="Times New Roman" w:hAnsi="Times New Roman" w:cs="Times New Roman"/>
                 <w:sz w:val="22"/>
                 <w:szCs w:val="22"/>
               </w:rPr>
-              <w:t>Prueba</w:t>
-            </w:r>
-            <w:proofErr w:type="spellEnd"/>
+              <w:t>Producción</w:t>
+            </w:r>
           </w:p>
         </w:tc>
         <w:tc>
@@ -2990,7 +2658,7 @@
                 <w:sz w:val="22"/>
                 <w:szCs w:val="22"/>
               </w:rPr>
-              <w:t>56</w:t>
+              <w:t>43</w:t>
             </w:r>
           </w:p>
         </w:tc>
@@ -2998,6 +2666,74 @@
       <w:tr>
         <w:tc>
           <w:tcPr>
+            <w:tcW w:w="3510" w:type="dxa"/>
+          </w:tcPr>
+          <w:p>
+            <w:pPr>
+              <w:rPr>
+                <w:rFonts w:ascii="Times New Roman" w:eastAsia="Times New Roman" w:hAnsi="Times New Roman" w:cs="Times New Roman"/>
+                <w:sz w:val="22"/>
+                <w:szCs w:val="22"/>
+              </w:rPr>
+            </w:pPr>
+            <w:r>
+              <w:rPr>
+                <w:rFonts w:ascii="Times New Roman" w:eastAsia="Times New Roman" w:hAnsi="Times New Roman" w:cs="Times New Roman"/>
+                <w:sz w:val="22"/>
+                <w:szCs w:val="22"/>
+              </w:rPr>
+              <w:t>IJuego</w:t>
+            </w:r>
+          </w:p>
+        </w:tc>
+        <w:tc>
+          <w:tcPr>
+            <w:tcW w:w="3150" w:type="dxa"/>
+          </w:tcPr>
+          <w:p>
+            <w:pPr>
+              <w:rPr>
+                <w:rFonts w:ascii="Times New Roman" w:eastAsia="Times New Roman" w:hAnsi="Times New Roman" w:cs="Times New Roman"/>
+                <w:sz w:val="22"/>
+                <w:szCs w:val="22"/>
+              </w:rPr>
+            </w:pPr>
+            <w:r>
+              <w:rPr>
+                <w:rFonts w:ascii="Times New Roman" w:eastAsia="Times New Roman" w:hAnsi="Times New Roman" w:cs="Times New Roman"/>
+                <w:sz w:val="22"/>
+                <w:szCs w:val="22"/>
+              </w:rPr>
+              <w:t>Producción</w:t>
+            </w:r>
+          </w:p>
+        </w:tc>
+        <w:tc>
+          <w:tcPr>
+            <w:tcW w:w="1890" w:type="dxa"/>
+          </w:tcPr>
+          <w:p>
+            <w:pPr>
+              <w:rPr>
+                <w:rFonts w:ascii="Times New Roman" w:eastAsia="Times New Roman" w:hAnsi="Times New Roman" w:cs="Times New Roman"/>
+                <w:sz w:val="22"/>
+                <w:szCs w:val="22"/>
+              </w:rPr>
+            </w:pPr>
+            <w:r>
+              <w:rPr>
+                <w:rFonts w:ascii="Times New Roman" w:eastAsia="Times New Roman" w:hAnsi="Times New Roman" w:cs="Times New Roman"/>
+                <w:sz w:val="22"/>
+                <w:szCs w:val="22"/>
+              </w:rPr>
+              <w:t>17</w:t>
+            </w:r>
+          </w:p>
+        </w:tc>
+      </w:tr>
+      <w:tr>
+        <w:tc>
+          <w:tcPr>
             <w:tcW w:w="6660" w:type="dxa"/>
             <w:gridSpan w:val="2"/>
           </w:tcPr>
@@ -3038,7 +2774,7 @@
                 <w:sz w:val="22"/>
                 <w:szCs w:val="22"/>
               </w:rPr>
-              <w:t>431</w:t>
+              <w:t>540</w:t>
             </w:r>
           </w:p>
         </w:tc>
@@ -3077,25 +2813,7 @@
           <w:b/>
           <w:lang w:val="es-PE"/>
         </w:rPr>
-        <w:t xml:space="preserve">Deben enviar todo el código fuente para obtener más </w:t>
-      </w:r>
-      <w:proofErr w:type="gramStart"/>
-      <w:r>
-        <w:rPr>
-          <w:rFonts w:ascii="Times New Roman" w:eastAsia="Times New Roman" w:hAnsi="Times New Roman" w:cs="Times New Roman"/>
-          <w:b/>
-          <w:lang w:val="es-PE"/>
-        </w:rPr>
-        <w:t>puntos  por</w:t>
-      </w:r>
-      <w:proofErr w:type="gramEnd"/>
-      <w:r>
-        <w:rPr>
-          <w:rFonts w:ascii="Times New Roman" w:eastAsia="Times New Roman" w:hAnsi="Times New Roman" w:cs="Times New Roman"/>
-          <w:b/>
-          <w:lang w:val="es-PE"/>
-        </w:rPr>
-        <w:t xml:space="preserve"> esta tarea.</w:t>
+        <w:t>Deben enviar todo el código fuente para obtener más puntos  por esta tarea.</w:t>
       </w:r>
     </w:p>
     <w:p>
@@ -3233,23 +2951,7 @@
           <w:rFonts w:ascii="Times New Roman" w:eastAsia="Times New Roman" w:hAnsi="Times New Roman" w:cs="Times New Roman"/>
           <w:lang w:val="es-PE"/>
         </w:rPr>
-        <w:t xml:space="preserve">Actualicen sus historias de usuario y los criterios de aceptación de la asignación anterior y </w:t>
-      </w:r>
-      <w:proofErr w:type="gramStart"/>
-      <w:r>
-        <w:rPr>
-          <w:rFonts w:ascii="Times New Roman" w:eastAsia="Times New Roman" w:hAnsi="Times New Roman" w:cs="Times New Roman"/>
-          <w:lang w:val="es-PE"/>
-        </w:rPr>
-        <w:t>asegúrense  de</w:t>
-      </w:r>
-      <w:proofErr w:type="gramEnd"/>
-      <w:r>
-        <w:rPr>
-          <w:rFonts w:ascii="Times New Roman" w:eastAsia="Times New Roman" w:hAnsi="Times New Roman" w:cs="Times New Roman"/>
-          <w:lang w:val="es-PE"/>
-        </w:rPr>
-        <w:t xml:space="preserve"> que capturan adecuadamente los requisitos. Resuman cómo se implementa cada uno de los siguientes criterios de aceptación/historia de usuario en tu código de producción (nombre de clase y nombre de método, etc.)</w:t>
+        <w:t>Actualicen sus historias de usuario y los criterios de aceptación de la asignación anterior y asegúrense  de que capturan adecuadamente los requisitos. Resuman cómo se implementa cada uno de los siguientes criterios de aceptación/historia de usuario en tu código de producción (nombre de clase y nombre de método, etc.)</w:t>
       </w:r>
     </w:p>
     <w:p>
@@ -3648,35 +3350,38 @@
                 <w:szCs w:val="21"/>
                 <w:lang w:val="es-PE"/>
               </w:rPr>
-              <w:t xml:space="preserve">Nombre </w:t>
-            </w:r>
-            <w:proofErr w:type="spellStart"/>
-            <w:r>
+              <w:t>Nombre y ID de la historia usuario</w:t>
+            </w:r>
+          </w:p>
+        </w:tc>
+        <w:tc>
+          <w:tcPr>
+            <w:tcW w:w="614" w:type="dxa"/>
+          </w:tcPr>
+          <w:p>
+            <w:pPr>
+              <w:jc w:val="center"/>
               <w:rPr>
                 <w:rFonts w:ascii="Times New Roman" w:eastAsia="Times New Roman" w:hAnsi="Times New Roman" w:cs="Times New Roman"/>
                 <w:b/>
-                <w:sz w:val="21"/>
-                <w:szCs w:val="21"/>
-                <w:lang w:val="es-PE"/>
-              </w:rPr>
-              <w:t>y</w:t>
-            </w:r>
-            <w:proofErr w:type="spellEnd"/>
+                <w:sz w:val="20"/>
+                <w:szCs w:val="20"/>
+              </w:rPr>
+            </w:pPr>
             <w:r>
               <w:rPr>
                 <w:rFonts w:ascii="Times New Roman" w:eastAsia="Times New Roman" w:hAnsi="Times New Roman" w:cs="Times New Roman"/>
                 <w:b/>
-                <w:sz w:val="21"/>
-                <w:szCs w:val="21"/>
-                <w:lang w:val="es-PE"/>
-              </w:rPr>
-              <w:t xml:space="preserve"> ID de la historia usuario</w:t>
-            </w:r>
-          </w:p>
-        </w:tc>
-        <w:tc>
-          <w:tcPr>
-            <w:tcW w:w="614" w:type="dxa"/>
+                <w:sz w:val="20"/>
+                <w:szCs w:val="20"/>
+              </w:rPr>
+              <w:t>AC  ID</w:t>
+            </w:r>
+          </w:p>
+        </w:tc>
+        <w:tc>
+          <w:tcPr>
+            <w:tcW w:w="2340" w:type="dxa"/>
           </w:tcPr>
           <w:p>
             <w:pPr>
@@ -3688,7 +3393,6 @@
                 <w:szCs w:val="20"/>
               </w:rPr>
             </w:pPr>
-            <w:proofErr w:type="gramStart"/>
             <w:r>
               <w:rPr>
                 <w:rFonts w:ascii="Times New Roman" w:eastAsia="Times New Roman" w:hAnsi="Times New Roman" w:cs="Times New Roman"/>
@@ -3696,14 +3400,13 @@
                 <w:sz w:val="20"/>
                 <w:szCs w:val="20"/>
               </w:rPr>
-              <w:t>AC  ID</w:t>
-            </w:r>
-            <w:proofErr w:type="gramEnd"/>
-          </w:p>
-        </w:tc>
-        <w:tc>
-          <w:tcPr>
-            <w:tcW w:w="2340" w:type="dxa"/>
+              <w:t>Nombre clase(s)</w:t>
+            </w:r>
+          </w:p>
+        </w:tc>
+        <w:tc>
+          <w:tcPr>
+            <w:tcW w:w="2250" w:type="dxa"/>
           </w:tcPr>
           <w:p>
             <w:pPr>
@@ -3715,7 +3418,6 @@
                 <w:szCs w:val="20"/>
               </w:rPr>
             </w:pPr>
-            <w:proofErr w:type="spellStart"/>
             <w:r>
               <w:rPr>
                 <w:rFonts w:ascii="Times New Roman" w:eastAsia="Times New Roman" w:hAnsi="Times New Roman" w:cs="Times New Roman"/>
@@ -3723,19 +3425,24 @@
                 <w:sz w:val="20"/>
                 <w:szCs w:val="20"/>
               </w:rPr>
-              <w:t>Nombre</w:t>
-            </w:r>
-            <w:proofErr w:type="spellEnd"/>
-            <w:r>
+              <w:t xml:space="preserve"> Nombre  Método(s) </w:t>
+            </w:r>
+          </w:p>
+        </w:tc>
+        <w:tc>
+          <w:tcPr>
+            <w:tcW w:w="1710" w:type="dxa"/>
+          </w:tcPr>
+          <w:p>
+            <w:pPr>
+              <w:jc w:val="center"/>
               <w:rPr>
                 <w:rFonts w:ascii="Times New Roman" w:eastAsia="Times New Roman" w:hAnsi="Times New Roman" w:cs="Times New Roman"/>
                 <w:b/>
                 <w:sz w:val="20"/>
                 <w:szCs w:val="20"/>
               </w:rPr>
-              <w:t xml:space="preserve"> </w:t>
-            </w:r>
-            <w:proofErr w:type="spellStart"/>
+            </w:pPr>
             <w:r>
               <w:rPr>
                 <w:rFonts w:ascii="Times New Roman" w:eastAsia="Times New Roman" w:hAnsi="Times New Roman" w:cs="Times New Roman"/>
@@ -3743,196 +3450,32 @@
                 <w:sz w:val="20"/>
                 <w:szCs w:val="20"/>
               </w:rPr>
-              <w:t>clase</w:t>
-            </w:r>
-            <w:proofErr w:type="spellEnd"/>
-            <w:r>
+              <w:t>Estatus (completo o no)</w:t>
+            </w:r>
+          </w:p>
+        </w:tc>
+        <w:tc>
+          <w:tcPr>
+            <w:tcW w:w="1800" w:type="dxa"/>
+          </w:tcPr>
+          <w:p>
+            <w:pPr>
+              <w:jc w:val="center"/>
               <w:rPr>
                 <w:rFonts w:ascii="Times New Roman" w:eastAsia="Times New Roman" w:hAnsi="Times New Roman" w:cs="Times New Roman"/>
                 <w:b/>
                 <w:sz w:val="20"/>
                 <w:szCs w:val="20"/>
               </w:rPr>
-              <w:t>(s)</w:t>
-            </w:r>
-          </w:p>
-        </w:tc>
-        <w:tc>
-          <w:tcPr>
-            <w:tcW w:w="2250" w:type="dxa"/>
-          </w:tcPr>
-          <w:p>
-            <w:pPr>
-              <w:jc w:val="center"/>
+            </w:pPr>
+            <w:r>
               <w:rPr>
                 <w:rFonts w:ascii="Times New Roman" w:eastAsia="Times New Roman" w:hAnsi="Times New Roman" w:cs="Times New Roman"/>
                 <w:b/>
                 <w:sz w:val="20"/>
                 <w:szCs w:val="20"/>
               </w:rPr>
-            </w:pPr>
-            <w:r>
-              <w:rPr>
-                <w:rFonts w:ascii="Times New Roman" w:eastAsia="Times New Roman" w:hAnsi="Times New Roman" w:cs="Times New Roman"/>
-                <w:b/>
-                <w:sz w:val="20"/>
-                <w:szCs w:val="20"/>
-              </w:rPr>
-              <w:t xml:space="preserve"> </w:t>
-            </w:r>
-            <w:proofErr w:type="spellStart"/>
-            <w:proofErr w:type="gramStart"/>
-            <w:r>
-              <w:rPr>
-                <w:rFonts w:ascii="Times New Roman" w:eastAsia="Times New Roman" w:hAnsi="Times New Roman" w:cs="Times New Roman"/>
-                <w:b/>
-                <w:sz w:val="20"/>
-                <w:szCs w:val="20"/>
-              </w:rPr>
-              <w:t>Nombre</w:t>
-            </w:r>
-            <w:proofErr w:type="spellEnd"/>
-            <w:r>
-              <w:rPr>
-                <w:rFonts w:ascii="Times New Roman" w:eastAsia="Times New Roman" w:hAnsi="Times New Roman" w:cs="Times New Roman"/>
-                <w:b/>
-                <w:sz w:val="20"/>
-                <w:szCs w:val="20"/>
-              </w:rPr>
-              <w:t xml:space="preserve">  </w:t>
-            </w:r>
-            <w:proofErr w:type="spellStart"/>
-            <w:r>
-              <w:rPr>
-                <w:rFonts w:ascii="Times New Roman" w:eastAsia="Times New Roman" w:hAnsi="Times New Roman" w:cs="Times New Roman"/>
-                <w:b/>
-                <w:sz w:val="20"/>
-                <w:szCs w:val="20"/>
-              </w:rPr>
-              <w:t>Método</w:t>
-            </w:r>
-            <w:proofErr w:type="spellEnd"/>
-            <w:proofErr w:type="gramEnd"/>
-            <w:r>
-              <w:rPr>
-                <w:rFonts w:ascii="Times New Roman" w:eastAsia="Times New Roman" w:hAnsi="Times New Roman" w:cs="Times New Roman"/>
-                <w:b/>
-                <w:sz w:val="20"/>
-                <w:szCs w:val="20"/>
-              </w:rPr>
-              <w:t xml:space="preserve">(s) </w:t>
-            </w:r>
-          </w:p>
-        </w:tc>
-        <w:tc>
-          <w:tcPr>
-            <w:tcW w:w="1710" w:type="dxa"/>
-          </w:tcPr>
-          <w:p>
-            <w:pPr>
-              <w:jc w:val="center"/>
-              <w:rPr>
-                <w:rFonts w:ascii="Times New Roman" w:eastAsia="Times New Roman" w:hAnsi="Times New Roman" w:cs="Times New Roman"/>
-                <w:b/>
-                <w:sz w:val="20"/>
-                <w:szCs w:val="20"/>
-              </w:rPr>
-            </w:pPr>
-            <w:proofErr w:type="spellStart"/>
-            <w:r>
-              <w:rPr>
-                <w:rFonts w:ascii="Times New Roman" w:eastAsia="Times New Roman" w:hAnsi="Times New Roman" w:cs="Times New Roman"/>
-                <w:b/>
-                <w:sz w:val="20"/>
-                <w:szCs w:val="20"/>
-              </w:rPr>
-              <w:t>Estatus</w:t>
-            </w:r>
-            <w:proofErr w:type="spellEnd"/>
-            <w:r>
-              <w:rPr>
-                <w:rFonts w:ascii="Times New Roman" w:eastAsia="Times New Roman" w:hAnsi="Times New Roman" w:cs="Times New Roman"/>
-                <w:b/>
-                <w:sz w:val="20"/>
-                <w:szCs w:val="20"/>
-              </w:rPr>
-              <w:t xml:space="preserve"> (</w:t>
-            </w:r>
-            <w:proofErr w:type="spellStart"/>
-            <w:r>
-              <w:rPr>
-                <w:rFonts w:ascii="Times New Roman" w:eastAsia="Times New Roman" w:hAnsi="Times New Roman" w:cs="Times New Roman"/>
-                <w:b/>
-                <w:sz w:val="20"/>
-                <w:szCs w:val="20"/>
-              </w:rPr>
-              <w:t>completo</w:t>
-            </w:r>
-            <w:proofErr w:type="spellEnd"/>
-            <w:r>
-              <w:rPr>
-                <w:rFonts w:ascii="Times New Roman" w:eastAsia="Times New Roman" w:hAnsi="Times New Roman" w:cs="Times New Roman"/>
-                <w:b/>
-                <w:sz w:val="20"/>
-                <w:szCs w:val="20"/>
-              </w:rPr>
-              <w:t xml:space="preserve"> o no)</w:t>
-            </w:r>
-          </w:p>
-        </w:tc>
-        <w:tc>
-          <w:tcPr>
-            <w:tcW w:w="1800" w:type="dxa"/>
-          </w:tcPr>
-          <w:p>
-            <w:pPr>
-              <w:jc w:val="center"/>
-              <w:rPr>
-                <w:rFonts w:ascii="Times New Roman" w:eastAsia="Times New Roman" w:hAnsi="Times New Roman" w:cs="Times New Roman"/>
-                <w:b/>
-                <w:sz w:val="20"/>
-                <w:szCs w:val="20"/>
-              </w:rPr>
-            </w:pPr>
-            <w:proofErr w:type="spellStart"/>
-            <w:r>
-              <w:rPr>
-                <w:rFonts w:ascii="Times New Roman" w:eastAsia="Times New Roman" w:hAnsi="Times New Roman" w:cs="Times New Roman"/>
-                <w:b/>
-                <w:sz w:val="20"/>
-                <w:szCs w:val="20"/>
-              </w:rPr>
-              <w:t>Notas</w:t>
-            </w:r>
-            <w:proofErr w:type="spellEnd"/>
-            <w:r>
-              <w:rPr>
-                <w:rFonts w:ascii="Times New Roman" w:eastAsia="Times New Roman" w:hAnsi="Times New Roman" w:cs="Times New Roman"/>
-                <w:b/>
-                <w:sz w:val="20"/>
-                <w:szCs w:val="20"/>
-              </w:rPr>
-              <w:t xml:space="preserve"> (</w:t>
-            </w:r>
-            <w:proofErr w:type="spellStart"/>
-            <w:r>
-              <w:rPr>
-                <w:rFonts w:ascii="Times New Roman" w:eastAsia="Times New Roman" w:hAnsi="Times New Roman" w:cs="Times New Roman"/>
-                <w:b/>
-                <w:sz w:val="20"/>
-                <w:szCs w:val="20"/>
-              </w:rPr>
-              <w:t>opcional</w:t>
-            </w:r>
-            <w:proofErr w:type="spellEnd"/>
-            <w:r>
-              <w:rPr>
-                <w:rFonts w:ascii="Times New Roman" w:eastAsia="Times New Roman" w:hAnsi="Times New Roman" w:cs="Times New Roman"/>
-                <w:b/>
-                <w:sz w:val="20"/>
-                <w:szCs w:val="20"/>
-              </w:rPr>
-              <w:t>)</w:t>
+              <w:t>Notas (opcional)</w:t>
             </w:r>
           </w:p>
         </w:tc>
@@ -3997,7 +3540,6 @@
                 <w:szCs w:val="20"/>
               </w:rPr>
             </w:pPr>
-            <w:proofErr w:type="spellStart"/>
             <w:r>
               <w:rPr>
                 <w:rFonts w:ascii="Times New Roman" w:eastAsia="Times New Roman" w:hAnsi="Times New Roman" w:cs="Times New Roman"/>
@@ -4006,7 +3548,6 @@
               </w:rPr>
               <w:t>GameBoardCanvas</w:t>
             </w:r>
-            <w:proofErr w:type="spellEnd"/>
           </w:p>
         </w:tc>
         <w:tc>
@@ -4022,7 +3563,6 @@
                 <w:szCs w:val="20"/>
               </w:rPr>
             </w:pPr>
-            <w:proofErr w:type="spellStart"/>
             <w:r>
               <w:rPr>
                 <w:rFonts w:ascii="Times New Roman" w:eastAsia="Times New Roman" w:hAnsi="Times New Roman" w:cs="Times New Roman"/>
@@ -4031,7 +3571,6 @@
               </w:rPr>
               <w:t>SeleccionarTamanioTablero</w:t>
             </w:r>
-            <w:proofErr w:type="spellEnd"/>
           </w:p>
         </w:tc>
         <w:tc>
@@ -4047,7 +3586,6 @@
                 <w:szCs w:val="20"/>
               </w:rPr>
             </w:pPr>
-            <w:proofErr w:type="spellStart"/>
             <w:r>
               <w:rPr>
                 <w:rFonts w:ascii="Times New Roman" w:eastAsia="Times New Roman" w:hAnsi="Times New Roman" w:cs="Times New Roman"/>
@@ -4056,7 +3594,6 @@
               </w:rPr>
               <w:t>Completo</w:t>
             </w:r>
-            <w:proofErr w:type="spellEnd"/>
           </w:p>
         </w:tc>
         <w:tc>
@@ -4135,7 +3672,6 @@
                 <w:szCs w:val="20"/>
               </w:rPr>
             </w:pPr>
-            <w:proofErr w:type="spellStart"/>
             <w:r>
               <w:rPr>
                 <w:rFonts w:ascii="Times New Roman" w:eastAsia="Times New Roman" w:hAnsi="Times New Roman" w:cs="Times New Roman"/>
@@ -4144,7 +3680,6 @@
               </w:rPr>
               <w:t>GameBoardCanvas</w:t>
             </w:r>
-            <w:proofErr w:type="spellEnd"/>
           </w:p>
         </w:tc>
         <w:tc>
@@ -4160,16 +3695,14 @@
                 <w:szCs w:val="20"/>
               </w:rPr>
             </w:pPr>
-            <w:proofErr w:type="spellStart"/>
-            <w:r>
-              <w:rPr>
-                <w:rFonts w:ascii="Times New Roman" w:eastAsia="Times New Roman" w:hAnsi="Times New Roman" w:cs="Times New Roman"/>
-                <w:sz w:val="20"/>
-                <w:szCs w:val="20"/>
-              </w:rPr>
-              <w:t>SelectorJuego</w:t>
-            </w:r>
-            <w:proofErr w:type="spellEnd"/>
+            <w:r>
+              <w:rPr>
+                <w:rFonts w:ascii="Times New Roman" w:eastAsia="Times New Roman" w:hAnsi="Times New Roman" w:cs="Times New Roman"/>
+                <w:sz w:val="20"/>
+                <w:szCs w:val="20"/>
+              </w:rPr>
+              <w:t>GameSelector</w:t>
+            </w:r>
           </w:p>
         </w:tc>
         <w:tc>
@@ -4185,7 +3718,6 @@
                 <w:szCs w:val="20"/>
               </w:rPr>
             </w:pPr>
-            <w:proofErr w:type="spellStart"/>
             <w:r>
               <w:rPr>
                 <w:rFonts w:ascii="Times New Roman" w:eastAsia="Times New Roman" w:hAnsi="Times New Roman" w:cs="Times New Roman"/>
@@ -4194,7 +3726,6 @@
               </w:rPr>
               <w:t>Completo</w:t>
             </w:r>
-            <w:proofErr w:type="spellEnd"/>
           </w:p>
         </w:tc>
         <w:tc>
@@ -4266,7 +3797,6 @@
                 <w:szCs w:val="20"/>
               </w:rPr>
             </w:pPr>
-            <w:proofErr w:type="spellStart"/>
             <w:r>
               <w:rPr>
                 <w:rFonts w:ascii="Times New Roman" w:eastAsia="Times New Roman" w:hAnsi="Times New Roman" w:cs="Times New Roman"/>
@@ -4275,7 +3805,6 @@
               </w:rPr>
               <w:t>GameBoardCanvas</w:t>
             </w:r>
-            <w:proofErr w:type="spellEnd"/>
           </w:p>
         </w:tc>
         <w:tc>
@@ -4291,16 +3820,14 @@
                 <w:szCs w:val="20"/>
               </w:rPr>
             </w:pPr>
-            <w:proofErr w:type="spellStart"/>
-            <w:r>
-              <w:rPr>
-                <w:rFonts w:ascii="Times New Roman" w:eastAsia="Times New Roman" w:hAnsi="Times New Roman" w:cs="Times New Roman"/>
-                <w:sz w:val="20"/>
-                <w:szCs w:val="20"/>
-              </w:rPr>
-              <w:t>SelectorJuego</w:t>
-            </w:r>
-            <w:proofErr w:type="spellEnd"/>
+            <w:r>
+              <w:rPr>
+                <w:rFonts w:ascii="Times New Roman" w:eastAsia="Times New Roman" w:hAnsi="Times New Roman" w:cs="Times New Roman"/>
+                <w:sz w:val="20"/>
+                <w:szCs w:val="20"/>
+              </w:rPr>
+              <w:t>GameSelector</w:t>
+            </w:r>
           </w:p>
         </w:tc>
         <w:tc>
@@ -4316,7 +3843,6 @@
                 <w:szCs w:val="20"/>
               </w:rPr>
             </w:pPr>
-            <w:proofErr w:type="spellStart"/>
             <w:r>
               <w:rPr>
                 <w:rFonts w:ascii="Times New Roman" w:eastAsia="Times New Roman" w:hAnsi="Times New Roman" w:cs="Times New Roman"/>
@@ -4325,7 +3851,6 @@
               </w:rPr>
               <w:t>Completo</w:t>
             </w:r>
-            <w:proofErr w:type="spellEnd"/>
           </w:p>
         </w:tc>
         <w:tc>
@@ -4404,7 +3929,6 @@
                 <w:szCs w:val="20"/>
               </w:rPr>
             </w:pPr>
-            <w:proofErr w:type="spellStart"/>
             <w:r>
               <w:rPr>
                 <w:rFonts w:ascii="Times New Roman" w:eastAsia="Times New Roman" w:hAnsi="Times New Roman" w:cs="Times New Roman"/>
@@ -4413,7 +3937,6 @@
               </w:rPr>
               <w:t>GameBoardCanvas</w:t>
             </w:r>
-            <w:proofErr w:type="spellEnd"/>
           </w:p>
         </w:tc>
         <w:tc>
@@ -4429,7 +3952,6 @@
                 <w:szCs w:val="20"/>
               </w:rPr>
             </w:pPr>
-            <w:proofErr w:type="spellStart"/>
             <w:r>
               <w:rPr>
                 <w:rFonts w:ascii="Times New Roman" w:eastAsia="Times New Roman" w:hAnsi="Times New Roman" w:cs="Times New Roman"/>
@@ -4438,7 +3960,6 @@
               </w:rPr>
               <w:t>ShowGameStatus</w:t>
             </w:r>
-            <w:proofErr w:type="spellEnd"/>
           </w:p>
         </w:tc>
         <w:tc>
@@ -4454,7 +3975,6 @@
                 <w:szCs w:val="20"/>
               </w:rPr>
             </w:pPr>
-            <w:proofErr w:type="spellStart"/>
             <w:r>
               <w:rPr>
                 <w:rFonts w:ascii="Times New Roman" w:eastAsia="Times New Roman" w:hAnsi="Times New Roman" w:cs="Times New Roman"/>
@@ -4463,7 +3983,6 @@
               </w:rPr>
               <w:t>Completo</w:t>
             </w:r>
-            <w:proofErr w:type="spellEnd"/>
           </w:p>
         </w:tc>
         <w:tc>
@@ -4542,7 +4061,6 @@
                 <w:szCs w:val="20"/>
               </w:rPr>
             </w:pPr>
-            <w:proofErr w:type="spellStart"/>
             <w:r>
               <w:rPr>
                 <w:rFonts w:ascii="Times New Roman" w:eastAsia="Times New Roman" w:hAnsi="Times New Roman" w:cs="Times New Roman"/>
@@ -4551,7 +4069,6 @@
               </w:rPr>
               <w:t>GameController</w:t>
             </w:r>
-            <w:proofErr w:type="spellEnd"/>
           </w:p>
         </w:tc>
         <w:tc>
@@ -4567,7 +4084,6 @@
                 <w:szCs w:val="20"/>
               </w:rPr>
             </w:pPr>
-            <w:proofErr w:type="spellStart"/>
             <w:r>
               <w:rPr>
                 <w:rFonts w:ascii="Times New Roman" w:eastAsia="Times New Roman" w:hAnsi="Times New Roman" w:cs="Times New Roman"/>
@@ -4576,7 +4092,6 @@
               </w:rPr>
               <w:t>MakeMove</w:t>
             </w:r>
-            <w:proofErr w:type="spellEnd"/>
           </w:p>
         </w:tc>
         <w:tc>
@@ -4593,7 +4108,6 @@
                 <w:u w:val="single"/>
               </w:rPr>
             </w:pPr>
-            <w:proofErr w:type="spellStart"/>
             <w:r>
               <w:rPr>
                 <w:rFonts w:ascii="Times New Roman" w:eastAsia="Times New Roman" w:hAnsi="Times New Roman" w:cs="Times New Roman"/>
@@ -4602,7 +4116,6 @@
               </w:rPr>
               <w:t>Completo</w:t>
             </w:r>
-            <w:proofErr w:type="spellEnd"/>
           </w:p>
         </w:tc>
         <w:tc>
@@ -4673,7 +4186,6 @@
                 <w:szCs w:val="20"/>
               </w:rPr>
             </w:pPr>
-            <w:proofErr w:type="spellStart"/>
             <w:r>
               <w:rPr>
                 <w:rFonts w:ascii="Times New Roman" w:eastAsia="Times New Roman" w:hAnsi="Times New Roman" w:cs="Times New Roman"/>
@@ -4682,7 +4194,6 @@
               </w:rPr>
               <w:t>GameController</w:t>
             </w:r>
-            <w:proofErr w:type="spellEnd"/>
           </w:p>
         </w:tc>
         <w:tc>
@@ -4699,7 +4210,6 @@
                 <w:u w:val="single"/>
               </w:rPr>
             </w:pPr>
-            <w:proofErr w:type="spellStart"/>
             <w:r>
               <w:rPr>
                 <w:rFonts w:ascii="Times New Roman" w:eastAsia="Times New Roman" w:hAnsi="Times New Roman" w:cs="Times New Roman"/>
@@ -4708,7 +4218,6 @@
               </w:rPr>
               <w:t>MakeMove</w:t>
             </w:r>
-            <w:proofErr w:type="spellEnd"/>
           </w:p>
         </w:tc>
         <w:tc>
@@ -4811,7 +4320,6 @@
                 <w:szCs w:val="20"/>
               </w:rPr>
             </w:pPr>
-            <w:proofErr w:type="spellStart"/>
             <w:r>
               <w:rPr>
                 <w:rFonts w:ascii="Times New Roman" w:eastAsia="Times New Roman" w:hAnsi="Times New Roman" w:cs="Times New Roman"/>
@@ -4820,7 +4328,6 @@
               </w:rPr>
               <w:t>GameController</w:t>
             </w:r>
-            <w:proofErr w:type="spellEnd"/>
           </w:p>
         </w:tc>
         <w:tc>
@@ -4836,7 +4343,6 @@
                 <w:szCs w:val="20"/>
               </w:rPr>
             </w:pPr>
-            <w:proofErr w:type="spellStart"/>
             <w:r>
               <w:rPr>
                 <w:rFonts w:ascii="Times New Roman" w:eastAsia="Times New Roman" w:hAnsi="Times New Roman" w:cs="Times New Roman"/>
@@ -4845,7 +4351,6 @@
               </w:rPr>
               <w:t>JuegoGanado</w:t>
             </w:r>
-            <w:proofErr w:type="spellEnd"/>
           </w:p>
         </w:tc>
         <w:tc>
@@ -4861,16 +4366,22 @@
                 <w:szCs w:val="20"/>
               </w:rPr>
             </w:pPr>
-            <w:proofErr w:type="spellStart"/>
-            <w:r>
-              <w:rPr>
-                <w:rFonts w:ascii="Times New Roman" w:eastAsia="Times New Roman" w:hAnsi="Times New Roman" w:cs="Times New Roman"/>
-                <w:sz w:val="20"/>
-                <w:szCs w:val="20"/>
-              </w:rPr>
-              <w:t>Incompleto</w:t>
-            </w:r>
-            <w:proofErr w:type="spellEnd"/>
+            <w:r>
+              <w:rPr>
+                <w:rFonts w:ascii="Times New Roman" w:eastAsia="Times New Roman" w:hAnsi="Times New Roman" w:cs="Times New Roman"/>
+                <w:sz w:val="20"/>
+                <w:szCs w:val="20"/>
+              </w:rPr>
+              <w:t>C</w:t>
+            </w:r>
+            <w:r>
+              <w:rPr>
+                <w:rFonts w:ascii="Times New Roman" w:eastAsia="Times New Roman" w:hAnsi="Times New Roman" w:cs="Times New Roman"/>
+                <w:sz w:val="20"/>
+                <w:szCs w:val="20"/>
+              </w:rPr>
+              <w:t>ompleto</w:t>
+            </w:r>
           </w:p>
         </w:tc>
         <w:tc>
@@ -4941,7 +4452,6 @@
                 <w:szCs w:val="20"/>
               </w:rPr>
             </w:pPr>
-            <w:proofErr w:type="spellStart"/>
             <w:r>
               <w:rPr>
                 <w:rFonts w:ascii="Times New Roman" w:eastAsia="Times New Roman" w:hAnsi="Times New Roman" w:cs="Times New Roman"/>
@@ -4950,7 +4460,6 @@
               </w:rPr>
               <w:t>GameController</w:t>
             </w:r>
-            <w:proofErr w:type="spellEnd"/>
           </w:p>
         </w:tc>
         <w:tc>
@@ -4966,7 +4475,6 @@
                 <w:szCs w:val="20"/>
               </w:rPr>
             </w:pPr>
-            <w:proofErr w:type="spellStart"/>
             <w:r>
               <w:rPr>
                 <w:rFonts w:ascii="Times New Roman" w:eastAsia="Times New Roman" w:hAnsi="Times New Roman" w:cs="Times New Roman"/>
@@ -4975,7 +4483,6 @@
               </w:rPr>
               <w:t>JuegoGanado</w:t>
             </w:r>
-            <w:proofErr w:type="spellEnd"/>
           </w:p>
         </w:tc>
         <w:tc>
@@ -4992,16 +4499,22 @@
                 <w:u w:val="single"/>
               </w:rPr>
             </w:pPr>
-            <w:proofErr w:type="spellStart"/>
-            <w:r>
-              <w:rPr>
-                <w:rFonts w:ascii="Times New Roman" w:eastAsia="Times New Roman" w:hAnsi="Times New Roman" w:cs="Times New Roman"/>
-                <w:sz w:val="20"/>
-                <w:szCs w:val="20"/>
-              </w:rPr>
-              <w:t>Incompleto</w:t>
-            </w:r>
-            <w:proofErr w:type="spellEnd"/>
+            <w:r>
+              <w:rPr>
+                <w:rFonts w:ascii="Times New Roman" w:eastAsia="Times New Roman" w:hAnsi="Times New Roman" w:cs="Times New Roman"/>
+                <w:sz w:val="20"/>
+                <w:szCs w:val="20"/>
+              </w:rPr>
+              <w:t>C</w:t>
+            </w:r>
+            <w:r>
+              <w:rPr>
+                <w:rFonts w:ascii="Times New Roman" w:eastAsia="Times New Roman" w:hAnsi="Times New Roman" w:cs="Times New Roman"/>
+                <w:sz w:val="20"/>
+                <w:szCs w:val="20"/>
+              </w:rPr>
+              <w:t>ompleto</w:t>
+            </w:r>
           </w:p>
         </w:tc>
         <w:tc>
@@ -5080,7 +4593,6 @@
                 <w:szCs w:val="20"/>
               </w:rPr>
             </w:pPr>
-            <w:proofErr w:type="spellStart"/>
             <w:r>
               <w:rPr>
                 <w:rFonts w:ascii="Times New Roman" w:eastAsia="Times New Roman" w:hAnsi="Times New Roman" w:cs="Times New Roman"/>
@@ -5089,7 +4601,6 @@
               </w:rPr>
               <w:t>GameController</w:t>
             </w:r>
-            <w:proofErr w:type="spellEnd"/>
           </w:p>
         </w:tc>
         <w:tc>
@@ -5106,16 +4617,14 @@
                 <w:u w:val="single"/>
               </w:rPr>
             </w:pPr>
-            <w:proofErr w:type="spellStart"/>
-            <w:r>
-              <w:rPr>
-                <w:rFonts w:ascii="Times New Roman" w:eastAsia="Times New Roman" w:hAnsi="Times New Roman" w:cs="Times New Roman"/>
-                <w:sz w:val="20"/>
-                <w:szCs w:val="20"/>
-              </w:rPr>
-              <w:t>CheckFullBoard</w:t>
-            </w:r>
-            <w:proofErr w:type="spellEnd"/>
+            <w:r>
+              <w:rPr>
+                <w:rFonts w:ascii="Times New Roman" w:eastAsia="Times New Roman" w:hAnsi="Times New Roman" w:cs="Times New Roman"/>
+                <w:sz w:val="20"/>
+                <w:szCs w:val="20"/>
+              </w:rPr>
+              <w:t>TableroLleno</w:t>
+            </w:r>
           </w:p>
         </w:tc>
         <w:tc>
@@ -5132,7 +4641,6 @@
                 <w:u w:val="single"/>
               </w:rPr>
             </w:pPr>
-            <w:proofErr w:type="spellStart"/>
             <w:r>
               <w:rPr>
                 <w:rFonts w:ascii="Times New Roman" w:eastAsia="Times New Roman" w:hAnsi="Times New Roman" w:cs="Times New Roman"/>
@@ -5141,7 +4649,6 @@
               </w:rPr>
               <w:t>Incompleto</w:t>
             </w:r>
-            <w:proofErr w:type="spellEnd"/>
           </w:p>
         </w:tc>
         <w:tc>
@@ -5212,7 +4719,6 @@
                 <w:szCs w:val="20"/>
               </w:rPr>
             </w:pPr>
-            <w:proofErr w:type="spellStart"/>
             <w:r>
               <w:rPr>
                 <w:rFonts w:ascii="Times New Roman" w:eastAsia="Times New Roman" w:hAnsi="Times New Roman" w:cs="Times New Roman"/>
@@ -5221,7 +4727,6 @@
               </w:rPr>
               <w:t>GameController</w:t>
             </w:r>
-            <w:proofErr w:type="spellEnd"/>
           </w:p>
         </w:tc>
         <w:tc>
@@ -5237,7 +4742,6 @@
                 <w:szCs w:val="20"/>
               </w:rPr>
             </w:pPr>
-            <w:proofErr w:type="spellStart"/>
             <w:r>
               <w:rPr>
                 <w:rFonts w:ascii="Times New Roman" w:eastAsia="Times New Roman" w:hAnsi="Times New Roman" w:cs="Times New Roman"/>
@@ -5246,7 +4750,6 @@
               </w:rPr>
               <w:t>JuegoGanado</w:t>
             </w:r>
-            <w:proofErr w:type="spellEnd"/>
           </w:p>
         </w:tc>
         <w:tc>
@@ -5262,7 +4765,6 @@
                 <w:szCs w:val="20"/>
               </w:rPr>
             </w:pPr>
-            <w:proofErr w:type="spellStart"/>
             <w:r>
               <w:rPr>
                 <w:rFonts w:ascii="Times New Roman" w:eastAsia="Times New Roman" w:hAnsi="Times New Roman" w:cs="Times New Roman"/>
@@ -5271,7 +4773,6 @@
               </w:rPr>
               <w:t>Incompleto</w:t>
             </w:r>
-            <w:proofErr w:type="spellEnd"/>
           </w:p>
         </w:tc>
         <w:tc>
@@ -5342,7 +4843,6 @@
                 <w:szCs w:val="20"/>
               </w:rPr>
             </w:pPr>
-            <w:proofErr w:type="spellStart"/>
             <w:r>
               <w:rPr>
                 <w:rFonts w:ascii="Times New Roman" w:eastAsia="Times New Roman" w:hAnsi="Times New Roman" w:cs="Times New Roman"/>
@@ -5351,7 +4851,6 @@
               </w:rPr>
               <w:t>GameController</w:t>
             </w:r>
-            <w:proofErr w:type="spellEnd"/>
           </w:p>
         </w:tc>
         <w:tc>
@@ -5368,7 +4867,6 @@
                 <w:u w:val="single"/>
               </w:rPr>
             </w:pPr>
-            <w:proofErr w:type="spellStart"/>
             <w:r>
               <w:rPr>
                 <w:rFonts w:ascii="Times New Roman" w:eastAsia="Times New Roman" w:hAnsi="Times New Roman" w:cs="Times New Roman"/>
@@ -5377,7 +4875,6 @@
               </w:rPr>
               <w:t>JuegoGanado</w:t>
             </w:r>
-            <w:proofErr w:type="spellEnd"/>
           </w:p>
         </w:tc>
         <w:tc>
@@ -5394,7 +4891,6 @@
                 <w:u w:val="single"/>
               </w:rPr>
             </w:pPr>
-            <w:proofErr w:type="spellStart"/>
             <w:r>
               <w:rPr>
                 <w:rFonts w:ascii="Times New Roman" w:eastAsia="Times New Roman" w:hAnsi="Times New Roman" w:cs="Times New Roman"/>
@@ -5403,7 +4899,6 @@
               </w:rPr>
               <w:t>Incompleto</w:t>
             </w:r>
-            <w:proofErr w:type="spellEnd"/>
           </w:p>
         </w:tc>
         <w:tc>
@@ -5456,7 +4951,6 @@
           <w:b/>
           <w:lang w:val="es-PE"/>
         </w:rPr>
-        <w:lastRenderedPageBreak/>
         <w:t>Pruebas</w:t>
       </w:r>
       <w:r>
@@ -5987,36 +5481,34 @@
                 <w:szCs w:val="21"/>
                 <w:lang w:val="es-PE"/>
               </w:rPr>
-              <w:t xml:space="preserve">Nombre </w:t>
-            </w:r>
-            <w:proofErr w:type="spellStart"/>
-            <w:r>
+              <w:t>Nombre y ID de la historia usuario</w:t>
+            </w:r>
+          </w:p>
+        </w:tc>
+        <w:tc>
+          <w:tcPr>
+            <w:tcW w:w="1334" w:type="dxa"/>
+          </w:tcPr>
+          <w:p>
+            <w:pPr>
+              <w:jc w:val="center"/>
               <w:rPr>
                 <w:rFonts w:ascii="Times New Roman" w:eastAsia="Times New Roman" w:hAnsi="Times New Roman" w:cs="Times New Roman"/>
                 <w:b/>
-                <w:sz w:val="21"/>
-                <w:szCs w:val="21"/>
-                <w:lang w:val="es-PE"/>
-              </w:rPr>
-              <w:t>y</w:t>
-            </w:r>
-            <w:proofErr w:type="spellEnd"/>
+                <w:sz w:val="20"/>
+                <w:szCs w:val="20"/>
+              </w:rPr>
+            </w:pPr>
             <w:r>
               <w:rPr>
                 <w:rFonts w:ascii="Times New Roman" w:eastAsia="Times New Roman" w:hAnsi="Times New Roman" w:cs="Times New Roman"/>
                 <w:b/>
-                <w:sz w:val="21"/>
-                <w:szCs w:val="21"/>
-                <w:lang w:val="es-PE"/>
-              </w:rPr>
-              <w:t xml:space="preserve"> ID de la historia usuario</w:t>
-            </w:r>
-          </w:p>
-        </w:tc>
-        <w:tc>
-          <w:tcPr>
-            <w:tcW w:w="1334" w:type="dxa"/>
-          </w:tcPr>
+                <w:sz w:val="20"/>
+                <w:szCs w:val="20"/>
+              </w:rPr>
+              <w:t>AC</w:t>
+            </w:r>
+          </w:p>
           <w:p>
             <w:pPr>
               <w:jc w:val="center"/>
@@ -6034,9 +5526,14 @@
                 <w:sz w:val="20"/>
                 <w:szCs w:val="20"/>
               </w:rPr>
-              <w:t>AC</w:t>
-            </w:r>
-          </w:p>
+              <w:t xml:space="preserve"> ID</w:t>
+            </w:r>
+          </w:p>
+        </w:tc>
+        <w:tc>
+          <w:tcPr>
+            <w:tcW w:w="1940" w:type="dxa"/>
+          </w:tcPr>
           <w:p>
             <w:pPr>
               <w:jc w:val="center"/>
@@ -6045,6 +5542,7 @@
                 <w:b/>
                 <w:sz w:val="20"/>
                 <w:szCs w:val="20"/>
+                <w:lang w:val="es-PE"/>
               </w:rPr>
             </w:pPr>
             <w:r>
@@ -6053,14 +5551,15 @@
                 <w:b/>
                 <w:sz w:val="20"/>
                 <w:szCs w:val="20"/>
-              </w:rPr>
-              <w:t xml:space="preserve"> ID</w:t>
-            </w:r>
-          </w:p>
-        </w:tc>
-        <w:tc>
-          <w:tcPr>
-            <w:tcW w:w="1940" w:type="dxa"/>
+                <w:lang w:val="es-PE"/>
+              </w:rPr>
+              <w:t xml:space="preserve">Nombre Clase  (s) del código de prueba </w:t>
+            </w:r>
+          </w:p>
+        </w:tc>
+        <w:tc>
+          <w:tcPr>
+            <w:tcW w:w="2268" w:type="dxa"/>
           </w:tcPr>
           <w:p>
             <w:pPr>
@@ -6081,10 +5580,17 @@
                 <w:szCs w:val="20"/>
                 <w:lang w:val="es-PE"/>
               </w:rPr>
-              <w:t xml:space="preserve">Nombre </w:t>
-            </w:r>
-            <w:proofErr w:type="gramStart"/>
-            <w:r>
+              <w:t>Nombre método(s) del código Prueba</w:t>
+            </w:r>
+          </w:p>
+        </w:tc>
+        <w:tc>
+          <w:tcPr>
+            <w:tcW w:w="2977" w:type="dxa"/>
+          </w:tcPr>
+          <w:p>
+            <w:pPr>
+              <w:jc w:val="center"/>
               <w:rPr>
                 <w:rFonts w:ascii="Times New Roman" w:eastAsia="Times New Roman" w:hAnsi="Times New Roman" w:cs="Times New Roman"/>
                 <w:b/>
@@ -6092,9 +5598,7 @@
                 <w:szCs w:val="20"/>
                 <w:lang w:val="es-PE"/>
               </w:rPr>
-              <w:t>Clase  (</w:t>
-            </w:r>
-            <w:proofErr w:type="gramEnd"/>
+            </w:pPr>
             <w:r>
               <w:rPr>
                 <w:rFonts w:ascii="Times New Roman" w:eastAsia="Times New Roman" w:hAnsi="Times New Roman" w:cs="Times New Roman"/>
@@ -6103,83 +5607,7 @@
                 <w:szCs w:val="20"/>
                 <w:lang w:val="es-PE"/>
               </w:rPr>
-              <w:t xml:space="preserve">s) del código de prueba </w:t>
-            </w:r>
-          </w:p>
-        </w:tc>
-        <w:tc>
-          <w:tcPr>
-            <w:tcW w:w="2268" w:type="dxa"/>
-          </w:tcPr>
-          <w:p>
-            <w:pPr>
-              <w:jc w:val="center"/>
-              <w:rPr>
-                <w:rFonts w:ascii="Times New Roman" w:eastAsia="Times New Roman" w:hAnsi="Times New Roman" w:cs="Times New Roman"/>
-                <w:b/>
-                <w:sz w:val="20"/>
-                <w:szCs w:val="20"/>
-                <w:lang w:val="es-PE"/>
-              </w:rPr>
-            </w:pPr>
-            <w:r>
-              <w:rPr>
-                <w:rFonts w:ascii="Times New Roman" w:eastAsia="Times New Roman" w:hAnsi="Times New Roman" w:cs="Times New Roman"/>
-                <w:b/>
-                <w:sz w:val="20"/>
-                <w:szCs w:val="20"/>
-                <w:lang w:val="es-PE"/>
-              </w:rPr>
-              <w:t>Nombre método(s) del código Prueba</w:t>
-            </w:r>
-          </w:p>
-        </w:tc>
-        <w:tc>
-          <w:tcPr>
-            <w:tcW w:w="2977" w:type="dxa"/>
-          </w:tcPr>
-          <w:p>
-            <w:pPr>
-              <w:jc w:val="center"/>
-              <w:rPr>
-                <w:rFonts w:ascii="Times New Roman" w:eastAsia="Times New Roman" w:hAnsi="Times New Roman" w:cs="Times New Roman"/>
-                <w:b/>
-                <w:sz w:val="20"/>
-                <w:szCs w:val="20"/>
-                <w:lang w:val="es-PE"/>
-              </w:rPr>
-            </w:pPr>
-            <w:r>
-              <w:rPr>
-                <w:rFonts w:ascii="Times New Roman" w:eastAsia="Times New Roman" w:hAnsi="Times New Roman" w:cs="Times New Roman"/>
-                <w:b/>
-                <w:sz w:val="20"/>
-                <w:szCs w:val="20"/>
-                <w:lang w:val="es-PE"/>
-              </w:rPr>
-              <w:t xml:space="preserve">Descripción de los casos de </w:t>
-            </w:r>
-            <w:proofErr w:type="gramStart"/>
-            <w:r>
-              <w:rPr>
-                <w:rFonts w:ascii="Times New Roman" w:eastAsia="Times New Roman" w:hAnsi="Times New Roman" w:cs="Times New Roman"/>
-                <w:b/>
-                <w:sz w:val="20"/>
-                <w:szCs w:val="20"/>
-                <w:lang w:val="es-PE"/>
-              </w:rPr>
-              <w:t>prueba  (</w:t>
-            </w:r>
-            <w:proofErr w:type="gramEnd"/>
-            <w:r>
-              <w:rPr>
-                <w:rFonts w:ascii="Times New Roman" w:eastAsia="Times New Roman" w:hAnsi="Times New Roman" w:cs="Times New Roman"/>
-                <w:b/>
-                <w:sz w:val="20"/>
-                <w:szCs w:val="20"/>
-                <w:lang w:val="es-PE"/>
-              </w:rPr>
-              <w:t>entrada &amp; salida esperada)</w:t>
+              <w:t>Descripción de los casos de prueba  (entrada &amp; salida esperada)</w:t>
             </w:r>
           </w:p>
         </w:tc>
@@ -6245,7 +5673,6 @@
                 <w:u w:val="single"/>
               </w:rPr>
             </w:pPr>
-            <w:proofErr w:type="spellStart"/>
             <w:r>
               <w:rPr>
                 <w:rFonts w:ascii="Times New Roman" w:eastAsia="Times New Roman" w:hAnsi="Times New Roman" w:cs="Times New Roman"/>
@@ -6262,7 +5689,6 @@
               </w:rPr>
               <w:t>EmptyBoard</w:t>
             </w:r>
-            <w:proofErr w:type="spellEnd"/>
           </w:p>
         </w:tc>
         <w:tc>
@@ -6279,7 +5705,6 @@
                 <w:u w:val="single"/>
               </w:rPr>
             </w:pPr>
-            <w:proofErr w:type="spellStart"/>
             <w:r>
               <w:rPr>
                 <w:rFonts w:ascii="Times New Roman" w:eastAsia="Times New Roman" w:hAnsi="Times New Roman" w:cs="Times New Roman"/>
@@ -6288,7 +5713,6 @@
               </w:rPr>
               <w:t>NewTablero</w:t>
             </w:r>
-            <w:proofErr w:type="spellEnd"/>
           </w:p>
         </w:tc>
         <w:tc>
@@ -6386,7 +5810,6 @@
                 <w:szCs w:val="20"/>
               </w:rPr>
             </w:pPr>
-            <w:proofErr w:type="spellStart"/>
             <w:r>
               <w:rPr>
                 <w:rFonts w:ascii="Times New Roman" w:eastAsia="Times New Roman" w:hAnsi="Times New Roman" w:cs="Times New Roman"/>
@@ -6395,7 +5818,6 @@
               </w:rPr>
               <w:t>TestSelectorModeGame</w:t>
             </w:r>
-            <w:proofErr w:type="spellEnd"/>
           </w:p>
         </w:tc>
         <w:tc>
@@ -6411,7 +5833,6 @@
                 <w:szCs w:val="20"/>
               </w:rPr>
             </w:pPr>
-            <w:proofErr w:type="spellStart"/>
             <w:r>
               <w:rPr>
                 <w:rFonts w:ascii="Times New Roman" w:eastAsia="Times New Roman" w:hAnsi="Times New Roman" w:cs="Times New Roman"/>
@@ -6420,7 +5841,6 @@
               </w:rPr>
               <w:t>selectSimpleGameMode</w:t>
             </w:r>
-            <w:proofErr w:type="spellEnd"/>
           </w:p>
         </w:tc>
         <w:tc>
@@ -6502,7 +5922,6 @@
                 <w:szCs w:val="20"/>
               </w:rPr>
             </w:pPr>
-            <w:proofErr w:type="spellStart"/>
             <w:r>
               <w:rPr>
                 <w:rFonts w:ascii="Times New Roman" w:eastAsia="Times New Roman" w:hAnsi="Times New Roman" w:cs="Times New Roman"/>
@@ -6511,7 +5930,6 @@
               </w:rPr>
               <w:t>TestSelectorModeGame</w:t>
             </w:r>
-            <w:proofErr w:type="spellEnd"/>
           </w:p>
         </w:tc>
         <w:tc>
@@ -6528,7 +5946,6 @@
                 <w:u w:val="single"/>
               </w:rPr>
             </w:pPr>
-            <w:proofErr w:type="spellStart"/>
             <w:r>
               <w:rPr>
                 <w:rFonts w:ascii="Times New Roman" w:eastAsia="Times New Roman" w:hAnsi="Times New Roman" w:cs="Times New Roman"/>
@@ -6537,7 +5954,6 @@
               </w:rPr>
               <w:t>selectGeneralGameMode</w:t>
             </w:r>
-            <w:proofErr w:type="spellEnd"/>
           </w:p>
         </w:tc>
         <w:tc>
@@ -6626,7 +6042,6 @@
                 <w:szCs w:val="20"/>
               </w:rPr>
             </w:pPr>
-            <w:proofErr w:type="spellStart"/>
             <w:r>
               <w:rPr>
                 <w:rFonts w:ascii="Times New Roman" w:eastAsia="Times New Roman" w:hAnsi="Times New Roman" w:cs="Times New Roman"/>
@@ -6635,7 +6050,6 @@
               </w:rPr>
               <w:t>TestShowGameState</w:t>
             </w:r>
-            <w:proofErr w:type="spellEnd"/>
           </w:p>
         </w:tc>
         <w:tc>
@@ -6652,7 +6066,6 @@
                 <w:u w:val="single"/>
               </w:rPr>
             </w:pPr>
-            <w:proofErr w:type="spellStart"/>
             <w:r>
               <w:rPr>
                 <w:rFonts w:ascii="Times New Roman" w:eastAsia="Times New Roman" w:hAnsi="Times New Roman" w:cs="Times New Roman"/>
@@ -6661,7 +6074,6 @@
               </w:rPr>
               <w:t>ShowGameState</w:t>
             </w:r>
-            <w:proofErr w:type="spellEnd"/>
           </w:p>
         </w:tc>
         <w:tc>
@@ -6751,7 +6163,6 @@
                 <w:szCs w:val="20"/>
               </w:rPr>
             </w:pPr>
-            <w:proofErr w:type="spellStart"/>
             <w:r>
               <w:rPr>
                 <w:rFonts w:ascii="Times New Roman" w:eastAsia="Times New Roman" w:hAnsi="Times New Roman" w:cs="Times New Roman"/>
@@ -6760,7 +6171,6 @@
               </w:rPr>
               <w:t>TestMakeMove</w:t>
             </w:r>
-            <w:proofErr w:type="spellEnd"/>
           </w:p>
         </w:tc>
         <w:tc>
@@ -6776,7 +6186,6 @@
                 <w:szCs w:val="20"/>
               </w:rPr>
             </w:pPr>
-            <w:proofErr w:type="spellStart"/>
             <w:r>
               <w:rPr>
                 <w:rFonts w:ascii="Times New Roman" w:eastAsia="Times New Roman" w:hAnsi="Times New Roman" w:cs="Times New Roman"/>
@@ -6801,7 +6210,6 @@
               </w:rPr>
               <w:t>_SimpleGame</w:t>
             </w:r>
-            <w:proofErr w:type="spellEnd"/>
           </w:p>
         </w:tc>
         <w:tc>
@@ -6893,7 +6301,6 @@
                 <w:szCs w:val="20"/>
               </w:rPr>
             </w:pPr>
-            <w:proofErr w:type="spellStart"/>
             <w:r>
               <w:rPr>
                 <w:rFonts w:ascii="Times New Roman" w:eastAsia="Times New Roman" w:hAnsi="Times New Roman" w:cs="Times New Roman"/>
@@ -6902,7 +6309,6 @@
               </w:rPr>
               <w:t>TestMakeMove</w:t>
             </w:r>
-            <w:proofErr w:type="spellEnd"/>
           </w:p>
         </w:tc>
         <w:tc>
@@ -6919,7 +6325,6 @@
                 <w:u w:val="single"/>
               </w:rPr>
             </w:pPr>
-            <w:proofErr w:type="spellStart"/>
             <w:r>
               <w:rPr>
                 <w:rFonts w:ascii="Times New Roman" w:eastAsia="Times New Roman" w:hAnsi="Times New Roman" w:cs="Times New Roman"/>
@@ -6944,7 +6349,6 @@
               </w:rPr>
               <w:t>_SimpleGame</w:t>
             </w:r>
-            <w:proofErr w:type="spellEnd"/>
           </w:p>
         </w:tc>
         <w:tc>
@@ -7042,7 +6446,6 @@
                 <w:szCs w:val="20"/>
               </w:rPr>
             </w:pPr>
-            <w:proofErr w:type="spellStart"/>
             <w:r>
               <w:rPr>
                 <w:rFonts w:ascii="Times New Roman" w:eastAsia="Times New Roman" w:hAnsi="Times New Roman" w:cs="Times New Roman"/>
@@ -7051,7 +6454,6 @@
               </w:rPr>
               <w:t>TestGameVictory</w:t>
             </w:r>
-            <w:proofErr w:type="spellEnd"/>
           </w:p>
         </w:tc>
         <w:tc>
@@ -7067,7 +6469,6 @@
                 <w:szCs w:val="20"/>
               </w:rPr>
             </w:pPr>
-            <w:proofErr w:type="spellStart"/>
             <w:r>
               <w:rPr>
                 <w:rFonts w:ascii="Times New Roman" w:eastAsia="Times New Roman" w:hAnsi="Times New Roman" w:cs="Times New Roman"/>
@@ -7076,7 +6477,6 @@
               </w:rPr>
               <w:t>VictoryBluePlayerWithS</w:t>
             </w:r>
-            <w:proofErr w:type="spellEnd"/>
           </w:p>
         </w:tc>
         <w:tc>
@@ -7168,7 +6568,6 @@
                 <w:szCs w:val="20"/>
               </w:rPr>
             </w:pPr>
-            <w:proofErr w:type="spellStart"/>
             <w:r>
               <w:rPr>
                 <w:rFonts w:ascii="Times New Roman" w:eastAsia="Times New Roman" w:hAnsi="Times New Roman" w:cs="Times New Roman"/>
@@ -7177,7 +6576,6 @@
               </w:rPr>
               <w:t>TestGameVictory</w:t>
             </w:r>
-            <w:proofErr w:type="spellEnd"/>
           </w:p>
         </w:tc>
         <w:tc>
@@ -7194,7 +6592,6 @@
                 <w:u w:val="single"/>
               </w:rPr>
             </w:pPr>
-            <w:proofErr w:type="spellStart"/>
             <w:r>
               <w:rPr>
                 <w:rFonts w:ascii="Times New Roman" w:eastAsia="Times New Roman" w:hAnsi="Times New Roman" w:cs="Times New Roman"/>
@@ -7213,7 +6610,6 @@
               </w:rPr>
               <w:t>edPlayerWithO</w:t>
             </w:r>
-            <w:proofErr w:type="spellEnd"/>
           </w:p>
         </w:tc>
         <w:tc>
@@ -7238,7 +6634,17 @@
                 <w:szCs w:val="20"/>
                 <w:lang w:val="es-PE"/>
               </w:rPr>
-              <w:t>Debe verificar que el juego termine cuando el jugador Rojo forme SOS con un movimiento válido de O y se declare como ganador.</w:t>
+              <w:t xml:space="preserve">Debe verificar que el juego termine cuando el jugador Rojo forme SOS con un movimiento </w:t>
+            </w:r>
+            <w:r>
+              <w:rPr>
+                <w:rFonts w:ascii="Times New Roman" w:eastAsia="Times New Roman" w:hAnsi="Times New Roman" w:cs="Times New Roman"/>
+                <w:sz w:val="20"/>
+                <w:szCs w:val="20"/>
+                <w:lang w:val="es-PE"/>
+              </w:rPr>
+              <w:lastRenderedPageBreak/>
+              <w:t>válido de O y se declare como ganador.</w:t>
             </w:r>
             <w:r>
               <w:rPr>
@@ -7313,7 +6719,6 @@
                 <w:szCs w:val="20"/>
               </w:rPr>
             </w:pPr>
-            <w:proofErr w:type="spellStart"/>
             <w:r>
               <w:rPr>
                 <w:rFonts w:ascii="Times New Roman" w:eastAsia="Times New Roman" w:hAnsi="Times New Roman" w:cs="Times New Roman"/>
@@ -7322,7 +6727,6 @@
               </w:rPr>
               <w:t>TestEndGame</w:t>
             </w:r>
-            <w:proofErr w:type="spellEnd"/>
           </w:p>
         </w:tc>
         <w:tc>
@@ -7339,7 +6743,6 @@
                 <w:u w:val="single"/>
               </w:rPr>
             </w:pPr>
-            <w:proofErr w:type="spellStart"/>
             <w:r>
               <w:rPr>
                 <w:rFonts w:ascii="Times New Roman" w:eastAsia="Times New Roman" w:hAnsi="Times New Roman" w:cs="Times New Roman"/>
@@ -7348,7 +6751,6 @@
               </w:rPr>
               <w:t>CheckFullBoard</w:t>
             </w:r>
-            <w:proofErr w:type="spellEnd"/>
           </w:p>
         </w:tc>
         <w:tc>
@@ -7430,7 +6832,6 @@
                 <w:szCs w:val="20"/>
               </w:rPr>
             </w:pPr>
-            <w:proofErr w:type="spellStart"/>
             <w:r>
               <w:rPr>
                 <w:rFonts w:ascii="Times New Roman" w:eastAsia="Times New Roman" w:hAnsi="Times New Roman" w:cs="Times New Roman"/>
@@ -7439,7 +6840,6 @@
               </w:rPr>
               <w:t>TestEndGame</w:t>
             </w:r>
-            <w:proofErr w:type="spellEnd"/>
           </w:p>
         </w:tc>
         <w:tc>
@@ -7456,7 +6856,6 @@
                 <w:u w:val="single"/>
               </w:rPr>
             </w:pPr>
-            <w:proofErr w:type="spellStart"/>
             <w:r>
               <w:rPr>
                 <w:rFonts w:ascii="Times New Roman" w:eastAsia="Times New Roman" w:hAnsi="Times New Roman" w:cs="Times New Roman"/>
@@ -7466,7 +6865,6 @@
               </w:rPr>
               <w:t>JuegoGanado</w:t>
             </w:r>
-            <w:proofErr w:type="spellEnd"/>
           </w:p>
         </w:tc>
         <w:tc>
@@ -7549,7 +6947,6 @@
                 <w:szCs w:val="20"/>
               </w:rPr>
             </w:pPr>
-            <w:proofErr w:type="spellStart"/>
             <w:r>
               <w:rPr>
                 <w:rFonts w:ascii="Times New Roman" w:eastAsia="Times New Roman" w:hAnsi="Times New Roman" w:cs="Times New Roman"/>
@@ -7558,7 +6955,6 @@
               </w:rPr>
               <w:t>TestEndGame</w:t>
             </w:r>
-            <w:proofErr w:type="spellEnd"/>
           </w:p>
         </w:tc>
         <w:tc>
@@ -7574,7 +6970,6 @@
                 <w:szCs w:val="20"/>
               </w:rPr>
             </w:pPr>
-            <w:proofErr w:type="spellStart"/>
             <w:r>
               <w:rPr>
                 <w:rFonts w:ascii="Times New Roman" w:eastAsia="Times New Roman" w:hAnsi="Times New Roman" w:cs="Times New Roman"/>
@@ -7583,7 +6978,6 @@
               </w:rPr>
               <w:t>JuegoGanado</w:t>
             </w:r>
-            <w:proofErr w:type="spellEnd"/>
           </w:p>
         </w:tc>
         <w:tc>
@@ -7689,27 +7083,7 @@
                 <w:szCs w:val="21"/>
                 <w:lang w:val="es-PE"/>
               </w:rPr>
-              <w:t xml:space="preserve">Nombre </w:t>
-            </w:r>
-            <w:proofErr w:type="spellStart"/>
-            <w:r>
-              <w:rPr>
-                <w:rFonts w:ascii="Times New Roman" w:eastAsia="Times New Roman" w:hAnsi="Times New Roman" w:cs="Times New Roman"/>
-                <w:sz w:val="21"/>
-                <w:szCs w:val="21"/>
-                <w:lang w:val="es-PE"/>
-              </w:rPr>
-              <w:t>y</w:t>
-            </w:r>
-            <w:proofErr w:type="spellEnd"/>
-            <w:r>
-              <w:rPr>
-                <w:rFonts w:ascii="Times New Roman" w:eastAsia="Times New Roman" w:hAnsi="Times New Roman" w:cs="Times New Roman"/>
-                <w:sz w:val="21"/>
-                <w:szCs w:val="21"/>
-                <w:lang w:val="es-PE"/>
-              </w:rPr>
-              <w:t xml:space="preserve"> ID de la historia usuario</w:t>
+              <w:t>Nombre y ID de la historia usuario</w:t>
             </w:r>
           </w:p>
         </w:tc>
@@ -7792,34 +7166,14 @@
                 <w:szCs w:val="20"/>
               </w:rPr>
             </w:pPr>
-            <w:proofErr w:type="spellStart"/>
-            <w:r>
-              <w:rPr>
-                <w:rFonts w:ascii="Times New Roman" w:eastAsia="Times New Roman" w:hAnsi="Times New Roman" w:cs="Times New Roman"/>
-                <w:sz w:val="20"/>
-                <w:szCs w:val="20"/>
-              </w:rPr>
-              <w:t>Salida</w:t>
-            </w:r>
-            <w:proofErr w:type="spellEnd"/>
-            <w:r>
-              <w:rPr>
-                <w:rFonts w:ascii="Times New Roman" w:eastAsia="Times New Roman" w:hAnsi="Times New Roman" w:cs="Times New Roman"/>
-                <w:sz w:val="20"/>
-                <w:szCs w:val="20"/>
-              </w:rPr>
-              <w:t xml:space="preserve"> </w:t>
-            </w:r>
-            <w:proofErr w:type="spellStart"/>
-            <w:r>
-              <w:rPr>
-                <w:rFonts w:ascii="Times New Roman" w:eastAsia="Times New Roman" w:hAnsi="Times New Roman" w:cs="Times New Roman"/>
-                <w:sz w:val="20"/>
-                <w:szCs w:val="20"/>
-              </w:rPr>
-              <w:t>esperada</w:t>
-            </w:r>
-            <w:proofErr w:type="spellEnd"/>
+            <w:r>
+              <w:rPr>
+                <w:rFonts w:ascii="Times New Roman" w:eastAsia="Times New Roman" w:hAnsi="Times New Roman" w:cs="Times New Roman"/>
+                <w:sz w:val="20"/>
+                <w:szCs w:val="20"/>
+              </w:rPr>
+              <w:t>Salida esperada</w:t>
+            </w:r>
           </w:p>
         </w:tc>
         <w:tc>
@@ -7835,7 +7189,6 @@
                 <w:szCs w:val="20"/>
               </w:rPr>
             </w:pPr>
-            <w:proofErr w:type="spellStart"/>
             <w:r>
               <w:rPr>
                 <w:rFonts w:ascii="Times New Roman" w:eastAsia="Times New Roman" w:hAnsi="Times New Roman" w:cs="Times New Roman"/>
@@ -7844,7 +7197,6 @@
               </w:rPr>
               <w:t>Notas</w:t>
             </w:r>
-            <w:proofErr w:type="spellEnd"/>
           </w:p>
         </w:tc>
       </w:tr>
@@ -7911,47 +7263,14 @@
                 <w:lang w:val="es-PE"/>
               </w:rPr>
             </w:pPr>
-            <w:proofErr w:type="spellStart"/>
-            <w:r>
-              <w:rPr>
-                <w:rFonts w:ascii="Times New Roman" w:eastAsia="Times New Roman" w:hAnsi="Times New Roman" w:cs="Times New Roman"/>
-                <w:sz w:val="20"/>
-                <w:szCs w:val="20"/>
-                <w:lang w:val="es-PE"/>
-              </w:rPr>
-              <w:t>Tablero.GetCell</w:t>
-            </w:r>
-            <w:proofErr w:type="spellEnd"/>
-            <w:r>
-              <w:rPr>
-                <w:rFonts w:ascii="Times New Roman" w:eastAsia="Times New Roman" w:hAnsi="Times New Roman" w:cs="Times New Roman"/>
-                <w:sz w:val="20"/>
-                <w:szCs w:val="20"/>
-                <w:lang w:val="es-PE"/>
-              </w:rPr>
-              <w:t>(</w:t>
-            </w:r>
-            <w:proofErr w:type="spellStart"/>
-            <w:proofErr w:type="gramStart"/>
-            <w:r>
-              <w:rPr>
-                <w:rFonts w:ascii="Times New Roman" w:eastAsia="Times New Roman" w:hAnsi="Times New Roman" w:cs="Times New Roman"/>
-                <w:sz w:val="20"/>
-                <w:szCs w:val="20"/>
-                <w:lang w:val="es-PE"/>
-              </w:rPr>
-              <w:t>row,colum</w:t>
-            </w:r>
-            <w:proofErr w:type="spellEnd"/>
-            <w:proofErr w:type="gramEnd"/>
-            <w:r>
-              <w:rPr>
-                <w:rFonts w:ascii="Times New Roman" w:eastAsia="Times New Roman" w:hAnsi="Times New Roman" w:cs="Times New Roman"/>
-                <w:sz w:val="20"/>
-                <w:szCs w:val="20"/>
-                <w:lang w:val="es-PE"/>
-              </w:rPr>
-              <w:t>)</w:t>
+            <w:r>
+              <w:rPr>
+                <w:rFonts w:ascii="Times New Roman" w:eastAsia="Times New Roman" w:hAnsi="Times New Roman" w:cs="Times New Roman"/>
+                <w:sz w:val="20"/>
+                <w:szCs w:val="20"/>
+                <w:lang w:val="es-PE"/>
+              </w:rPr>
+              <w:t>Tablero.GetCell(row,colum)</w:t>
             </w:r>
             <w:r>
               <w:rPr>
@@ -7993,36 +7312,8 @@
                 <w:sz w:val="20"/>
                 <w:szCs w:val="20"/>
               </w:rPr>
-              <w:t xml:space="preserve">0 para </w:t>
-            </w:r>
-            <w:proofErr w:type="spellStart"/>
-            <w:r>
-              <w:rPr>
-                <w:rFonts w:ascii="Times New Roman" w:eastAsia="Times New Roman" w:hAnsi="Times New Roman" w:cs="Times New Roman"/>
-                <w:sz w:val="20"/>
-                <w:szCs w:val="20"/>
-              </w:rPr>
-              <w:t>cada</w:t>
-            </w:r>
-            <w:proofErr w:type="spellEnd"/>
-            <w:r>
-              <w:rPr>
-                <w:rFonts w:ascii="Times New Roman" w:eastAsia="Times New Roman" w:hAnsi="Times New Roman" w:cs="Times New Roman"/>
-                <w:sz w:val="20"/>
-                <w:szCs w:val="20"/>
-              </w:rPr>
-              <w:t xml:space="preserve"> </w:t>
-            </w:r>
-            <w:proofErr w:type="spellStart"/>
-            <w:r>
-              <w:rPr>
-                <w:rFonts w:ascii="Times New Roman" w:eastAsia="Times New Roman" w:hAnsi="Times New Roman" w:cs="Times New Roman"/>
-                <w:sz w:val="20"/>
-                <w:szCs w:val="20"/>
-              </w:rPr>
-              <w:t>celda</w:t>
-            </w:r>
-            <w:proofErr w:type="spellEnd"/>
+              <w:t>0 para cada celda</w:t>
+            </w:r>
           </w:p>
         </w:tc>
         <w:tc>
@@ -8202,7 +7493,6 @@
                 <w:szCs w:val="20"/>
               </w:rPr>
             </w:pPr>
-            <w:proofErr w:type="spellStart"/>
             <w:r>
               <w:rPr>
                 <w:rFonts w:ascii="Times New Roman" w:eastAsia="Times New Roman" w:hAnsi="Times New Roman" w:cs="Times New Roman"/>
@@ -8211,7 +7501,6 @@
               </w:rPr>
               <w:t>juegoSimple.tipoDeJuego</w:t>
             </w:r>
-            <w:proofErr w:type="spellEnd"/>
           </w:p>
         </w:tc>
         <w:tc>
@@ -8269,7 +7558,6 @@
               </w:rPr>
               <w:t xml:space="preserve"> Simple: La variable </w:t>
             </w:r>
-            <w:proofErr w:type="spellStart"/>
             <w:r>
               <w:rPr>
                 <w:rFonts w:ascii="Times New Roman" w:eastAsia="Times New Roman" w:hAnsi="Times New Roman" w:cs="Times New Roman"/>
@@ -8286,17 +7574,7 @@
                 <w:szCs w:val="20"/>
                 <w:lang w:val="es-PE"/>
               </w:rPr>
-              <w:t>uego</w:t>
-            </w:r>
-            <w:proofErr w:type="spellEnd"/>
-            <w:r>
-              <w:rPr>
-                <w:rFonts w:ascii="Times New Roman" w:eastAsia="Times New Roman" w:hAnsi="Times New Roman" w:cs="Times New Roman"/>
-                <w:sz w:val="20"/>
-                <w:szCs w:val="20"/>
-                <w:lang w:val="es-PE"/>
-              </w:rPr>
-              <w:t xml:space="preserve"> se inicializa como un juego simple.</w:t>
+              <w:t>uego se inicializa como un juego simple.</w:t>
             </w:r>
           </w:p>
         </w:tc>
@@ -8355,7 +7633,6 @@
                 <w:u w:val="single"/>
               </w:rPr>
             </w:pPr>
-            <w:proofErr w:type="spellStart"/>
             <w:r>
               <w:rPr>
                 <w:rFonts w:ascii="Times New Roman" w:eastAsia="Times New Roman" w:hAnsi="Times New Roman" w:cs="Times New Roman"/>
@@ -8364,7 +7641,6 @@
               </w:rPr>
               <w:t>juegoGeneral.tipoDeJuego</w:t>
             </w:r>
-            <w:proofErr w:type="spellEnd"/>
           </w:p>
         </w:tc>
         <w:tc>
@@ -8422,7 +7698,6 @@
               </w:rPr>
               <w:t xml:space="preserve"> General La variable </w:t>
             </w:r>
-            <w:proofErr w:type="spellStart"/>
             <w:r>
               <w:rPr>
                 <w:rFonts w:ascii="Times New Roman" w:eastAsia="Times New Roman" w:hAnsi="Times New Roman" w:cs="Times New Roman"/>
@@ -8441,7 +7716,6 @@
               </w:rPr>
               <w:t>uego</w:t>
             </w:r>
-            <w:proofErr w:type="spellEnd"/>
             <w:r>
               <w:rPr>
                 <w:rFonts w:ascii="Times New Roman" w:eastAsia="Times New Roman" w:hAnsi="Times New Roman" w:cs="Times New Roman"/>
@@ -8533,7 +7807,6 @@
                 <w:szCs w:val="20"/>
               </w:rPr>
             </w:pPr>
-            <w:proofErr w:type="spellStart"/>
             <w:r>
               <w:rPr>
                 <w:rFonts w:ascii="Times New Roman" w:eastAsia="Times New Roman" w:hAnsi="Times New Roman" w:cs="Times New Roman"/>
@@ -8542,7 +7815,6 @@
               </w:rPr>
               <w:t>Juego.estadoDeJuego</w:t>
             </w:r>
-            <w:proofErr w:type="spellEnd"/>
           </w:p>
         </w:tc>
         <w:tc>
@@ -8655,35 +7927,24 @@
                 <w:szCs w:val="20"/>
               </w:rPr>
             </w:pPr>
-            <w:proofErr w:type="spellStart"/>
-            <w:r>
-              <w:rPr>
-                <w:rFonts w:ascii="Times New Roman" w:eastAsia="Times New Roman" w:hAnsi="Times New Roman" w:cs="Times New Roman"/>
-                <w:sz w:val="20"/>
-                <w:szCs w:val="20"/>
-              </w:rPr>
-              <w:t>Tablero.GetCell</w:t>
-            </w:r>
-            <w:proofErr w:type="spellEnd"/>
-            <w:r>
-              <w:rPr>
-                <w:rFonts w:ascii="Times New Roman" w:eastAsia="Times New Roman" w:hAnsi="Times New Roman" w:cs="Times New Roman"/>
-                <w:sz w:val="20"/>
-                <w:szCs w:val="20"/>
-              </w:rPr>
-              <w:t>(1,1)</w:t>
-            </w:r>
-          </w:p>
-          <w:p>
-            <w:pPr>
-              <w:jc w:val="center"/>
-              <w:rPr>
-                <w:rFonts w:ascii="Times New Roman" w:eastAsia="Times New Roman" w:hAnsi="Times New Roman" w:cs="Times New Roman"/>
-                <w:sz w:val="20"/>
-                <w:szCs w:val="20"/>
-              </w:rPr>
-            </w:pPr>
-            <w:proofErr w:type="spellStart"/>
+            <w:r>
+              <w:rPr>
+                <w:rFonts w:ascii="Times New Roman" w:eastAsia="Times New Roman" w:hAnsi="Times New Roman" w:cs="Times New Roman"/>
+                <w:sz w:val="20"/>
+                <w:szCs w:val="20"/>
+              </w:rPr>
+              <w:t>Tablero.GetCell(1,1)</w:t>
+            </w:r>
+          </w:p>
+          <w:p>
+            <w:pPr>
+              <w:jc w:val="center"/>
+              <w:rPr>
+                <w:rFonts w:ascii="Times New Roman" w:eastAsia="Times New Roman" w:hAnsi="Times New Roman" w:cs="Times New Roman"/>
+                <w:sz w:val="20"/>
+                <w:szCs w:val="20"/>
+              </w:rPr>
+            </w:pPr>
             <w:r>
               <w:rPr>
                 <w:rFonts w:ascii="Times New Roman" w:eastAsia="Times New Roman" w:hAnsi="Times New Roman" w:cs="Times New Roman"/>
@@ -8692,7 +7953,6 @@
               </w:rPr>
               <w:t>Tablero.jugador</w:t>
             </w:r>
-            <w:proofErr w:type="spellEnd"/>
           </w:p>
         </w:tc>
         <w:tc>
@@ -8732,25 +7992,7 @@
                 <w:sz w:val="20"/>
                 <w:szCs w:val="20"/>
               </w:rPr>
-              <w:t>“</w:t>
-            </w:r>
-            <w:proofErr w:type="spellStart"/>
-            <w:r>
-              <w:rPr>
-                <w:rFonts w:ascii="Times New Roman" w:eastAsia="Times New Roman" w:hAnsi="Times New Roman" w:cs="Times New Roman"/>
-                <w:sz w:val="20"/>
-                <w:szCs w:val="20"/>
-              </w:rPr>
-              <w:t>Rojo</w:t>
-            </w:r>
-            <w:proofErr w:type="spellEnd"/>
-            <w:r>
-              <w:rPr>
-                <w:rFonts w:ascii="Times New Roman" w:eastAsia="Times New Roman" w:hAnsi="Times New Roman" w:cs="Times New Roman"/>
-                <w:sz w:val="20"/>
-                <w:szCs w:val="20"/>
-              </w:rPr>
-              <w:t>”</w:t>
+              <w:t>“Rojo”</w:t>
             </w:r>
           </w:p>
         </w:tc>
@@ -8833,39 +8075,13 @@
                 <w:szCs w:val="20"/>
               </w:rPr>
             </w:pPr>
-            <w:proofErr w:type="spellStart"/>
-            <w:r>
-              <w:rPr>
-                <w:rFonts w:ascii="Times New Roman" w:eastAsia="Times New Roman" w:hAnsi="Times New Roman" w:cs="Times New Roman"/>
-                <w:sz w:val="20"/>
-                <w:szCs w:val="20"/>
-              </w:rPr>
-              <w:t>Tablero.GetCell</w:t>
-            </w:r>
-            <w:proofErr w:type="spellEnd"/>
-            <w:r>
-              <w:rPr>
-                <w:rFonts w:ascii="Times New Roman" w:eastAsia="Times New Roman" w:hAnsi="Times New Roman" w:cs="Times New Roman"/>
-                <w:sz w:val="20"/>
-                <w:szCs w:val="20"/>
-              </w:rPr>
-              <w:t>(</w:t>
-            </w:r>
-            <w:r>
-              <w:rPr>
-                <w:rFonts w:ascii="Times New Roman" w:eastAsia="Times New Roman" w:hAnsi="Times New Roman" w:cs="Times New Roman"/>
-                <w:sz w:val="20"/>
-                <w:szCs w:val="20"/>
-              </w:rPr>
-              <w:t>2,2</w:t>
-            </w:r>
-            <w:r>
-              <w:rPr>
-                <w:rFonts w:ascii="Times New Roman" w:eastAsia="Times New Roman" w:hAnsi="Times New Roman" w:cs="Times New Roman"/>
-                <w:sz w:val="20"/>
-                <w:szCs w:val="20"/>
-              </w:rPr>
-              <w:t>)</w:t>
+            <w:r>
+              <w:rPr>
+                <w:rFonts w:ascii="Times New Roman" w:eastAsia="Times New Roman" w:hAnsi="Times New Roman" w:cs="Times New Roman"/>
+                <w:sz w:val="20"/>
+                <w:szCs w:val="20"/>
+              </w:rPr>
+              <w:t>Tablero.GetCell(2,2)</w:t>
             </w:r>
           </w:p>
           <w:p>
@@ -8878,7 +8094,6 @@
                 <w:u w:val="single"/>
               </w:rPr>
             </w:pPr>
-            <w:proofErr w:type="spellStart"/>
             <w:r>
               <w:rPr>
                 <w:rFonts w:ascii="Times New Roman" w:eastAsia="Times New Roman" w:hAnsi="Times New Roman" w:cs="Times New Roman"/>
@@ -8887,7 +8102,6 @@
               </w:rPr>
               <w:t>Tablero.jugador</w:t>
             </w:r>
-            <w:proofErr w:type="spellEnd"/>
           </w:p>
         </w:tc>
         <w:tc>
@@ -8908,57 +8122,25 @@
                 <w:sz w:val="20"/>
                 <w:szCs w:val="20"/>
               </w:rPr>
-              <w:t xml:space="preserve">               “</w:t>
-            </w:r>
-            <w:r>
-              <w:rPr>
-                <w:rFonts w:ascii="Times New Roman" w:eastAsia="Times New Roman" w:hAnsi="Times New Roman" w:cs="Times New Roman"/>
-                <w:sz w:val="20"/>
-                <w:szCs w:val="20"/>
-              </w:rPr>
-              <w:t>O</w:t>
-            </w:r>
-            <w:r>
-              <w:rPr>
-                <w:rFonts w:ascii="Times New Roman" w:eastAsia="Times New Roman" w:hAnsi="Times New Roman" w:cs="Times New Roman"/>
-                <w:sz w:val="20"/>
-                <w:szCs w:val="20"/>
-              </w:rPr>
-              <w:t>”</w:t>
-            </w:r>
-          </w:p>
-          <w:p>
-            <w:pPr>
-              <w:jc w:val="center"/>
-              <w:rPr>
-                <w:rFonts w:ascii="Times New Roman" w:eastAsia="Times New Roman" w:hAnsi="Times New Roman" w:cs="Times New Roman"/>
-                <w:sz w:val="20"/>
-                <w:szCs w:val="20"/>
-              </w:rPr>
-            </w:pPr>
-            <w:r>
-              <w:rPr>
-                <w:rFonts w:ascii="Times New Roman" w:eastAsia="Times New Roman" w:hAnsi="Times New Roman" w:cs="Times New Roman"/>
-                <w:sz w:val="20"/>
-                <w:szCs w:val="20"/>
-              </w:rPr>
-              <w:t>“</w:t>
-            </w:r>
-            <w:r>
-              <w:rPr>
-                <w:rFonts w:ascii="Times New Roman" w:eastAsia="Times New Roman" w:hAnsi="Times New Roman" w:cs="Times New Roman"/>
-                <w:sz w:val="20"/>
-                <w:szCs w:val="20"/>
-              </w:rPr>
-              <w:t>Azul</w:t>
-            </w:r>
-            <w:r>
-              <w:rPr>
-                <w:rFonts w:ascii="Times New Roman" w:eastAsia="Times New Roman" w:hAnsi="Times New Roman" w:cs="Times New Roman"/>
-                <w:sz w:val="20"/>
-                <w:szCs w:val="20"/>
-              </w:rPr>
-              <w:t>”</w:t>
+              <w:t xml:space="preserve">               “O”</w:t>
+            </w:r>
+          </w:p>
+          <w:p>
+            <w:pPr>
+              <w:jc w:val="center"/>
+              <w:rPr>
+                <w:rFonts w:ascii="Times New Roman" w:eastAsia="Times New Roman" w:hAnsi="Times New Roman" w:cs="Times New Roman"/>
+                <w:sz w:val="20"/>
+                <w:szCs w:val="20"/>
+              </w:rPr>
+            </w:pPr>
+            <w:r>
+              <w:rPr>
+                <w:rFonts w:ascii="Times New Roman" w:eastAsia="Times New Roman" w:hAnsi="Times New Roman" w:cs="Times New Roman"/>
+                <w:sz w:val="20"/>
+                <w:szCs w:val="20"/>
+              </w:rPr>
+              <w:t>“Azul”</w:t>
             </w:r>
           </w:p>
         </w:tc>
@@ -9048,23 +8230,13 @@
                 <w:szCs w:val="20"/>
               </w:rPr>
             </w:pPr>
-            <w:proofErr w:type="spellStart"/>
-            <w:r>
-              <w:rPr>
-                <w:rFonts w:ascii="Times New Roman" w:eastAsia="Times New Roman" w:hAnsi="Times New Roman" w:cs="Times New Roman"/>
-                <w:sz w:val="20"/>
-                <w:szCs w:val="20"/>
-              </w:rPr>
-              <w:t>Juego.Ganado</w:t>
-            </w:r>
-            <w:proofErr w:type="spellEnd"/>
-            <w:r>
-              <w:rPr>
-                <w:rFonts w:ascii="Times New Roman" w:eastAsia="Times New Roman" w:hAnsi="Times New Roman" w:cs="Times New Roman"/>
-                <w:sz w:val="20"/>
-                <w:szCs w:val="20"/>
-              </w:rPr>
-              <w:t>()</w:t>
+            <w:r>
+              <w:rPr>
+                <w:rFonts w:ascii="Times New Roman" w:eastAsia="Times New Roman" w:hAnsi="Times New Roman" w:cs="Times New Roman"/>
+                <w:sz w:val="20"/>
+                <w:szCs w:val="20"/>
+              </w:rPr>
+              <w:t>Juego.Ganado()</w:t>
             </w:r>
           </w:p>
         </w:tc>
@@ -9171,26 +8343,14 @@
                 <w:u w:val="single"/>
               </w:rPr>
             </w:pPr>
-            <w:proofErr w:type="spellStart"/>
-            <w:r>
-              <w:rPr>
-                <w:rFonts w:ascii="Times New Roman" w:eastAsia="Times New Roman" w:hAnsi="Times New Roman" w:cs="Times New Roman"/>
-                <w:sz w:val="20"/>
-                <w:szCs w:val="20"/>
-              </w:rPr>
-              <w:t>Juego.Ganado</w:t>
-            </w:r>
-            <w:proofErr w:type="spellEnd"/>
-            <w:r>
-              <w:rPr>
-                <w:rFonts w:ascii="Times New Roman" w:eastAsia="Times New Roman" w:hAnsi="Times New Roman" w:cs="Times New Roman"/>
-                <w:sz w:val="20"/>
-                <w:szCs w:val="20"/>
-              </w:rPr>
-              <w:t>()</w:t>
-            </w:r>
-            <w:bookmarkStart w:id="0" w:name="_GoBack"/>
-            <w:bookmarkEnd w:id="0"/>
+            <w:r>
+              <w:rPr>
+                <w:rFonts w:ascii="Times New Roman" w:eastAsia="Times New Roman" w:hAnsi="Times New Roman" w:cs="Times New Roman"/>
+                <w:sz w:val="20"/>
+                <w:szCs w:val="20"/>
+              </w:rPr>
+              <w:t>Juego.Ganado()</w:t>
+            </w:r>
           </w:p>
         </w:tc>
         <w:tc>
@@ -9619,7 +8779,6 @@
                 <w:szCs w:val="20"/>
               </w:rPr>
             </w:pPr>
-            <w:proofErr w:type="spellStart"/>
             <w:r>
               <w:rPr>
                 <w:rFonts w:ascii="Times New Roman" w:eastAsia="Times New Roman" w:hAnsi="Times New Roman" w:cs="Times New Roman"/>
@@ -9627,10 +8786,8 @@
                 <w:sz w:val="20"/>
                 <w:szCs w:val="20"/>
               </w:rPr>
-              <w:lastRenderedPageBreak/>
               <w:t>Número</w:t>
             </w:r>
-            <w:proofErr w:type="spellEnd"/>
           </w:p>
         </w:tc>
         <w:tc>
@@ -9654,66 +8811,33 @@
                 <w:sz w:val="20"/>
                 <w:szCs w:val="20"/>
               </w:rPr>
-              <w:t xml:space="preserve">Entrada </w:t>
-            </w:r>
-            <w:proofErr w:type="spellStart"/>
-            <w:r>
+              <w:t>Entrada prueba</w:t>
+            </w:r>
+          </w:p>
+        </w:tc>
+        <w:tc>
+          <w:tcPr>
+            <w:tcW w:w="2099" w:type="dxa"/>
+          </w:tcPr>
+          <w:p>
+            <w:pPr>
+              <w:jc w:val="center"/>
               <w:rPr>
                 <w:rFonts w:ascii="Times New Roman" w:eastAsia="Times New Roman" w:hAnsi="Times New Roman" w:cs="Times New Roman"/>
                 <w:b/>
                 <w:sz w:val="20"/>
                 <w:szCs w:val="20"/>
               </w:rPr>
-              <w:t>prueba</w:t>
-            </w:r>
-            <w:proofErr w:type="spellEnd"/>
-          </w:p>
-        </w:tc>
-        <w:tc>
-          <w:tcPr>
-            <w:tcW w:w="2099" w:type="dxa"/>
-          </w:tcPr>
-          <w:p>
-            <w:pPr>
-              <w:jc w:val="center"/>
+            </w:pPr>
+            <w:r>
               <w:rPr>
                 <w:rFonts w:ascii="Times New Roman" w:eastAsia="Times New Roman" w:hAnsi="Times New Roman" w:cs="Times New Roman"/>
                 <w:b/>
                 <w:sz w:val="20"/>
                 <w:szCs w:val="20"/>
               </w:rPr>
-            </w:pPr>
-            <w:proofErr w:type="spellStart"/>
-            <w:r>
-              <w:rPr>
-                <w:rFonts w:ascii="Times New Roman" w:eastAsia="Times New Roman" w:hAnsi="Times New Roman" w:cs="Times New Roman"/>
-                <w:b/>
-                <w:sz w:val="20"/>
-                <w:szCs w:val="20"/>
-              </w:rPr>
-              <w:t>Resultado</w:t>
-            </w:r>
-            <w:proofErr w:type="spellEnd"/>
-            <w:r>
-              <w:rPr>
-                <w:rFonts w:ascii="Times New Roman" w:eastAsia="Times New Roman" w:hAnsi="Times New Roman" w:cs="Times New Roman"/>
-                <w:b/>
-                <w:sz w:val="20"/>
-                <w:szCs w:val="20"/>
-              </w:rPr>
-              <w:t xml:space="preserve"> </w:t>
-            </w:r>
-            <w:proofErr w:type="spellStart"/>
-            <w:r>
-              <w:rPr>
-                <w:rFonts w:ascii="Times New Roman" w:eastAsia="Times New Roman" w:hAnsi="Times New Roman" w:cs="Times New Roman"/>
-                <w:b/>
-                <w:sz w:val="20"/>
-                <w:szCs w:val="20"/>
-              </w:rPr>
-              <w:t>esperado</w:t>
-            </w:r>
-            <w:proofErr w:type="spellEnd"/>
+              <w:t>Resultado esperado</w:t>
+            </w:r>
           </w:p>
         </w:tc>
         <w:tc>
@@ -9814,7 +8938,6 @@
                 <w:lang w:val="es-PE"/>
               </w:rPr>
             </w:pPr>
-            <w:proofErr w:type="spellStart"/>
             <w:r>
               <w:rPr>
                 <w:rFonts w:ascii="Times New Roman" w:eastAsia="Times New Roman" w:hAnsi="Times New Roman" w:cs="Times New Roman"/>
@@ -9824,7 +8947,6 @@
               </w:rPr>
               <w:t>Tablero.Ficha</w:t>
             </w:r>
-            <w:proofErr w:type="spellEnd"/>
           </w:p>
         </w:tc>
         <w:tc>
@@ -9866,7 +8988,6 @@
                 <w:lang w:val="es-PE"/>
               </w:rPr>
             </w:pPr>
-            <w:proofErr w:type="spellStart"/>
             <w:r>
               <w:rPr>
                 <w:rFonts w:ascii="Times New Roman" w:eastAsia="Times New Roman" w:hAnsi="Times New Roman" w:cs="Times New Roman"/>
@@ -9876,7 +8997,6 @@
               </w:rPr>
               <w:t>TestBlueStartGame</w:t>
             </w:r>
-            <w:proofErr w:type="spellEnd"/>
           </w:p>
         </w:tc>
         <w:tc>
@@ -9893,7 +9013,6 @@
                 <w:lang w:val="es-PE"/>
               </w:rPr>
             </w:pPr>
-            <w:proofErr w:type="spellStart"/>
             <w:r>
               <w:rPr>
                 <w:rFonts w:ascii="Times New Roman" w:eastAsia="Times New Roman" w:hAnsi="Times New Roman" w:cs="Times New Roman"/>
@@ -9903,7 +9022,6 @@
               </w:rPr>
               <w:t>BlueStartGame</w:t>
             </w:r>
-            <w:proofErr w:type="spellEnd"/>
           </w:p>
         </w:tc>
       </w:tr>
@@ -10023,7 +9141,7 @@
 </file>
 
 <file path=word/endnotes.xml><?xml version="1.0" encoding="utf-8"?>
-<w:endnotes xmlns:wpc="http://schemas.microsoft.com/office/word/2010/wordprocessingCanvas" xmlns:cx="http://schemas.microsoft.com/office/drawing/2014/chartex" xmlns:cx1="http://schemas.microsoft.com/office/drawing/2015/9/8/chartex" xmlns:cx2="http://schemas.microsoft.com/office/drawing/2015/10/21/chartex" xmlns:mc="http://schemas.openxmlformats.org/markup-compatibility/2006" xmlns:o="urn:schemas-microsoft-com:office:office" xmlns:r="http://schemas.openxmlformats.org/officeDocument/2006/relationships" xmlns:m="http://schemas.openxmlformats.org/officeDocument/2006/math" xmlns:v="urn:schemas-microsoft-com:vml" xmlns:wp14="http://schemas.microsoft.com/office/word/2010/wordprocessingDrawing" xmlns:wp="http://schemas.openxmlformats.org/drawingml/2006/wordprocessingDrawing" xmlns:w10="urn:schemas-microsoft-com:office:word" xmlns:w="http://schemas.openxmlformats.org/wordprocessingml/2006/main" xmlns:w14="http://schemas.microsoft.com/office/word/2010/wordml" xmlns:w15="http://schemas.microsoft.com/office/word/2012/wordml" xmlns:w16se="http://schemas.microsoft.com/office/word/2015/wordml/symex" xmlns:wpg="http://schemas.microsoft.com/office/word/2010/wordprocessingGroup" xmlns:wpi="http://schemas.microsoft.com/office/word/2010/wordprocessingInk" xmlns:wne="http://schemas.microsoft.com/office/word/2006/wordml" xmlns:wps="http://schemas.microsoft.com/office/word/2010/wordprocessingShape" mc:Ignorable="w14 w15 w16se wp14">
+<w:endnotes xmlns:wpc="http://schemas.microsoft.com/office/word/2010/wordprocessingCanvas" xmlns:cx="http://schemas.microsoft.com/office/drawing/2014/chartex" xmlns:cx1="http://schemas.microsoft.com/office/drawing/2015/9/8/chartex" xmlns:cx2="http://schemas.microsoft.com/office/drawing/2015/10/21/chartex" xmlns:cx3="http://schemas.microsoft.com/office/drawing/2016/5/9/chartex" xmlns:cx4="http://schemas.microsoft.com/office/drawing/2016/5/10/chartex" xmlns:cx5="http://schemas.microsoft.com/office/drawing/2016/5/11/chartex" xmlns:cx6="http://schemas.microsoft.com/office/drawing/2016/5/12/chartex" xmlns:cx7="http://schemas.microsoft.com/office/drawing/2016/5/13/chartex" xmlns:cx8="http://schemas.microsoft.com/office/drawing/2016/5/14/chartex" xmlns:mc="http://schemas.openxmlformats.org/markup-compatibility/2006" xmlns:aink="http://schemas.microsoft.com/office/drawing/2016/ink" xmlns:am3d="http://schemas.microsoft.com/office/drawing/2017/model3d" xmlns:o="urn:schemas-microsoft-com:office:office" xmlns:oel="http://schemas.microsoft.com/office/2019/extlst" xmlns:r="http://schemas.openxmlformats.org/officeDocument/2006/relationships" xmlns:m="http://schemas.openxmlformats.org/officeDocument/2006/math" xmlns:v="urn:schemas-microsoft-com:vml" xmlns:wp14="http://schemas.microsoft.com/office/word/2010/wordprocessingDrawing" xmlns:wp="http://schemas.openxmlformats.org/drawingml/2006/wordprocessingDrawing" xmlns:w10="urn:schemas-microsoft-com:office:word" xmlns:w="http://schemas.openxmlformats.org/wordprocessingml/2006/main" xmlns:w14="http://schemas.microsoft.com/office/word/2010/wordml" xmlns:w15="http://schemas.microsoft.com/office/word/2012/wordml" xmlns:w16cex="http://schemas.microsoft.com/office/word/2018/wordml/cex" xmlns:w16cid="http://schemas.microsoft.com/office/word/2016/wordml/cid" xmlns:w16="http://schemas.microsoft.com/office/word/2018/wordml" xmlns:w16du="http://schemas.microsoft.com/office/word/2023/wordml/word16du" xmlns:w16sdtdh="http://schemas.microsoft.com/office/word/2020/wordml/sdtdatahash" xmlns:w16se="http://schemas.microsoft.com/office/word/2015/wordml/symex" xmlns:wpg="http://schemas.microsoft.com/office/word/2010/wordprocessingGroup" xmlns:wpi="http://schemas.microsoft.com/office/word/2010/wordprocessingInk" xmlns:wne="http://schemas.microsoft.com/office/word/2006/wordml" xmlns:wps="http://schemas.microsoft.com/office/word/2010/wordprocessingShape" mc:Ignorable="w14 w15 w16se w16cid w16 w16cex w16sdtdh wp14">
   <w:endnote w:type="separator" w:id="-1">
     <w:p>
       <w:r>
@@ -10042,7 +9160,7 @@
 </file>
 
 <file path=word/footer1.xml><?xml version="1.0" encoding="utf-8"?>
-<w:ftr xmlns:wpc="http://schemas.microsoft.com/office/word/2010/wordprocessingCanvas" xmlns:cx="http://schemas.microsoft.com/office/drawing/2014/chartex" xmlns:cx1="http://schemas.microsoft.com/office/drawing/2015/9/8/chartex" xmlns:cx2="http://schemas.microsoft.com/office/drawing/2015/10/21/chartex" xmlns:mc="http://schemas.openxmlformats.org/markup-compatibility/2006" xmlns:o="urn:schemas-microsoft-com:office:office" xmlns:r="http://schemas.openxmlformats.org/officeDocument/2006/relationships" xmlns:m="http://schemas.openxmlformats.org/officeDocument/2006/math" xmlns:v="urn:schemas-microsoft-com:vml" xmlns:wp14="http://schemas.microsoft.com/office/word/2010/wordprocessingDrawing" xmlns:wp="http://schemas.openxmlformats.org/drawingml/2006/wordprocessingDrawing" xmlns:w10="urn:schemas-microsoft-com:office:word" xmlns:w="http://schemas.openxmlformats.org/wordprocessingml/2006/main" xmlns:w14="http://schemas.microsoft.com/office/word/2010/wordml" xmlns:w15="http://schemas.microsoft.com/office/word/2012/wordml" xmlns:w16se="http://schemas.microsoft.com/office/word/2015/wordml/symex" xmlns:wpg="http://schemas.microsoft.com/office/word/2010/wordprocessingGroup" xmlns:wpi="http://schemas.microsoft.com/office/word/2010/wordprocessingInk" xmlns:wne="http://schemas.microsoft.com/office/word/2006/wordml" xmlns:wps="http://schemas.microsoft.com/office/word/2010/wordprocessingShape" mc:Ignorable="w14 w15 w16se wp14">
+<w:ftr xmlns:wpc="http://schemas.microsoft.com/office/word/2010/wordprocessingCanvas" xmlns:cx="http://schemas.microsoft.com/office/drawing/2014/chartex" xmlns:cx1="http://schemas.microsoft.com/office/drawing/2015/9/8/chartex" xmlns:cx2="http://schemas.microsoft.com/office/drawing/2015/10/21/chartex" xmlns:cx3="http://schemas.microsoft.com/office/drawing/2016/5/9/chartex" xmlns:cx4="http://schemas.microsoft.com/office/drawing/2016/5/10/chartex" xmlns:cx5="http://schemas.microsoft.com/office/drawing/2016/5/11/chartex" xmlns:cx6="http://schemas.microsoft.com/office/drawing/2016/5/12/chartex" xmlns:cx7="http://schemas.microsoft.com/office/drawing/2016/5/13/chartex" xmlns:cx8="http://schemas.microsoft.com/office/drawing/2016/5/14/chartex" xmlns:mc="http://schemas.openxmlformats.org/markup-compatibility/2006" xmlns:aink="http://schemas.microsoft.com/office/drawing/2016/ink" xmlns:am3d="http://schemas.microsoft.com/office/drawing/2017/model3d" xmlns:o="urn:schemas-microsoft-com:office:office" xmlns:oel="http://schemas.microsoft.com/office/2019/extlst" xmlns:r="http://schemas.openxmlformats.org/officeDocument/2006/relationships" xmlns:m="http://schemas.openxmlformats.org/officeDocument/2006/math" xmlns:v="urn:schemas-microsoft-com:vml" xmlns:wp14="http://schemas.microsoft.com/office/word/2010/wordprocessingDrawing" xmlns:wp="http://schemas.openxmlformats.org/drawingml/2006/wordprocessingDrawing" xmlns:w10="urn:schemas-microsoft-com:office:word" xmlns:w="http://schemas.openxmlformats.org/wordprocessingml/2006/main" xmlns:w14="http://schemas.microsoft.com/office/word/2010/wordml" xmlns:w15="http://schemas.microsoft.com/office/word/2012/wordml" xmlns:w16cex="http://schemas.microsoft.com/office/word/2018/wordml/cex" xmlns:w16cid="http://schemas.microsoft.com/office/word/2016/wordml/cid" xmlns:w16="http://schemas.microsoft.com/office/word/2018/wordml" xmlns:w16du="http://schemas.microsoft.com/office/word/2023/wordml/word16du" xmlns:w16sdtdh="http://schemas.microsoft.com/office/word/2020/wordml/sdtdatahash" xmlns:w16se="http://schemas.microsoft.com/office/word/2015/wordml/symex" xmlns:wpg="http://schemas.microsoft.com/office/word/2010/wordprocessingGroup" xmlns:wpi="http://schemas.microsoft.com/office/word/2010/wordprocessingInk" xmlns:wne="http://schemas.microsoft.com/office/word/2006/wordml" xmlns:wps="http://schemas.microsoft.com/office/word/2010/wordprocessingShape" mc:Ignorable="w14 w15 w16se w16cid w16 w16cex w16sdtdh wp14">
   <w:p>
     <w:pPr>
       <w:pBdr>
@@ -10102,7 +9220,7 @@
 </file>
 
 <file path=word/footer2.xml><?xml version="1.0" encoding="utf-8"?>
-<w:ftr xmlns:wpc="http://schemas.microsoft.com/office/word/2010/wordprocessingCanvas" xmlns:cx="http://schemas.microsoft.com/office/drawing/2014/chartex" xmlns:cx1="http://schemas.microsoft.com/office/drawing/2015/9/8/chartex" xmlns:cx2="http://schemas.microsoft.com/office/drawing/2015/10/21/chartex" xmlns:mc="http://schemas.openxmlformats.org/markup-compatibility/2006" xmlns:o="urn:schemas-microsoft-com:office:office" xmlns:r="http://schemas.openxmlformats.org/officeDocument/2006/relationships" xmlns:m="http://schemas.openxmlformats.org/officeDocument/2006/math" xmlns:v="urn:schemas-microsoft-com:vml" xmlns:wp14="http://schemas.microsoft.com/office/word/2010/wordprocessingDrawing" xmlns:wp="http://schemas.openxmlformats.org/drawingml/2006/wordprocessingDrawing" xmlns:w10="urn:schemas-microsoft-com:office:word" xmlns:w="http://schemas.openxmlformats.org/wordprocessingml/2006/main" xmlns:w14="http://schemas.microsoft.com/office/word/2010/wordml" xmlns:w15="http://schemas.microsoft.com/office/word/2012/wordml" xmlns:w16se="http://schemas.microsoft.com/office/word/2015/wordml/symex" xmlns:wpg="http://schemas.microsoft.com/office/word/2010/wordprocessingGroup" xmlns:wpi="http://schemas.microsoft.com/office/word/2010/wordprocessingInk" xmlns:wne="http://schemas.microsoft.com/office/word/2006/wordml" xmlns:wps="http://schemas.microsoft.com/office/word/2010/wordprocessingShape" mc:Ignorable="w14 w15 w16se wp14">
+<w:ftr xmlns:wpc="http://schemas.microsoft.com/office/word/2010/wordprocessingCanvas" xmlns:cx="http://schemas.microsoft.com/office/drawing/2014/chartex" xmlns:cx1="http://schemas.microsoft.com/office/drawing/2015/9/8/chartex" xmlns:cx2="http://schemas.microsoft.com/office/drawing/2015/10/21/chartex" xmlns:cx3="http://schemas.microsoft.com/office/drawing/2016/5/9/chartex" xmlns:cx4="http://schemas.microsoft.com/office/drawing/2016/5/10/chartex" xmlns:cx5="http://schemas.microsoft.com/office/drawing/2016/5/11/chartex" xmlns:cx6="http://schemas.microsoft.com/office/drawing/2016/5/12/chartex" xmlns:cx7="http://schemas.microsoft.com/office/drawing/2016/5/13/chartex" xmlns:cx8="http://schemas.microsoft.com/office/drawing/2016/5/14/chartex" xmlns:mc="http://schemas.openxmlformats.org/markup-compatibility/2006" xmlns:aink="http://schemas.microsoft.com/office/drawing/2016/ink" xmlns:am3d="http://schemas.microsoft.com/office/drawing/2017/model3d" xmlns:o="urn:schemas-microsoft-com:office:office" xmlns:oel="http://schemas.microsoft.com/office/2019/extlst" xmlns:r="http://schemas.openxmlformats.org/officeDocument/2006/relationships" xmlns:m="http://schemas.openxmlformats.org/officeDocument/2006/math" xmlns:v="urn:schemas-microsoft-com:vml" xmlns:wp14="http://schemas.microsoft.com/office/word/2010/wordprocessingDrawing" xmlns:wp="http://schemas.openxmlformats.org/drawingml/2006/wordprocessingDrawing" xmlns:w10="urn:schemas-microsoft-com:office:word" xmlns:w="http://schemas.openxmlformats.org/wordprocessingml/2006/main" xmlns:w14="http://schemas.microsoft.com/office/word/2010/wordml" xmlns:w15="http://schemas.microsoft.com/office/word/2012/wordml" xmlns:w16cex="http://schemas.microsoft.com/office/word/2018/wordml/cex" xmlns:w16cid="http://schemas.microsoft.com/office/word/2016/wordml/cid" xmlns:w16="http://schemas.microsoft.com/office/word/2018/wordml" xmlns:w16du="http://schemas.microsoft.com/office/word/2023/wordml/word16du" xmlns:w16sdtdh="http://schemas.microsoft.com/office/word/2020/wordml/sdtdatahash" xmlns:w16se="http://schemas.microsoft.com/office/word/2015/wordml/symex" xmlns:wpg="http://schemas.microsoft.com/office/word/2010/wordprocessingGroup" xmlns:wpi="http://schemas.microsoft.com/office/word/2010/wordprocessingInk" xmlns:wne="http://schemas.microsoft.com/office/word/2006/wordml" xmlns:wps="http://schemas.microsoft.com/office/word/2010/wordprocessingShape" mc:Ignorable="w14 w15 w16se w16cid w16 w16cex w16sdtdh wp14">
   <w:p>
     <w:pPr>
       <w:pBdr>
@@ -10189,7 +9307,7 @@
 </file>
 
 <file path=word/footnotes.xml><?xml version="1.0" encoding="utf-8"?>
-<w:footnotes xmlns:wpc="http://schemas.microsoft.com/office/word/2010/wordprocessingCanvas" xmlns:cx="http://schemas.microsoft.com/office/drawing/2014/chartex" xmlns:cx1="http://schemas.microsoft.com/office/drawing/2015/9/8/chartex" xmlns:cx2="http://schemas.microsoft.com/office/drawing/2015/10/21/chartex" xmlns:mc="http://schemas.openxmlformats.org/markup-compatibility/2006" xmlns:o="urn:schemas-microsoft-com:office:office" xmlns:r="http://schemas.openxmlformats.org/officeDocument/2006/relationships" xmlns:m="http://schemas.openxmlformats.org/officeDocument/2006/math" xmlns:v="urn:schemas-microsoft-com:vml" xmlns:wp14="http://schemas.microsoft.com/office/word/2010/wordprocessingDrawing" xmlns:wp="http://schemas.openxmlformats.org/drawingml/2006/wordprocessingDrawing" xmlns:w10="urn:schemas-microsoft-com:office:word" xmlns:w="http://schemas.openxmlformats.org/wordprocessingml/2006/main" xmlns:w14="http://schemas.microsoft.com/office/word/2010/wordml" xmlns:w15="http://schemas.microsoft.com/office/word/2012/wordml" xmlns:w16se="http://schemas.microsoft.com/office/word/2015/wordml/symex" xmlns:wpg="http://schemas.microsoft.com/office/word/2010/wordprocessingGroup" xmlns:wpi="http://schemas.microsoft.com/office/word/2010/wordprocessingInk" xmlns:wne="http://schemas.microsoft.com/office/word/2006/wordml" xmlns:wps="http://schemas.microsoft.com/office/word/2010/wordprocessingShape" mc:Ignorable="w14 w15 w16se wp14">
+<w:footnotes xmlns:wpc="http://schemas.microsoft.com/office/word/2010/wordprocessingCanvas" xmlns:cx="http://schemas.microsoft.com/office/drawing/2014/chartex" xmlns:cx1="http://schemas.microsoft.com/office/drawing/2015/9/8/chartex" xmlns:cx2="http://schemas.microsoft.com/office/drawing/2015/10/21/chartex" xmlns:cx3="http://schemas.microsoft.com/office/drawing/2016/5/9/chartex" xmlns:cx4="http://schemas.microsoft.com/office/drawing/2016/5/10/chartex" xmlns:cx5="http://schemas.microsoft.com/office/drawing/2016/5/11/chartex" xmlns:cx6="http://schemas.microsoft.com/office/drawing/2016/5/12/chartex" xmlns:cx7="http://schemas.microsoft.com/office/drawing/2016/5/13/chartex" xmlns:cx8="http://schemas.microsoft.com/office/drawing/2016/5/14/chartex" xmlns:mc="http://schemas.openxmlformats.org/markup-compatibility/2006" xmlns:aink="http://schemas.microsoft.com/office/drawing/2016/ink" xmlns:am3d="http://schemas.microsoft.com/office/drawing/2017/model3d" xmlns:o="urn:schemas-microsoft-com:office:office" xmlns:oel="http://schemas.microsoft.com/office/2019/extlst" xmlns:r="http://schemas.openxmlformats.org/officeDocument/2006/relationships" xmlns:m="http://schemas.openxmlformats.org/officeDocument/2006/math" xmlns:v="urn:schemas-microsoft-com:vml" xmlns:wp14="http://schemas.microsoft.com/office/word/2010/wordprocessingDrawing" xmlns:wp="http://schemas.openxmlformats.org/drawingml/2006/wordprocessingDrawing" xmlns:w10="urn:schemas-microsoft-com:office:word" xmlns:w="http://schemas.openxmlformats.org/wordprocessingml/2006/main" xmlns:w14="http://schemas.microsoft.com/office/word/2010/wordml" xmlns:w15="http://schemas.microsoft.com/office/word/2012/wordml" xmlns:w16cex="http://schemas.microsoft.com/office/word/2018/wordml/cex" xmlns:w16cid="http://schemas.microsoft.com/office/word/2016/wordml/cid" xmlns:w16="http://schemas.microsoft.com/office/word/2018/wordml" xmlns:w16du="http://schemas.microsoft.com/office/word/2023/wordml/word16du" xmlns:w16sdtdh="http://schemas.microsoft.com/office/word/2020/wordml/sdtdatahash" xmlns:w16se="http://schemas.microsoft.com/office/word/2015/wordml/symex" xmlns:wpg="http://schemas.microsoft.com/office/word/2010/wordprocessingGroup" xmlns:wpi="http://schemas.microsoft.com/office/word/2010/wordprocessingInk" xmlns:wne="http://schemas.microsoft.com/office/word/2006/wordml" xmlns:wps="http://schemas.microsoft.com/office/word/2010/wordprocessingShape" mc:Ignorable="w14 w15 w16se w16cid w16 w16cex w16sdtdh wp14">
   <w:footnote w:type="separator" w:id="-1">
     <w:p>
       <w:r>
@@ -10208,7 +9326,7 @@
 </file>
 
 <file path=word/numbering.xml><?xml version="1.0" encoding="utf-8"?>
-<w:numbering xmlns:wpc="http://schemas.microsoft.com/office/word/2010/wordprocessingCanvas" xmlns:cx="http://schemas.microsoft.com/office/drawing/2014/chartex" xmlns:cx1="http://schemas.microsoft.com/office/drawing/2015/9/8/chartex" xmlns:cx2="http://schemas.microsoft.com/office/drawing/2015/10/21/chartex" xmlns:mc="http://schemas.openxmlformats.org/markup-compatibility/2006" xmlns:o="urn:schemas-microsoft-com:office:office" xmlns:r="http://schemas.openxmlformats.org/officeDocument/2006/relationships" xmlns:m="http://schemas.openxmlformats.org/officeDocument/2006/math" xmlns:v="urn:schemas-microsoft-com:vml" xmlns:wp14="http://schemas.microsoft.com/office/word/2010/wordprocessingDrawing" xmlns:wp="http://schemas.openxmlformats.org/drawingml/2006/wordprocessingDrawing" xmlns:w10="urn:schemas-microsoft-com:office:word" xmlns:w="http://schemas.openxmlformats.org/wordprocessingml/2006/main" xmlns:w14="http://schemas.microsoft.com/office/word/2010/wordml" xmlns:w15="http://schemas.microsoft.com/office/word/2012/wordml" xmlns:w16se="http://schemas.microsoft.com/office/word/2015/wordml/symex" xmlns:wpg="http://schemas.microsoft.com/office/word/2010/wordprocessingGroup" xmlns:wpi="http://schemas.microsoft.com/office/word/2010/wordprocessingInk" xmlns:wne="http://schemas.microsoft.com/office/word/2006/wordml" xmlns:wps="http://schemas.microsoft.com/office/word/2010/wordprocessingShape" mc:Ignorable="w14 w15 w16se wp14">
+<w:numbering xmlns:wpc="http://schemas.microsoft.com/office/word/2010/wordprocessingCanvas" xmlns:cx="http://schemas.microsoft.com/office/drawing/2014/chartex" xmlns:cx1="http://schemas.microsoft.com/office/drawing/2015/9/8/chartex" xmlns:cx2="http://schemas.microsoft.com/office/drawing/2015/10/21/chartex" xmlns:cx3="http://schemas.microsoft.com/office/drawing/2016/5/9/chartex" xmlns:cx4="http://schemas.microsoft.com/office/drawing/2016/5/10/chartex" xmlns:cx5="http://schemas.microsoft.com/office/drawing/2016/5/11/chartex" xmlns:cx6="http://schemas.microsoft.com/office/drawing/2016/5/12/chartex" xmlns:cx7="http://schemas.microsoft.com/office/drawing/2016/5/13/chartex" xmlns:cx8="http://schemas.microsoft.com/office/drawing/2016/5/14/chartex" xmlns:mc="http://schemas.openxmlformats.org/markup-compatibility/2006" xmlns:aink="http://schemas.microsoft.com/office/drawing/2016/ink" xmlns:am3d="http://schemas.microsoft.com/office/drawing/2017/model3d" xmlns:o="urn:schemas-microsoft-com:office:office" xmlns:oel="http://schemas.microsoft.com/office/2019/extlst" xmlns:r="http://schemas.openxmlformats.org/officeDocument/2006/relationships" xmlns:m="http://schemas.openxmlformats.org/officeDocument/2006/math" xmlns:v="urn:schemas-microsoft-com:vml" xmlns:wp14="http://schemas.microsoft.com/office/word/2010/wordprocessingDrawing" xmlns:wp="http://schemas.openxmlformats.org/drawingml/2006/wordprocessingDrawing" xmlns:w10="urn:schemas-microsoft-com:office:word" xmlns:w="http://schemas.openxmlformats.org/wordprocessingml/2006/main" xmlns:w14="http://schemas.microsoft.com/office/word/2010/wordml" xmlns:w15="http://schemas.microsoft.com/office/word/2012/wordml" xmlns:w16cex="http://schemas.microsoft.com/office/word/2018/wordml/cex" xmlns:w16cid="http://schemas.microsoft.com/office/word/2016/wordml/cid" xmlns:w16="http://schemas.microsoft.com/office/word/2018/wordml" xmlns:w16du="http://schemas.microsoft.com/office/word/2023/wordml/word16du" xmlns:w16sdtdh="http://schemas.microsoft.com/office/word/2020/wordml/sdtdatahash" xmlns:w16se="http://schemas.microsoft.com/office/word/2015/wordml/symex" xmlns:wpg="http://schemas.microsoft.com/office/word/2010/wordprocessingGroup" xmlns:wpi="http://schemas.microsoft.com/office/word/2010/wordprocessingInk" xmlns:wne="http://schemas.microsoft.com/office/word/2006/wordml" xmlns:wps="http://schemas.microsoft.com/office/word/2010/wordprocessingShape" mc:Ignorable="w14 w15 w16se w16cid w16 w16cex w16sdtdh wp14">
   <w:abstractNum w:abstractNumId="0" w15:restartNumberingAfterBreak="0">
     <w:nsid w:val="066743B9"/>
     <w:multiLevelType w:val="multilevel"/>
@@ -10384,17 +9502,17 @@
       </w:pPr>
     </w:lvl>
   </w:abstractNum>
-  <w:num w:numId="1">
+  <w:num w:numId="1" w16cid:durableId="920718078">
     <w:abstractNumId w:val="0"/>
   </w:num>
-  <w:num w:numId="2">
+  <w:num w:numId="2" w16cid:durableId="404961235">
     <w:abstractNumId w:val="1"/>
   </w:num>
 </w:numbering>
 </file>
 
 <file path=word/styles.xml><?xml version="1.0" encoding="utf-8"?>
-<w:styles xmlns:mc="http://schemas.openxmlformats.org/markup-compatibility/2006" xmlns:r="http://schemas.openxmlformats.org/officeDocument/2006/relationships" xmlns:w="http://schemas.openxmlformats.org/wordprocessingml/2006/main" xmlns:w14="http://schemas.microsoft.com/office/word/2010/wordml" xmlns:w15="http://schemas.microsoft.com/office/word/2012/wordml" xmlns:w16se="http://schemas.microsoft.com/office/word/2015/wordml/symex" mc:Ignorable="w14 w15 w16se">
+<w:styles xmlns:mc="http://schemas.openxmlformats.org/markup-compatibility/2006" xmlns:r="http://schemas.openxmlformats.org/officeDocument/2006/relationships" xmlns:w="http://schemas.openxmlformats.org/wordprocessingml/2006/main" xmlns:w14="http://schemas.microsoft.com/office/word/2010/wordml" xmlns:w15="http://schemas.microsoft.com/office/word/2012/wordml" xmlns:w16cex="http://schemas.microsoft.com/office/word/2018/wordml/cex" xmlns:w16cid="http://schemas.microsoft.com/office/word/2016/wordml/cid" xmlns:w16="http://schemas.microsoft.com/office/word/2018/wordml" xmlns:w16sdtdh="http://schemas.microsoft.com/office/word/2020/wordml/sdtdatahash" xmlns:w16se="http://schemas.microsoft.com/office/word/2015/wordml/symex" mc:Ignorable="w14 w15 w16se w16cid w16 w16cex w16sdtdh">
   <w:docDefaults>
     <w:rPrDefault>
       <w:rPr>
@@ -10406,7 +9524,7 @@
     </w:rPrDefault>
     <w:pPrDefault/>
   </w:docDefaults>
-  <w:latentStyles w:defLockedState="0" w:defUIPriority="99" w:defSemiHidden="0" w:defUnhideWhenUsed="0" w:defQFormat="0" w:count="372">
+  <w:latentStyles w:defLockedState="0" w:defUIPriority="99" w:defSemiHidden="0" w:defUnhideWhenUsed="0" w:defQFormat="0" w:count="376">
     <w:lsdException w:name="Normal" w:uiPriority="0" w:qFormat="1"/>
     <w:lsdException w:name="heading 1" w:uiPriority="9" w:qFormat="1"/>
     <w:lsdException w:name="heading 2" w:semiHidden="1" w:uiPriority="9" w:unhideWhenUsed="1" w:qFormat="1"/>
@@ -10512,7 +9630,6 @@
     <w:lsdException w:name="HTML Sample" w:semiHidden="1" w:unhideWhenUsed="1"/>
     <w:lsdException w:name="HTML Typewriter" w:semiHidden="1" w:unhideWhenUsed="1"/>
     <w:lsdException w:name="HTML Variable" w:semiHidden="1" w:unhideWhenUsed="1"/>
-    <w:lsdException w:name="Normal Table" w:semiHidden="1" w:unhideWhenUsed="1"/>
     <w:lsdException w:name="annotation subject" w:semiHidden="1" w:unhideWhenUsed="1"/>
     <w:lsdException w:name="No List" w:semiHidden="1" w:unhideWhenUsed="1"/>
     <w:lsdException w:name="Outline List 1" w:semiHidden="1" w:unhideWhenUsed="1"/>
@@ -10556,10 +9673,8 @@
     <w:lsdException w:name="Table Elegant" w:semiHidden="1" w:unhideWhenUsed="1"/>
     <w:lsdException w:name="Table Professional" w:semiHidden="1" w:unhideWhenUsed="1"/>
     <w:lsdException w:name="Table Subtle 1" w:semiHidden="1" w:unhideWhenUsed="1"/>
-    <w:lsdException w:name="Table Subtle 2" w:semiHidden="1" w:unhideWhenUsed="1"/>
     <w:lsdException w:name="Table Web 1" w:semiHidden="1" w:unhideWhenUsed="1"/>
     <w:lsdException w:name="Table Web 2" w:semiHidden="1" w:unhideWhenUsed="1"/>
-    <w:lsdException w:name="Table Web 3" w:semiHidden="1" w:unhideWhenUsed="1"/>
     <w:lsdException w:name="Balloon Text" w:semiHidden="1" w:unhideWhenUsed="1"/>
     <w:lsdException w:name="Table Grid" w:uiPriority="39"/>
     <w:lsdException w:name="Table Theme" w:semiHidden="1" w:unhideWhenUsed="1"/>
@@ -10779,6 +9894,10 @@
     <w:lsdException w:name="List Table 6 Colorful Accent 6" w:uiPriority="51"/>
     <w:lsdException w:name="List Table 7 Colorful Accent 6" w:uiPriority="52"/>
     <w:lsdException w:name="Mention" w:semiHidden="1" w:unhideWhenUsed="1"/>
+    <w:lsdException w:name="Smart Hyperlink" w:semiHidden="1" w:unhideWhenUsed="1"/>
+    <w:lsdException w:name="Hashtag" w:semiHidden="1" w:unhideWhenUsed="1"/>
+    <w:lsdException w:name="Unresolved Mention" w:semiHidden="1" w:unhideWhenUsed="1"/>
+    <w:lsdException w:name="Smart Link" w:semiHidden="1" w:unhideWhenUsed="1"/>
   </w:latentStyles>
   <w:style w:type="paragraph" w:default="1" w:styleId="Normal">
     <w:name w:val="Normal"/>

</xml_diff>

<commit_message>
inicio de la refactorizacion
</commit_message>
<xml_diff>
--- a/Sprint2/Sprint2-C3S2.docx
+++ b/Sprint2/Sprint2-C3S2.docx
@@ -1705,17 +1705,7 @@
                 <w:szCs w:val="22"/>
                 <w:lang w:val="es-PE"/>
               </w:rPr>
-              <w:t xml:space="preserve">Juego  inicial del tamaño de tablero </w:t>
-            </w:r>
-            <w:r>
-              <w:rPr>
-                <w:rFonts w:ascii="Times New Roman" w:eastAsia="Times New Roman" w:hAnsi="Times New Roman" w:cs="Times New Roman"/>
-                <w:sz w:val="22"/>
-                <w:szCs w:val="22"/>
-                <w:lang w:val="es-PE"/>
-              </w:rPr>
-              <w:lastRenderedPageBreak/>
-              <w:t>elegido y modo de juego</w:t>
+              <w:t>Juego  inicial del tamaño de tablero elegido y modo de juego</w:t>
             </w:r>
           </w:p>
         </w:tc>
@@ -1745,7 +1735,6 @@
                 <w:color w:val="000000"/>
                 <w:lang w:val="es-PE"/>
               </w:rPr>
-              <w:lastRenderedPageBreak/>
               <w:t>InitBoard</w:t>
             </w:r>
           </w:p>
@@ -2636,7 +2625,15 @@
                 <w:sz w:val="22"/>
                 <w:szCs w:val="22"/>
               </w:rPr>
-              <w:t>Producción</w:t>
+              <w:t>Pr</w:t>
+            </w:r>
+            <w:r>
+              <w:rPr>
+                <w:rFonts w:ascii="Times New Roman" w:eastAsia="Times New Roman" w:hAnsi="Times New Roman" w:cs="Times New Roman"/>
+                <w:sz w:val="22"/>
+                <w:szCs w:val="22"/>
+              </w:rPr>
+              <w:t>ueba</w:t>
             </w:r>
           </w:p>
         </w:tc>
@@ -6634,17 +6631,7 @@
                 <w:szCs w:val="20"/>
                 <w:lang w:val="es-PE"/>
               </w:rPr>
-              <w:t xml:space="preserve">Debe verificar que el juego termine cuando el jugador Rojo forme SOS con un movimiento </w:t>
-            </w:r>
-            <w:r>
-              <w:rPr>
-                <w:rFonts w:ascii="Times New Roman" w:eastAsia="Times New Roman" w:hAnsi="Times New Roman" w:cs="Times New Roman"/>
-                <w:sz w:val="20"/>
-                <w:szCs w:val="20"/>
-                <w:lang w:val="es-PE"/>
-              </w:rPr>
-              <w:lastRenderedPageBreak/>
-              <w:t>válido de O y se declare como ganador.</w:t>
+              <w:t>Debe verificar que el juego termine cuando el jugador Rojo forme SOS con un movimiento válido de O y se declare como ganador.</w:t>
             </w:r>
             <w:r>
               <w:rPr>
@@ -6678,7 +6665,6 @@
                 <w:sz w:val="20"/>
                 <w:szCs w:val="20"/>
               </w:rPr>
-              <w:lastRenderedPageBreak/>
               <w:t>7</w:t>
             </w:r>
           </w:p>
@@ -9630,6 +9616,7 @@
     <w:lsdException w:name="HTML Sample" w:semiHidden="1" w:unhideWhenUsed="1"/>
     <w:lsdException w:name="HTML Typewriter" w:semiHidden="1" w:unhideWhenUsed="1"/>
     <w:lsdException w:name="HTML Variable" w:semiHidden="1" w:unhideWhenUsed="1"/>
+    <w:lsdException w:name="Normal Table" w:semiHidden="1" w:unhideWhenUsed="1"/>
     <w:lsdException w:name="annotation subject" w:semiHidden="1" w:unhideWhenUsed="1"/>
     <w:lsdException w:name="No List" w:semiHidden="1" w:unhideWhenUsed="1"/>
     <w:lsdException w:name="Outline List 1" w:semiHidden="1" w:unhideWhenUsed="1"/>
@@ -9673,8 +9660,10 @@
     <w:lsdException w:name="Table Elegant" w:semiHidden="1" w:unhideWhenUsed="1"/>
     <w:lsdException w:name="Table Professional" w:semiHidden="1" w:unhideWhenUsed="1"/>
     <w:lsdException w:name="Table Subtle 1" w:semiHidden="1" w:unhideWhenUsed="1"/>
+    <w:lsdException w:name="Table Subtle 2" w:semiHidden="1" w:unhideWhenUsed="1"/>
     <w:lsdException w:name="Table Web 1" w:semiHidden="1" w:unhideWhenUsed="1"/>
     <w:lsdException w:name="Table Web 2" w:semiHidden="1" w:unhideWhenUsed="1"/>
+    <w:lsdException w:name="Table Web 3" w:semiHidden="1" w:unhideWhenUsed="1"/>
     <w:lsdException w:name="Balloon Text" w:semiHidden="1" w:unhideWhenUsed="1"/>
     <w:lsdException w:name="Table Grid" w:uiPriority="39"/>
     <w:lsdException w:name="Table Theme" w:semiHidden="1" w:unhideWhenUsed="1"/>

</xml_diff>

<commit_message>
Hola que tal, acabamos todo, Amen
</commit_message>
<xml_diff>
--- a/Sprint2/Sprint2-C3S2.docx
+++ b/Sprint2/Sprint2-C3S2.docx
@@ -331,9 +331,9 @@
                     </wp:anchor>
                   </w:drawing>
                 </mc:Choice>
-                <mc:Fallback xmlns:w16sdtdh="http://schemas.microsoft.com/office/word/2020/wordml/sdtdatahash" xmlns:w16du="http://schemas.microsoft.com/office/word/2023/wordml/word16du" xmlns:w16="http://schemas.microsoft.com/office/word/2018/wordml" xmlns:w16cid="http://schemas.microsoft.com/office/word/2016/wordml/cid" xmlns:w16cex="http://schemas.microsoft.com/office/word/2018/wordml/cex" xmlns:oel="http://schemas.microsoft.com/office/2019/extlst" xmlns:am3d="http://schemas.microsoft.com/office/drawing/2017/model3d" xmlns:aink="http://schemas.microsoft.com/office/drawing/2016/ink" xmlns:cx8="http://schemas.microsoft.com/office/drawing/2016/5/14/chartex" xmlns:cx7="http://schemas.microsoft.com/office/drawing/2016/5/13/chartex" xmlns:cx6="http://schemas.microsoft.com/office/drawing/2016/5/12/chartex" xmlns:cx5="http://schemas.microsoft.com/office/drawing/2016/5/11/chartex" xmlns:cx4="http://schemas.microsoft.com/office/drawing/2016/5/10/chartex" xmlns:cx3="http://schemas.microsoft.com/office/drawing/2016/5/9/chartex">
+                <mc:Fallback>
                   <w:pict>
-                    <v:rect w14:anchorId="7DAD90F3" id="Rectángulo 34" o:spid="_x0000_s1026" style="position:absolute;left:0;text-align:left;margin-left:321pt;margin-top:5pt;width:21.75pt;height:15.45pt;z-index:251658240;visibility:visible;mso-wrap-style:square;mso-wrap-distance-left:9pt;mso-wrap-distance-top:0;mso-wrap-distance-right:9pt;mso-wrap-distance-bottom:0;mso-position-horizontal:absolute;mso-position-horizontal-relative:text;mso-position-vertical:absolute;mso-position-vertical-relative:text;v-text-anchor:top" o:gfxdata="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" fillcolor="white [3201]">
+                    <v:rect w14:anchorId="7DAD90F3" id="Rectángulo 34" o:spid="_x0000_s1026" style="position:absolute;left:0;text-align:left;margin-left:321pt;margin-top:5pt;width:21.75pt;height:15.45pt;z-index:251658240;visibility:visible;mso-wrap-style:square;mso-wrap-distance-left:9pt;mso-wrap-distance-top:0;mso-wrap-distance-right:9pt;mso-wrap-distance-bottom:0;mso-position-horizontal:absolute;mso-position-horizontal-relative:text;mso-position-vertical:absolute;mso-position-vertical-relative:text;v-text-anchor:top" o:gfxdata="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" fillcolor="white [3201]">
                       <v:stroke startarrowwidth="narrow" startarrowlength="short" endarrowwidth="narrow" endarrowlength="short" joinstyle="round"/>
                       <v:textbox inset="0,0,0,0">
                         <w:txbxContent>
@@ -1125,7 +1125,7 @@
       </w:pPr>
       <w:r>
         <w:rPr>
-          <w:lang w:val="en-AU"/>
+          <w:lang w:val="es-PE"/>
         </w:rPr>
         <w:br/>
       </w:r>
@@ -1593,6 +1593,7 @@
               <w:rPr>
                 <w:rFonts w:ascii="Times New Roman" w:eastAsia="Times New Roman" w:hAnsi="Times New Roman" w:cs="Times New Roman"/>
                 <w:color w:val="000000"/>
+                <w:u w:val="single"/>
                 <w:lang w:val="es-PE"/>
               </w:rPr>
             </w:pPr>
@@ -1603,15 +1604,7 @@
                 <w:color w:val="000000"/>
                 <w:lang w:val="es-PE"/>
               </w:rPr>
-              <w:t>TestTablero</w:t>
-            </w:r>
-            <w:r>
-              <w:rPr>
-                <w:rFonts w:ascii="Times New Roman" w:eastAsia="Times New Roman" w:hAnsi="Times New Roman" w:cs="Times New Roman"/>
-                <w:color w:val="000000"/>
-                <w:lang w:val="es-PE"/>
-              </w:rPr>
-              <w:t>Nuevo</w:t>
+              <w:t>NewTablero</w:t>
             </w:r>
             <w:proofErr w:type="spellEnd"/>
           </w:p>
@@ -1709,6 +1702,7 @@
               <w:rPr>
                 <w:rFonts w:ascii="Times New Roman" w:eastAsia="Times New Roman" w:hAnsi="Times New Roman" w:cs="Times New Roman"/>
                 <w:color w:val="000000"/>
+                <w:u w:val="single"/>
                 <w:lang w:val="es-PE"/>
               </w:rPr>
             </w:pPr>
@@ -1737,6 +1731,7 @@
                 <w:right w:val="nil"/>
                 <w:between w:val="nil"/>
               </w:pBdr>
+              <w:jc w:val="center"/>
               <w:rPr>
                 <w:rFonts w:ascii="Times New Roman" w:eastAsia="Times New Roman" w:hAnsi="Times New Roman" w:cs="Times New Roman"/>
                 <w:color w:val="000000"/>
@@ -1748,6 +1743,7 @@
               <w:rPr>
                 <w:rFonts w:ascii="Times New Roman" w:eastAsia="Times New Roman" w:hAnsi="Times New Roman" w:cs="Times New Roman"/>
                 <w:color w:val="000000"/>
+                <w:u w:val="single"/>
                 <w:lang w:val="es-PE"/>
               </w:rPr>
               <w:t>SelectSimpleGameMode</w:t>
@@ -1763,6 +1759,7 @@
                 <w:right w:val="nil"/>
                 <w:between w:val="nil"/>
               </w:pBdr>
+              <w:jc w:val="center"/>
               <w:rPr>
                 <w:rFonts w:ascii="Times New Roman" w:eastAsia="Times New Roman" w:hAnsi="Times New Roman" w:cs="Times New Roman"/>
                 <w:color w:val="000000"/>
@@ -2071,9 +2068,41 @@
                 <w:szCs w:val="19"/>
                 <w:lang w:val="es-PE"/>
               </w:rPr>
-              <w:t>TestMovimientoAzulSCeldaVacia</w:t>
-            </w:r>
-            <w:proofErr w:type="spellEnd"/>
+              <w:t>MakeBlueMoveS_</w:t>
+            </w:r>
+            <w:proofErr w:type="gramStart"/>
+            <w:r>
+              <w:rPr>
+                <w:rFonts w:ascii="Cascadia Mono" w:hAnsi="Cascadia Mono" w:cs="Cascadia Mono"/>
+                <w:color w:val="000000"/>
+                <w:sz w:val="19"/>
+                <w:szCs w:val="19"/>
+                <w:lang w:val="es-PE"/>
+              </w:rPr>
+              <w:t>SimpleGame</w:t>
+            </w:r>
+            <w:proofErr w:type="spellEnd"/>
+            <w:r>
+              <w:rPr>
+                <w:rFonts w:ascii="Cascadia Mono" w:hAnsi="Cascadia Mono" w:cs="Cascadia Mono"/>
+                <w:color w:val="000000"/>
+                <w:sz w:val="19"/>
+                <w:szCs w:val="19"/>
+                <w:lang w:val="es-PE"/>
+              </w:rPr>
+              <w:t>(</w:t>
+            </w:r>
+            <w:proofErr w:type="gramEnd"/>
+            <w:r>
+              <w:rPr>
+                <w:rFonts w:ascii="Cascadia Mono" w:hAnsi="Cascadia Mono" w:cs="Cascadia Mono"/>
+                <w:color w:val="000000"/>
+                <w:sz w:val="19"/>
+                <w:szCs w:val="19"/>
+                <w:lang w:val="es-PE"/>
+              </w:rPr>
+              <w:t>)</w:t>
+            </w:r>
           </w:p>
         </w:tc>
       </w:tr>
@@ -2197,11 +2226,87 @@
                 <w:color w:val="000000"/>
                 <w:sz w:val="19"/>
                 <w:szCs w:val="19"/>
-                <w:lang w:val="es-PE"/>
-              </w:rPr>
-              <w:t>TestMovimientoRojoOCeldaVacia</w:t>
-            </w:r>
-            <w:proofErr w:type="spellEnd"/>
+                <w:u w:val="single"/>
+                <w:lang w:val="es-PE"/>
+              </w:rPr>
+              <w:t>Make</w:t>
+            </w:r>
+            <w:r>
+              <w:rPr>
+                <w:rFonts w:ascii="Cascadia Mono" w:hAnsi="Cascadia Mono" w:cs="Cascadia Mono"/>
+                <w:color w:val="000000"/>
+                <w:sz w:val="19"/>
+                <w:szCs w:val="19"/>
+                <w:u w:val="single"/>
+                <w:lang w:val="es-PE"/>
+              </w:rPr>
+              <w:t>Red</w:t>
+            </w:r>
+            <w:r>
+              <w:rPr>
+                <w:rFonts w:ascii="Cascadia Mono" w:hAnsi="Cascadia Mono" w:cs="Cascadia Mono"/>
+                <w:color w:val="000000"/>
+                <w:sz w:val="19"/>
+                <w:szCs w:val="19"/>
+                <w:u w:val="single"/>
+                <w:lang w:val="es-PE"/>
+              </w:rPr>
+              <w:t>Move</w:t>
+            </w:r>
+            <w:r>
+              <w:rPr>
+                <w:rFonts w:ascii="Cascadia Mono" w:hAnsi="Cascadia Mono" w:cs="Cascadia Mono"/>
+                <w:color w:val="000000"/>
+                <w:sz w:val="19"/>
+                <w:szCs w:val="19"/>
+                <w:u w:val="single"/>
+                <w:lang w:val="es-PE"/>
+              </w:rPr>
+              <w:t>O</w:t>
+            </w:r>
+            <w:r>
+              <w:rPr>
+                <w:rFonts w:ascii="Cascadia Mono" w:hAnsi="Cascadia Mono" w:cs="Cascadia Mono"/>
+                <w:color w:val="000000"/>
+                <w:sz w:val="19"/>
+                <w:szCs w:val="19"/>
+                <w:lang w:val="es-PE"/>
+              </w:rPr>
+              <w:t>_</w:t>
+            </w:r>
+            <w:proofErr w:type="gramStart"/>
+            <w:r>
+              <w:rPr>
+                <w:rFonts w:ascii="Cascadia Mono" w:hAnsi="Cascadia Mono" w:cs="Cascadia Mono"/>
+                <w:color w:val="000000"/>
+                <w:sz w:val="19"/>
+                <w:szCs w:val="19"/>
+                <w:lang w:val="es-PE"/>
+              </w:rPr>
+              <w:t>SimpleGame</w:t>
+            </w:r>
+            <w:proofErr w:type="spellEnd"/>
+            <w:r>
+              <w:rPr>
+                <w:rFonts w:ascii="Cascadia Mono" w:hAnsi="Cascadia Mono" w:cs="Cascadia Mono"/>
+                <w:color w:val="000000"/>
+                <w:sz w:val="19"/>
+                <w:szCs w:val="19"/>
+                <w:lang w:val="es-PE"/>
+              </w:rPr>
+              <w:t>(</w:t>
+            </w:r>
+            <w:proofErr w:type="gramEnd"/>
+            <w:r>
+              <w:rPr>
+                <w:rFonts w:ascii="Cascadia Mono" w:hAnsi="Cascadia Mono" w:cs="Cascadia Mono"/>
+                <w:color w:val="000000"/>
+                <w:sz w:val="19"/>
+                <w:szCs w:val="19"/>
+                <w:lang w:val="es-PE"/>
+              </w:rPr>
+              <w:t>)</w:t>
+            </w:r>
           </w:p>
         </w:tc>
       </w:tr>
@@ -2426,9 +2531,12 @@
         <w:rPr>
           <w:rFonts w:ascii="Times New Roman" w:eastAsia="Times New Roman" w:hAnsi="Times New Roman" w:cs="Times New Roman"/>
           <w:color w:val="000000"/>
+          <w:u w:val="single"/>
           <w:lang w:val="es-PE"/>
         </w:rPr>
       </w:pPr>
+      <w:bookmarkStart w:id="0" w:name="_GoBack"/>
+      <w:bookmarkEnd w:id="0"/>
     </w:p>
     <w:tbl>
       <w:tblPr>
@@ -5385,8 +5493,6 @@
               </w:rPr>
               <w:t>Juego</w:t>
             </w:r>
-            <w:bookmarkStart w:id="0" w:name="_GoBack"/>
-            <w:bookmarkEnd w:id="0"/>
           </w:p>
         </w:tc>
         <w:tc>
@@ -10136,7 +10242,7 @@
         <w:sz w:val="16"/>
         <w:szCs w:val="16"/>
       </w:rPr>
-      <w:t>4</w:t>
+      <w:t>5</w:t>
     </w:r>
     <w:r>
       <w:rPr>

</xml_diff>

<commit_message>
Confirmación de que todo está terminado/actualizar mi branch
</commit_message>
<xml_diff>
--- a/Sprint2/Sprint2-C3S2.docx
+++ b/Sprint2/Sprint2-C3S2.docx
@@ -1,6 +1,6 @@
 
 <file path=word/document.xml><?xml version="1.0" encoding="utf-8"?>
-<w:document xmlns:wpc="http://schemas.microsoft.com/office/word/2010/wordprocessingCanvas" xmlns:cx="http://schemas.microsoft.com/office/drawing/2014/chartex" xmlns:cx1="http://schemas.microsoft.com/office/drawing/2015/9/8/chartex" xmlns:cx2="http://schemas.microsoft.com/office/drawing/2015/10/21/chartex" xmlns:mc="http://schemas.openxmlformats.org/markup-compatibility/2006" xmlns:o="urn:schemas-microsoft-com:office:office" xmlns:r="http://schemas.openxmlformats.org/officeDocument/2006/relationships" xmlns:m="http://schemas.openxmlformats.org/officeDocument/2006/math" xmlns:v="urn:schemas-microsoft-com:vml" xmlns:wp14="http://schemas.microsoft.com/office/word/2010/wordprocessingDrawing" xmlns:wp="http://schemas.openxmlformats.org/drawingml/2006/wordprocessingDrawing" xmlns:w10="urn:schemas-microsoft-com:office:word" xmlns:w="http://schemas.openxmlformats.org/wordprocessingml/2006/main" xmlns:w14="http://schemas.microsoft.com/office/word/2010/wordml" xmlns:w15="http://schemas.microsoft.com/office/word/2012/wordml" xmlns:w16se="http://schemas.microsoft.com/office/word/2015/wordml/symex" xmlns:wpg="http://schemas.microsoft.com/office/word/2010/wordprocessingGroup" xmlns:wpi="http://schemas.microsoft.com/office/word/2010/wordprocessingInk" xmlns:wne="http://schemas.microsoft.com/office/word/2006/wordml" xmlns:wps="http://schemas.microsoft.com/office/word/2010/wordprocessingShape" mc:Ignorable="w14 w15 w16se wp14">
+<w:document xmlns:wpc="http://schemas.microsoft.com/office/word/2010/wordprocessingCanvas" xmlns:cx="http://schemas.microsoft.com/office/drawing/2014/chartex" xmlns:cx1="http://schemas.microsoft.com/office/drawing/2015/9/8/chartex" xmlns:cx2="http://schemas.microsoft.com/office/drawing/2015/10/21/chartex" xmlns:cx3="http://schemas.microsoft.com/office/drawing/2016/5/9/chartex" xmlns:cx4="http://schemas.microsoft.com/office/drawing/2016/5/10/chartex" xmlns:cx5="http://schemas.microsoft.com/office/drawing/2016/5/11/chartex" xmlns:cx6="http://schemas.microsoft.com/office/drawing/2016/5/12/chartex" xmlns:cx7="http://schemas.microsoft.com/office/drawing/2016/5/13/chartex" xmlns:cx8="http://schemas.microsoft.com/office/drawing/2016/5/14/chartex" xmlns:mc="http://schemas.openxmlformats.org/markup-compatibility/2006" xmlns:aink="http://schemas.microsoft.com/office/drawing/2016/ink" xmlns:am3d="http://schemas.microsoft.com/office/drawing/2017/model3d" xmlns:o="urn:schemas-microsoft-com:office:office" xmlns:oel="http://schemas.microsoft.com/office/2019/extlst" xmlns:r="http://schemas.openxmlformats.org/officeDocument/2006/relationships" xmlns:m="http://schemas.openxmlformats.org/officeDocument/2006/math" xmlns:v="urn:schemas-microsoft-com:vml" xmlns:wp14="http://schemas.microsoft.com/office/word/2010/wordprocessingDrawing" xmlns:wp="http://schemas.openxmlformats.org/drawingml/2006/wordprocessingDrawing" xmlns:w10="urn:schemas-microsoft-com:office:word" xmlns:w="http://schemas.openxmlformats.org/wordprocessingml/2006/main" xmlns:w14="http://schemas.microsoft.com/office/word/2010/wordml" xmlns:w15="http://schemas.microsoft.com/office/word/2012/wordml" xmlns:w16cex="http://schemas.microsoft.com/office/word/2018/wordml/cex" xmlns:w16cid="http://schemas.microsoft.com/office/word/2016/wordml/cid" xmlns:w16="http://schemas.microsoft.com/office/word/2018/wordml" xmlns:w16du="http://schemas.microsoft.com/office/word/2023/wordml/word16du" xmlns:w16sdtdh="http://schemas.microsoft.com/office/word/2020/wordml/sdtdatahash" xmlns:w16se="http://schemas.microsoft.com/office/word/2015/wordml/symex" xmlns:wpg="http://schemas.microsoft.com/office/word/2010/wordprocessingGroup" xmlns:wpi="http://schemas.microsoft.com/office/word/2010/wordprocessingInk" xmlns:wne="http://schemas.microsoft.com/office/word/2006/wordml" xmlns:wps="http://schemas.microsoft.com/office/word/2010/wordprocessingShape" mc:Ignorable="w14 w15 w16se w16cid w16 w16cex w16sdtdh wp14">
   <w:body>
     <w:p>
       <w:pPr>
@@ -48,23 +48,7 @@
           <w:rFonts w:ascii="Times New Roman" w:eastAsia="Times New Roman" w:hAnsi="Times New Roman" w:cs="Times New Roman"/>
           <w:lang w:val="es-PE"/>
         </w:rPr>
-        <w:t xml:space="preserve">Implementen las siguientes características del juego SOS: (1) los componentes básicos para las opciones del juego (tamaño del tablero y modo de juego) y el juego inicial, y (2) la ubicación </w:t>
-      </w:r>
-      <w:proofErr w:type="gramStart"/>
-      <w:r>
-        <w:rPr>
-          <w:rFonts w:ascii="Times New Roman" w:eastAsia="Times New Roman" w:hAnsi="Times New Roman" w:cs="Times New Roman"/>
-          <w:lang w:val="es-PE"/>
-        </w:rPr>
-        <w:t>del  S</w:t>
-      </w:r>
-      <w:proofErr w:type="gramEnd"/>
-      <w:r>
-        <w:rPr>
-          <w:rFonts w:ascii="Times New Roman" w:eastAsia="Times New Roman" w:hAnsi="Times New Roman" w:cs="Times New Roman"/>
-          <w:lang w:val="es-PE"/>
-        </w:rPr>
-        <w:t xml:space="preserve">/O para jugadores humanos sin verificar la formación de SOS o determinar el ganador. La siguiente es una interfaz de muestra. Se recomienda enfáticamente la implementación de una GUI. Deben practicar la programación orientada a objetos, haciendo que su código sea fácil de extender. Es importante separar el código de la interfaz de usuario y el código de la lógica del juego en diferentes clases (consulta el ejemplo de </w:t>
+        <w:t xml:space="preserve">Implementen las siguientes características del juego SOS: (1) los componentes básicos para las opciones del juego (tamaño del tablero y modo de juego) y el juego inicial, y (2) la ubicación del  S/O para jugadores humanos sin verificar la formación de SOS o determinar el ganador. La siguiente es una interfaz de muestra. Se recomienda enfáticamente la implementación de una GUI. Deben practicar la programación orientada a objetos, haciendo que su código sea fácil de extender. Es importante separar el código de la interfaz de usuario y el código de la lógica del juego en diferentes clases (consulta el ejemplo de </w:t>
       </w:r>
       <w:proofErr w:type="spellStart"/>
       <w:r>
@@ -333,7 +317,7 @@
                 </mc:Choice>
                 <mc:Fallback>
                   <w:pict>
-                    <v:rect w14:anchorId="7DAD90F3" id="Rectángulo 34" o:spid="_x0000_s1026" style="position:absolute;left:0;text-align:left;margin-left:321pt;margin-top:5pt;width:21.75pt;height:15.45pt;z-index:251658240;visibility:visible;mso-wrap-style:square;mso-wrap-distance-left:9pt;mso-wrap-distance-top:0;mso-wrap-distance-right:9pt;mso-wrap-distance-bottom:0;mso-position-horizontal:absolute;mso-position-horizontal-relative:text;mso-position-vertical:absolute;mso-position-vertical-relative:text;v-text-anchor:top" o:gfxdata="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" fillcolor="white [3201]">
+                    <v:rect w14:anchorId="7DAD90F3" id="Rectángulo 34" o:spid="_x0000_s1026" style="position:absolute;left:0;text-align:left;margin-left:321pt;margin-top:5pt;width:21.75pt;height:15.45pt;z-index:251658240;visibility:visible;mso-wrap-style:square;mso-wrap-distance-left:9pt;mso-wrap-distance-top:0;mso-wrap-distance-right:9pt;mso-wrap-distance-bottom:0;mso-position-horizontal:absolute;mso-position-horizontal-relative:text;mso-position-vertical:absolute;mso-position-vertical-relative:text;v-text-anchor:top" o:gfxdata="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" fillcolor="white [3201]">
                       <v:stroke startarrowwidth="narrow" startarrowlength="short" endarrowwidth="narrow" endarrowlength="short" joinstyle="round"/>
                       <v:textbox inset="0,0,0,0">
                         <w:txbxContent>
@@ -1250,16 +1234,7 @@
           <w:b/>
           <w:color w:val="000000"/>
         </w:rPr>
-        <w:t xml:space="preserve"> (8 </w:t>
-      </w:r>
-      <w:proofErr w:type="spellStart"/>
-      <w:r>
-        <w:rPr>
-          <w:rFonts w:ascii="Times New Roman" w:eastAsia="Times New Roman" w:hAnsi="Times New Roman" w:cs="Times New Roman"/>
-          <w:b/>
-          <w:color w:val="000000"/>
-        </w:rPr>
-        <w:t>p</w:t>
+        <w:t xml:space="preserve"> (8 p</w:t>
       </w:r>
       <w:r>
         <w:rPr>
@@ -1268,7 +1243,6 @@
         </w:rPr>
         <w:t>untos</w:t>
       </w:r>
-      <w:proofErr w:type="spellEnd"/>
       <w:r>
         <w:rPr>
           <w:rFonts w:ascii="Times New Roman" w:eastAsia="Times New Roman" w:hAnsi="Times New Roman" w:cs="Times New Roman"/>
@@ -1293,21 +1267,12 @@
           <w:lang w:val="es-PE"/>
         </w:rPr>
       </w:pPr>
-      <w:proofErr w:type="gramStart"/>
       <w:r>
         <w:rPr>
           <w:rFonts w:ascii="Times New Roman" w:eastAsia="Times New Roman" w:hAnsi="Times New Roman" w:cs="Times New Roman"/>
           <w:lang w:val="es-PE"/>
         </w:rPr>
-        <w:t>Envíen  un</w:t>
-      </w:r>
-      <w:proofErr w:type="gramEnd"/>
-      <w:r>
-        <w:rPr>
-          <w:rFonts w:ascii="Times New Roman" w:eastAsia="Times New Roman" w:hAnsi="Times New Roman" w:cs="Times New Roman"/>
-          <w:lang w:val="es-PE"/>
-        </w:rPr>
-        <w:t xml:space="preserve"> video de no más de tres minutos, donde demuestran claramente que implementaron las funciones requeridas y escribieron algunas pruebas unitarias automatizadas. En el video, deben explicar lo que se está demostrando.</w:t>
+        <w:t>Envíen  un video de no más de tres minutos, donde demuestran claramente que implementaron las funciones requeridas y escribieron algunas pruebas unitarias automatizadas. En el video, deben explicar lo que se está demostrando.</w:t>
       </w:r>
     </w:p>
     <w:p>
@@ -1841,7 +1806,6 @@
                 <w:lang w:val="es-PE"/>
               </w:rPr>
             </w:pPr>
-            <w:proofErr w:type="gramStart"/>
             <w:r>
               <w:rPr>
                 <w:rFonts w:ascii="Times New Roman" w:eastAsia="Times New Roman" w:hAnsi="Times New Roman" w:cs="Times New Roman"/>
@@ -1849,17 +1813,7 @@
                 <w:szCs w:val="22"/>
                 <w:lang w:val="es-PE"/>
               </w:rPr>
-              <w:t>Juego  inicial</w:t>
-            </w:r>
-            <w:proofErr w:type="gramEnd"/>
-            <w:r>
-              <w:rPr>
-                <w:rFonts w:ascii="Times New Roman" w:eastAsia="Times New Roman" w:hAnsi="Times New Roman" w:cs="Times New Roman"/>
-                <w:sz w:val="22"/>
-                <w:szCs w:val="22"/>
-                <w:lang w:val="es-PE"/>
-              </w:rPr>
-              <w:t xml:space="preserve"> del tamaño de tablero elegido y modo de juego</w:t>
+              <w:t>Juego  inicial del tamaño de tablero elegido y modo de juego</w:t>
             </w:r>
           </w:p>
         </w:tc>
@@ -2068,9 +2022,9 @@
                 <w:szCs w:val="19"/>
                 <w:lang w:val="es-PE"/>
               </w:rPr>
-              <w:t>MakeBlueMoveS_</w:t>
-            </w:r>
-            <w:proofErr w:type="gramStart"/>
+              <w:t>MakeBlueMoveS_SimpleGame</w:t>
+            </w:r>
+            <w:proofErr w:type="spellEnd"/>
             <w:r>
               <w:rPr>
                 <w:rFonts w:ascii="Cascadia Mono" w:hAnsi="Cascadia Mono" w:cs="Cascadia Mono"/>
@@ -2079,29 +2033,7 @@
                 <w:szCs w:val="19"/>
                 <w:lang w:val="es-PE"/>
               </w:rPr>
-              <w:t>SimpleGame</w:t>
-            </w:r>
-            <w:proofErr w:type="spellEnd"/>
-            <w:r>
-              <w:rPr>
-                <w:rFonts w:ascii="Cascadia Mono" w:hAnsi="Cascadia Mono" w:cs="Cascadia Mono"/>
-                <w:color w:val="000000"/>
-                <w:sz w:val="19"/>
-                <w:szCs w:val="19"/>
-                <w:lang w:val="es-PE"/>
-              </w:rPr>
-              <w:t>(</w:t>
-            </w:r>
-            <w:proofErr w:type="gramEnd"/>
-            <w:r>
-              <w:rPr>
-                <w:rFonts w:ascii="Cascadia Mono" w:hAnsi="Cascadia Mono" w:cs="Cascadia Mono"/>
-                <w:color w:val="000000"/>
-                <w:sz w:val="19"/>
-                <w:szCs w:val="19"/>
-                <w:lang w:val="es-PE"/>
-              </w:rPr>
-              <w:t>)</w:t>
+              <w:t>()</w:t>
             </w:r>
           </w:p>
         </w:tc>
@@ -2229,7 +2161,7 @@
                 <w:u w:val="single"/>
                 <w:lang w:val="es-PE"/>
               </w:rPr>
-              <w:t>Make</w:t>
+              <w:t>MakeRedMoveO</w:t>
             </w:r>
             <w:r>
               <w:rPr>
@@ -2237,75 +2169,20 @@
                 <w:color w:val="000000"/>
                 <w:sz w:val="19"/>
                 <w:szCs w:val="19"/>
-                <w:u w:val="single"/>
-                <w:lang w:val="es-PE"/>
-              </w:rPr>
-              <w:t>Red</w:t>
-            </w:r>
+                <w:lang w:val="es-PE"/>
+              </w:rPr>
+              <w:t>_SimpleGame</w:t>
+            </w:r>
+            <w:proofErr w:type="spellEnd"/>
             <w:r>
               <w:rPr>
                 <w:rFonts w:ascii="Cascadia Mono" w:hAnsi="Cascadia Mono" w:cs="Cascadia Mono"/>
                 <w:color w:val="000000"/>
                 <w:sz w:val="19"/>
                 <w:szCs w:val="19"/>
-                <w:u w:val="single"/>
-                <w:lang w:val="es-PE"/>
-              </w:rPr>
-              <w:t>Move</w:t>
-            </w:r>
-            <w:r>
-              <w:rPr>
-                <w:rFonts w:ascii="Cascadia Mono" w:hAnsi="Cascadia Mono" w:cs="Cascadia Mono"/>
-                <w:color w:val="000000"/>
-                <w:sz w:val="19"/>
-                <w:szCs w:val="19"/>
-                <w:u w:val="single"/>
-                <w:lang w:val="es-PE"/>
-              </w:rPr>
-              <w:t>O</w:t>
-            </w:r>
-            <w:r>
-              <w:rPr>
-                <w:rFonts w:ascii="Cascadia Mono" w:hAnsi="Cascadia Mono" w:cs="Cascadia Mono"/>
-                <w:color w:val="000000"/>
-                <w:sz w:val="19"/>
-                <w:szCs w:val="19"/>
-                <w:lang w:val="es-PE"/>
-              </w:rPr>
-              <w:t>_</w:t>
-            </w:r>
-            <w:proofErr w:type="gramStart"/>
-            <w:r>
-              <w:rPr>
-                <w:rFonts w:ascii="Cascadia Mono" w:hAnsi="Cascadia Mono" w:cs="Cascadia Mono"/>
-                <w:color w:val="000000"/>
-                <w:sz w:val="19"/>
-                <w:szCs w:val="19"/>
-                <w:lang w:val="es-PE"/>
-              </w:rPr>
-              <w:t>SimpleGame</w:t>
-            </w:r>
-            <w:proofErr w:type="spellEnd"/>
-            <w:r>
-              <w:rPr>
-                <w:rFonts w:ascii="Cascadia Mono" w:hAnsi="Cascadia Mono" w:cs="Cascadia Mono"/>
-                <w:color w:val="000000"/>
-                <w:sz w:val="19"/>
-                <w:szCs w:val="19"/>
-                <w:lang w:val="es-PE"/>
-              </w:rPr>
-              <w:t>(</w:t>
-            </w:r>
-            <w:proofErr w:type="gramEnd"/>
-            <w:r>
-              <w:rPr>
-                <w:rFonts w:ascii="Cascadia Mono" w:hAnsi="Cascadia Mono" w:cs="Cascadia Mono"/>
-                <w:color w:val="000000"/>
-                <w:sz w:val="19"/>
-                <w:szCs w:val="19"/>
-                <w:lang w:val="es-PE"/>
-              </w:rPr>
-              <w:t>)</w:t>
+                <w:lang w:val="es-PE"/>
+              </w:rPr>
+              <w:t>()</w:t>
             </w:r>
           </w:p>
         </w:tc>
@@ -2535,8 +2412,6 @@
           <w:lang w:val="es-PE"/>
         </w:rPr>
       </w:pPr>
-      <w:bookmarkStart w:id="0" w:name="_GoBack"/>
-      <w:bookmarkEnd w:id="0"/>
     </w:p>
     <w:tbl>
       <w:tblPr>
@@ -3201,25 +3076,7 @@
           <w:b/>
           <w:lang w:val="es-PE"/>
         </w:rPr>
-        <w:t xml:space="preserve">Deben enviar todo el código fuente para obtener más </w:t>
-      </w:r>
-      <w:proofErr w:type="gramStart"/>
-      <w:r>
-        <w:rPr>
-          <w:rFonts w:ascii="Times New Roman" w:eastAsia="Times New Roman" w:hAnsi="Times New Roman" w:cs="Times New Roman"/>
-          <w:b/>
-          <w:lang w:val="es-PE"/>
-        </w:rPr>
-        <w:t>puntos  por</w:t>
-      </w:r>
-      <w:proofErr w:type="gramEnd"/>
-      <w:r>
-        <w:rPr>
-          <w:rFonts w:ascii="Times New Roman" w:eastAsia="Times New Roman" w:hAnsi="Times New Roman" w:cs="Times New Roman"/>
-          <w:b/>
-          <w:lang w:val="es-PE"/>
-        </w:rPr>
-        <w:t xml:space="preserve"> esta tarea.</w:t>
+        <w:t>Deben enviar todo el código fuente para obtener más puntos  por esta tarea.</w:t>
       </w:r>
     </w:p>
     <w:p>
@@ -3357,23 +3214,7 @@
           <w:rFonts w:ascii="Times New Roman" w:eastAsia="Times New Roman" w:hAnsi="Times New Roman" w:cs="Times New Roman"/>
           <w:lang w:val="es-PE"/>
         </w:rPr>
-        <w:t xml:space="preserve">Actualicen sus historias de usuario y los criterios de aceptación de la asignación anterior y </w:t>
-      </w:r>
-      <w:proofErr w:type="gramStart"/>
-      <w:r>
-        <w:rPr>
-          <w:rFonts w:ascii="Times New Roman" w:eastAsia="Times New Roman" w:hAnsi="Times New Roman" w:cs="Times New Roman"/>
-          <w:lang w:val="es-PE"/>
-        </w:rPr>
-        <w:t>asegúrense  de</w:t>
-      </w:r>
-      <w:proofErr w:type="gramEnd"/>
-      <w:r>
-        <w:rPr>
-          <w:rFonts w:ascii="Times New Roman" w:eastAsia="Times New Roman" w:hAnsi="Times New Roman" w:cs="Times New Roman"/>
-          <w:lang w:val="es-PE"/>
-        </w:rPr>
-        <w:t xml:space="preserve"> que capturan adecuadamente los requisitos. Resuman cómo se implementa cada uno de los siguientes criterios de aceptación/historia de usuario en tu código de producción (nombre de clase y nombre de método, etc.)</w:t>
+        <w:t>Actualicen sus historias de usuario y los criterios de aceptación de la asignación anterior y asegúrense  de que capturan adecuadamente los requisitos. Resuman cómo se implementa cada uno de los siguientes criterios de aceptación/historia de usuario en tu código de producción (nombre de clase y nombre de método, etc.)</w:t>
       </w:r>
     </w:p>
     <w:p>
@@ -3812,7 +3653,6 @@
                 <w:szCs w:val="20"/>
               </w:rPr>
             </w:pPr>
-            <w:proofErr w:type="gramStart"/>
             <w:r>
               <w:rPr>
                 <w:rFonts w:ascii="Times New Roman" w:eastAsia="Times New Roman" w:hAnsi="Times New Roman" w:cs="Times New Roman"/>
@@ -3822,7 +3662,6 @@
               </w:rPr>
               <w:t>AC  ID</w:t>
             </w:r>
-            <w:proofErr w:type="gramEnd"/>
           </w:p>
         </w:tc>
         <w:tc>
@@ -3905,7 +3744,6 @@
               <w:t xml:space="preserve"> </w:t>
             </w:r>
             <w:proofErr w:type="spellStart"/>
-            <w:proofErr w:type="gramStart"/>
             <w:r>
               <w:rPr>
                 <w:rFonts w:ascii="Times New Roman" w:eastAsia="Times New Roman" w:hAnsi="Times New Roman" w:cs="Times New Roman"/>
@@ -3936,7 +3774,6 @@
               <w:t>Método</w:t>
             </w:r>
             <w:proofErr w:type="spellEnd"/>
-            <w:proofErr w:type="gramEnd"/>
             <w:r>
               <w:rPr>
                 <w:rFonts w:ascii="Times New Roman" w:eastAsia="Times New Roman" w:hAnsi="Times New Roman" w:cs="Times New Roman"/>
@@ -6221,10 +6058,17 @@
                 <w:szCs w:val="20"/>
                 <w:lang w:val="es-PE"/>
               </w:rPr>
-              <w:t xml:space="preserve">Nombre </w:t>
-            </w:r>
-            <w:proofErr w:type="gramStart"/>
-            <w:r>
+              <w:t xml:space="preserve">Nombre Clase  (s) del código de prueba </w:t>
+            </w:r>
+          </w:p>
+        </w:tc>
+        <w:tc>
+          <w:tcPr>
+            <w:tcW w:w="2268" w:type="dxa"/>
+          </w:tcPr>
+          <w:p>
+            <w:pPr>
+              <w:jc w:val="center"/>
               <w:rPr>
                 <w:rFonts w:ascii="Times New Roman" w:eastAsia="Times New Roman" w:hAnsi="Times New Roman" w:cs="Times New Roman"/>
                 <w:b/>
@@ -6232,9 +6076,7 @@
                 <w:szCs w:val="20"/>
                 <w:lang w:val="es-PE"/>
               </w:rPr>
-              <w:t>Clase  (</w:t>
-            </w:r>
-            <w:proofErr w:type="gramEnd"/>
+            </w:pPr>
             <w:r>
               <w:rPr>
                 <w:rFonts w:ascii="Times New Roman" w:eastAsia="Times New Roman" w:hAnsi="Times New Roman" w:cs="Times New Roman"/>
@@ -6243,13 +6085,13 @@
                 <w:szCs w:val="20"/>
                 <w:lang w:val="es-PE"/>
               </w:rPr>
-              <w:t xml:space="preserve">s) del código de prueba </w:t>
-            </w:r>
-          </w:p>
-        </w:tc>
-        <w:tc>
-          <w:tcPr>
-            <w:tcW w:w="2268" w:type="dxa"/>
+              <w:t>Nombre método(s) del código Prueba</w:t>
+            </w:r>
+          </w:p>
+        </w:tc>
+        <w:tc>
+          <w:tcPr>
+            <w:tcW w:w="2977" w:type="dxa"/>
           </w:tcPr>
           <w:p>
             <w:pPr>
@@ -6270,56 +6112,7 @@
                 <w:szCs w:val="20"/>
                 <w:lang w:val="es-PE"/>
               </w:rPr>
-              <w:t>Nombre método(s) del código Prueba</w:t>
-            </w:r>
-          </w:p>
-        </w:tc>
-        <w:tc>
-          <w:tcPr>
-            <w:tcW w:w="2977" w:type="dxa"/>
-          </w:tcPr>
-          <w:p>
-            <w:pPr>
-              <w:jc w:val="center"/>
-              <w:rPr>
-                <w:rFonts w:ascii="Times New Roman" w:eastAsia="Times New Roman" w:hAnsi="Times New Roman" w:cs="Times New Roman"/>
-                <w:b/>
-                <w:sz w:val="20"/>
-                <w:szCs w:val="20"/>
-                <w:lang w:val="es-PE"/>
-              </w:rPr>
-            </w:pPr>
-            <w:r>
-              <w:rPr>
-                <w:rFonts w:ascii="Times New Roman" w:eastAsia="Times New Roman" w:hAnsi="Times New Roman" w:cs="Times New Roman"/>
-                <w:b/>
-                <w:sz w:val="20"/>
-                <w:szCs w:val="20"/>
-                <w:lang w:val="es-PE"/>
-              </w:rPr>
-              <w:t xml:space="preserve">Descripción de los casos de </w:t>
-            </w:r>
-            <w:proofErr w:type="gramStart"/>
-            <w:r>
-              <w:rPr>
-                <w:rFonts w:ascii="Times New Roman" w:eastAsia="Times New Roman" w:hAnsi="Times New Roman" w:cs="Times New Roman"/>
-                <w:b/>
-                <w:sz w:val="20"/>
-                <w:szCs w:val="20"/>
-                <w:lang w:val="es-PE"/>
-              </w:rPr>
-              <w:t>prueba  (</w:t>
-            </w:r>
-            <w:proofErr w:type="gramEnd"/>
-            <w:r>
-              <w:rPr>
-                <w:rFonts w:ascii="Times New Roman" w:eastAsia="Times New Roman" w:hAnsi="Times New Roman" w:cs="Times New Roman"/>
-                <w:b/>
-                <w:sz w:val="20"/>
-                <w:szCs w:val="20"/>
-                <w:lang w:val="es-PE"/>
-              </w:rPr>
-              <w:t>entrada &amp; salida esperada)</w:t>
+              <w:t>Descripción de los casos de prueba  (entrada &amp; salida esperada)</w:t>
             </w:r>
           </w:p>
         </w:tc>
@@ -7931,23 +7724,13 @@
                 <w:szCs w:val="20"/>
               </w:rPr>
             </w:pPr>
-            <w:proofErr w:type="spellStart"/>
-            <w:r>
-              <w:rPr>
-                <w:rFonts w:ascii="Times New Roman" w:eastAsia="Times New Roman" w:hAnsi="Times New Roman" w:cs="Times New Roman"/>
-                <w:sz w:val="20"/>
-                <w:szCs w:val="20"/>
-              </w:rPr>
-              <w:t>Salida</w:t>
-            </w:r>
-            <w:proofErr w:type="spellEnd"/>
-            <w:r>
-              <w:rPr>
-                <w:rFonts w:ascii="Times New Roman" w:eastAsia="Times New Roman" w:hAnsi="Times New Roman" w:cs="Times New Roman"/>
-                <w:sz w:val="20"/>
-                <w:szCs w:val="20"/>
-              </w:rPr>
-              <w:t xml:space="preserve"> </w:t>
+            <w:r>
+              <w:rPr>
+                <w:rFonts w:ascii="Times New Roman" w:eastAsia="Times New Roman" w:hAnsi="Times New Roman" w:cs="Times New Roman"/>
+                <w:sz w:val="20"/>
+                <w:szCs w:val="20"/>
+              </w:rPr>
+              <w:t xml:space="preserve">Salida </w:t>
             </w:r>
             <w:proofErr w:type="spellStart"/>
             <w:r>
@@ -8071,7 +7854,6 @@
               <w:t>(</w:t>
             </w:r>
             <w:proofErr w:type="spellStart"/>
-            <w:proofErr w:type="gramStart"/>
             <w:r>
               <w:rPr>
                 <w:rFonts w:ascii="Times New Roman" w:eastAsia="Times New Roman" w:hAnsi="Times New Roman" w:cs="Times New Roman"/>
@@ -8082,7 +7864,6 @@
               <w:t>row,colum</w:t>
             </w:r>
             <w:proofErr w:type="spellEnd"/>
-            <w:proofErr w:type="gramEnd"/>
             <w:r>
               <w:rPr>
                 <w:rFonts w:ascii="Times New Roman" w:eastAsia="Times New Roman" w:hAnsi="Times New Roman" w:cs="Times New Roman"/>
@@ -8871,25 +8652,7 @@
                 <w:sz w:val="20"/>
                 <w:szCs w:val="20"/>
               </w:rPr>
-              <w:t>“</w:t>
-            </w:r>
-            <w:proofErr w:type="spellStart"/>
-            <w:r>
-              <w:rPr>
-                <w:rFonts w:ascii="Times New Roman" w:eastAsia="Times New Roman" w:hAnsi="Times New Roman" w:cs="Times New Roman"/>
-                <w:sz w:val="20"/>
-                <w:szCs w:val="20"/>
-              </w:rPr>
-              <w:t>Rojo</w:t>
-            </w:r>
-            <w:proofErr w:type="spellEnd"/>
-            <w:r>
-              <w:rPr>
-                <w:rFonts w:ascii="Times New Roman" w:eastAsia="Times New Roman" w:hAnsi="Times New Roman" w:cs="Times New Roman"/>
-                <w:sz w:val="20"/>
-                <w:szCs w:val="20"/>
-              </w:rPr>
-              <w:t>”</w:t>
+              <w:t>“Rojo”</w:t>
             </w:r>
           </w:p>
         </w:tc>
@@ -9861,142 +9624,6 @@
       </w:tr>
       <w:tr>
         <w:trPr>
-          <w:trHeight w:val="402"/>
-        </w:trPr>
-        <w:tc>
-          <w:tcPr>
-            <w:tcW w:w="1850" w:type="dxa"/>
-          </w:tcPr>
-          <w:p>
-            <w:pPr>
-              <w:jc w:val="center"/>
-              <w:rPr>
-                <w:rFonts w:ascii="Times New Roman" w:eastAsia="Times New Roman" w:hAnsi="Times New Roman" w:cs="Times New Roman"/>
-                <w:sz w:val="20"/>
-                <w:szCs w:val="20"/>
-                <w:lang w:val="es-PE"/>
-              </w:rPr>
-            </w:pPr>
-            <w:r>
-              <w:rPr>
-                <w:rFonts w:ascii="Times New Roman" w:eastAsia="Times New Roman" w:hAnsi="Times New Roman" w:cs="Times New Roman"/>
-                <w:sz w:val="20"/>
-                <w:szCs w:val="20"/>
-                <w:lang w:val="es-PE"/>
-              </w:rPr>
-              <w:t>8</w:t>
-            </w:r>
-          </w:p>
-        </w:tc>
-        <w:tc>
-          <w:tcPr>
-            <w:tcW w:w="2124" w:type="dxa"/>
-          </w:tcPr>
-          <w:p>
-            <w:pPr>
-              <w:jc w:val="center"/>
-              <w:rPr>
-                <w:rFonts w:ascii="Times New Roman" w:eastAsia="Times New Roman" w:hAnsi="Times New Roman" w:cs="Times New Roman"/>
-                <w:sz w:val="20"/>
-                <w:szCs w:val="20"/>
-                <w:lang w:val="es-PE"/>
-              </w:rPr>
-            </w:pPr>
-            <w:proofErr w:type="spellStart"/>
-            <w:r>
-              <w:rPr>
-                <w:rFonts w:ascii="Times New Roman" w:eastAsia="Times New Roman" w:hAnsi="Times New Roman" w:cs="Times New Roman"/>
-                <w:sz w:val="20"/>
-                <w:szCs w:val="20"/>
-                <w:lang w:val="es-PE"/>
-              </w:rPr>
-              <w:t>Tablero.Ficha</w:t>
-            </w:r>
-            <w:proofErr w:type="spellEnd"/>
-          </w:p>
-        </w:tc>
-        <w:tc>
-          <w:tcPr>
-            <w:tcW w:w="2099" w:type="dxa"/>
-          </w:tcPr>
-          <w:p>
-            <w:pPr>
-              <w:jc w:val="center"/>
-              <w:rPr>
-                <w:rFonts w:ascii="Times New Roman" w:eastAsia="Times New Roman" w:hAnsi="Times New Roman" w:cs="Times New Roman"/>
-                <w:sz w:val="20"/>
-                <w:szCs w:val="20"/>
-                <w:lang w:val="es-PE"/>
-              </w:rPr>
-            </w:pPr>
-            <w:r>
-              <w:rPr>
-                <w:rFonts w:ascii="Times New Roman" w:eastAsia="Times New Roman" w:hAnsi="Times New Roman" w:cs="Times New Roman"/>
-                <w:sz w:val="20"/>
-                <w:szCs w:val="20"/>
-                <w:lang w:val="es-PE"/>
-              </w:rPr>
-              <w:t>‘S’</w:t>
-            </w:r>
-          </w:p>
-        </w:tc>
-        <w:tc>
-          <w:tcPr>
-            <w:tcW w:w="2100" w:type="dxa"/>
-          </w:tcPr>
-          <w:p>
-            <w:pPr>
-              <w:jc w:val="center"/>
-              <w:rPr>
-                <w:rFonts w:ascii="Times New Roman" w:eastAsia="Times New Roman" w:hAnsi="Times New Roman" w:cs="Times New Roman"/>
-                <w:sz w:val="20"/>
-                <w:szCs w:val="20"/>
-                <w:lang w:val="es-PE"/>
-              </w:rPr>
-            </w:pPr>
-            <w:proofErr w:type="spellStart"/>
-            <w:r>
-              <w:rPr>
-                <w:rFonts w:ascii="Times New Roman" w:eastAsia="Times New Roman" w:hAnsi="Times New Roman" w:cs="Times New Roman"/>
-                <w:sz w:val="20"/>
-                <w:szCs w:val="20"/>
-                <w:lang w:val="es-PE"/>
-              </w:rPr>
-              <w:t>TestBlueStartGame</w:t>
-            </w:r>
-            <w:proofErr w:type="spellEnd"/>
-          </w:p>
-        </w:tc>
-        <w:tc>
-          <w:tcPr>
-            <w:tcW w:w="2210" w:type="dxa"/>
-          </w:tcPr>
-          <w:p>
-            <w:pPr>
-              <w:jc w:val="center"/>
-              <w:rPr>
-                <w:rFonts w:ascii="Times New Roman" w:eastAsia="Times New Roman" w:hAnsi="Times New Roman" w:cs="Times New Roman"/>
-                <w:sz w:val="20"/>
-                <w:szCs w:val="20"/>
-                <w:lang w:val="es-PE"/>
-              </w:rPr>
-            </w:pPr>
-            <w:proofErr w:type="spellStart"/>
-            <w:r>
-              <w:rPr>
-                <w:rFonts w:ascii="Times New Roman" w:eastAsia="Times New Roman" w:hAnsi="Times New Roman" w:cs="Times New Roman"/>
-                <w:sz w:val="20"/>
-                <w:szCs w:val="20"/>
-                <w:lang w:val="es-PE"/>
-              </w:rPr>
-              <w:t>BlueStartGame</w:t>
-            </w:r>
-            <w:proofErr w:type="spellEnd"/>
-          </w:p>
-        </w:tc>
-      </w:tr>
-      <w:tr>
-        <w:trPr>
           <w:trHeight w:val="375"/>
         </w:trPr>
         <w:tc>
@@ -10111,7 +9738,7 @@
 </file>
 
 <file path=word/endnotes.xml><?xml version="1.0" encoding="utf-8"?>
-<w:endnotes xmlns:wpc="http://schemas.microsoft.com/office/word/2010/wordprocessingCanvas" xmlns:cx="http://schemas.microsoft.com/office/drawing/2014/chartex" xmlns:cx1="http://schemas.microsoft.com/office/drawing/2015/9/8/chartex" xmlns:cx2="http://schemas.microsoft.com/office/drawing/2015/10/21/chartex" xmlns:mc="http://schemas.openxmlformats.org/markup-compatibility/2006" xmlns:o="urn:schemas-microsoft-com:office:office" xmlns:r="http://schemas.openxmlformats.org/officeDocument/2006/relationships" xmlns:m="http://schemas.openxmlformats.org/officeDocument/2006/math" xmlns:v="urn:schemas-microsoft-com:vml" xmlns:wp14="http://schemas.microsoft.com/office/word/2010/wordprocessingDrawing" xmlns:wp="http://schemas.openxmlformats.org/drawingml/2006/wordprocessingDrawing" xmlns:w10="urn:schemas-microsoft-com:office:word" xmlns:w="http://schemas.openxmlformats.org/wordprocessingml/2006/main" xmlns:w14="http://schemas.microsoft.com/office/word/2010/wordml" xmlns:w15="http://schemas.microsoft.com/office/word/2012/wordml" xmlns:w16se="http://schemas.microsoft.com/office/word/2015/wordml/symex" xmlns:wpg="http://schemas.microsoft.com/office/word/2010/wordprocessingGroup" xmlns:wpi="http://schemas.microsoft.com/office/word/2010/wordprocessingInk" xmlns:wne="http://schemas.microsoft.com/office/word/2006/wordml" xmlns:wps="http://schemas.microsoft.com/office/word/2010/wordprocessingShape" mc:Ignorable="w14 w15 w16se wp14">
+<w:endnotes xmlns:wpc="http://schemas.microsoft.com/office/word/2010/wordprocessingCanvas" xmlns:cx="http://schemas.microsoft.com/office/drawing/2014/chartex" xmlns:cx1="http://schemas.microsoft.com/office/drawing/2015/9/8/chartex" xmlns:cx2="http://schemas.microsoft.com/office/drawing/2015/10/21/chartex" xmlns:cx3="http://schemas.microsoft.com/office/drawing/2016/5/9/chartex" xmlns:cx4="http://schemas.microsoft.com/office/drawing/2016/5/10/chartex" xmlns:cx5="http://schemas.microsoft.com/office/drawing/2016/5/11/chartex" xmlns:cx6="http://schemas.microsoft.com/office/drawing/2016/5/12/chartex" xmlns:cx7="http://schemas.microsoft.com/office/drawing/2016/5/13/chartex" xmlns:cx8="http://schemas.microsoft.com/office/drawing/2016/5/14/chartex" xmlns:mc="http://schemas.openxmlformats.org/markup-compatibility/2006" xmlns:aink="http://schemas.microsoft.com/office/drawing/2016/ink" xmlns:am3d="http://schemas.microsoft.com/office/drawing/2017/model3d" xmlns:o="urn:schemas-microsoft-com:office:office" xmlns:oel="http://schemas.microsoft.com/office/2019/extlst" xmlns:r="http://schemas.openxmlformats.org/officeDocument/2006/relationships" xmlns:m="http://schemas.openxmlformats.org/officeDocument/2006/math" xmlns:v="urn:schemas-microsoft-com:vml" xmlns:wp14="http://schemas.microsoft.com/office/word/2010/wordprocessingDrawing" xmlns:wp="http://schemas.openxmlformats.org/drawingml/2006/wordprocessingDrawing" xmlns:w10="urn:schemas-microsoft-com:office:word" xmlns:w="http://schemas.openxmlformats.org/wordprocessingml/2006/main" xmlns:w14="http://schemas.microsoft.com/office/word/2010/wordml" xmlns:w15="http://schemas.microsoft.com/office/word/2012/wordml" xmlns:w16cex="http://schemas.microsoft.com/office/word/2018/wordml/cex" xmlns:w16cid="http://schemas.microsoft.com/office/word/2016/wordml/cid" xmlns:w16="http://schemas.microsoft.com/office/word/2018/wordml" xmlns:w16du="http://schemas.microsoft.com/office/word/2023/wordml/word16du" xmlns:w16sdtdh="http://schemas.microsoft.com/office/word/2020/wordml/sdtdatahash" xmlns:w16se="http://schemas.microsoft.com/office/word/2015/wordml/symex" xmlns:wpg="http://schemas.microsoft.com/office/word/2010/wordprocessingGroup" xmlns:wpi="http://schemas.microsoft.com/office/word/2010/wordprocessingInk" xmlns:wne="http://schemas.microsoft.com/office/word/2006/wordml" xmlns:wps="http://schemas.microsoft.com/office/word/2010/wordprocessingShape" mc:Ignorable="w14 w15 w16se w16cid w16 w16cex w16sdtdh wp14">
   <w:endnote w:type="separator" w:id="-1">
     <w:p>
       <w:r>
@@ -10130,7 +9757,7 @@
 </file>
 
 <file path=word/footer1.xml><?xml version="1.0" encoding="utf-8"?>
-<w:ftr xmlns:wpc="http://schemas.microsoft.com/office/word/2010/wordprocessingCanvas" xmlns:cx="http://schemas.microsoft.com/office/drawing/2014/chartex" xmlns:cx1="http://schemas.microsoft.com/office/drawing/2015/9/8/chartex" xmlns:cx2="http://schemas.microsoft.com/office/drawing/2015/10/21/chartex" xmlns:mc="http://schemas.openxmlformats.org/markup-compatibility/2006" xmlns:o="urn:schemas-microsoft-com:office:office" xmlns:r="http://schemas.openxmlformats.org/officeDocument/2006/relationships" xmlns:m="http://schemas.openxmlformats.org/officeDocument/2006/math" xmlns:v="urn:schemas-microsoft-com:vml" xmlns:wp14="http://schemas.microsoft.com/office/word/2010/wordprocessingDrawing" xmlns:wp="http://schemas.openxmlformats.org/drawingml/2006/wordprocessingDrawing" xmlns:w10="urn:schemas-microsoft-com:office:word" xmlns:w="http://schemas.openxmlformats.org/wordprocessingml/2006/main" xmlns:w14="http://schemas.microsoft.com/office/word/2010/wordml" xmlns:w15="http://schemas.microsoft.com/office/word/2012/wordml" xmlns:w16se="http://schemas.microsoft.com/office/word/2015/wordml/symex" xmlns:wpg="http://schemas.microsoft.com/office/word/2010/wordprocessingGroup" xmlns:wpi="http://schemas.microsoft.com/office/word/2010/wordprocessingInk" xmlns:wne="http://schemas.microsoft.com/office/word/2006/wordml" xmlns:wps="http://schemas.microsoft.com/office/word/2010/wordprocessingShape" mc:Ignorable="w14 w15 w16se wp14">
+<w:ftr xmlns:wpc="http://schemas.microsoft.com/office/word/2010/wordprocessingCanvas" xmlns:cx="http://schemas.microsoft.com/office/drawing/2014/chartex" xmlns:cx1="http://schemas.microsoft.com/office/drawing/2015/9/8/chartex" xmlns:cx2="http://schemas.microsoft.com/office/drawing/2015/10/21/chartex" xmlns:cx3="http://schemas.microsoft.com/office/drawing/2016/5/9/chartex" xmlns:cx4="http://schemas.microsoft.com/office/drawing/2016/5/10/chartex" xmlns:cx5="http://schemas.microsoft.com/office/drawing/2016/5/11/chartex" xmlns:cx6="http://schemas.microsoft.com/office/drawing/2016/5/12/chartex" xmlns:cx7="http://schemas.microsoft.com/office/drawing/2016/5/13/chartex" xmlns:cx8="http://schemas.microsoft.com/office/drawing/2016/5/14/chartex" xmlns:mc="http://schemas.openxmlformats.org/markup-compatibility/2006" xmlns:aink="http://schemas.microsoft.com/office/drawing/2016/ink" xmlns:am3d="http://schemas.microsoft.com/office/drawing/2017/model3d" xmlns:o="urn:schemas-microsoft-com:office:office" xmlns:oel="http://schemas.microsoft.com/office/2019/extlst" xmlns:r="http://schemas.openxmlformats.org/officeDocument/2006/relationships" xmlns:m="http://schemas.openxmlformats.org/officeDocument/2006/math" xmlns:v="urn:schemas-microsoft-com:vml" xmlns:wp14="http://schemas.microsoft.com/office/word/2010/wordprocessingDrawing" xmlns:wp="http://schemas.openxmlformats.org/drawingml/2006/wordprocessingDrawing" xmlns:w10="urn:schemas-microsoft-com:office:word" xmlns:w="http://schemas.openxmlformats.org/wordprocessingml/2006/main" xmlns:w14="http://schemas.microsoft.com/office/word/2010/wordml" xmlns:w15="http://schemas.microsoft.com/office/word/2012/wordml" xmlns:w16cex="http://schemas.microsoft.com/office/word/2018/wordml/cex" xmlns:w16cid="http://schemas.microsoft.com/office/word/2016/wordml/cid" xmlns:w16="http://schemas.microsoft.com/office/word/2018/wordml" xmlns:w16du="http://schemas.microsoft.com/office/word/2023/wordml/word16du" xmlns:w16sdtdh="http://schemas.microsoft.com/office/word/2020/wordml/sdtdatahash" xmlns:w16se="http://schemas.microsoft.com/office/word/2015/wordml/symex" xmlns:wpg="http://schemas.microsoft.com/office/word/2010/wordprocessingGroup" xmlns:wpi="http://schemas.microsoft.com/office/word/2010/wordprocessingInk" xmlns:wne="http://schemas.microsoft.com/office/word/2006/wordml" xmlns:wps="http://schemas.microsoft.com/office/word/2010/wordprocessingShape" mc:Ignorable="w14 w15 w16se w16cid w16 w16cex w16sdtdh wp14">
   <w:p>
     <w:pPr>
       <w:pBdr>
@@ -10190,7 +9817,7 @@
 </file>
 
 <file path=word/footer2.xml><?xml version="1.0" encoding="utf-8"?>
-<w:ftr xmlns:wpc="http://schemas.microsoft.com/office/word/2010/wordprocessingCanvas" xmlns:cx="http://schemas.microsoft.com/office/drawing/2014/chartex" xmlns:cx1="http://schemas.microsoft.com/office/drawing/2015/9/8/chartex" xmlns:cx2="http://schemas.microsoft.com/office/drawing/2015/10/21/chartex" xmlns:mc="http://schemas.openxmlformats.org/markup-compatibility/2006" xmlns:o="urn:schemas-microsoft-com:office:office" xmlns:r="http://schemas.openxmlformats.org/officeDocument/2006/relationships" xmlns:m="http://schemas.openxmlformats.org/officeDocument/2006/math" xmlns:v="urn:schemas-microsoft-com:vml" xmlns:wp14="http://schemas.microsoft.com/office/word/2010/wordprocessingDrawing" xmlns:wp="http://schemas.openxmlformats.org/drawingml/2006/wordprocessingDrawing" xmlns:w10="urn:schemas-microsoft-com:office:word" xmlns:w="http://schemas.openxmlformats.org/wordprocessingml/2006/main" xmlns:w14="http://schemas.microsoft.com/office/word/2010/wordml" xmlns:w15="http://schemas.microsoft.com/office/word/2012/wordml" xmlns:w16se="http://schemas.microsoft.com/office/word/2015/wordml/symex" xmlns:wpg="http://schemas.microsoft.com/office/word/2010/wordprocessingGroup" xmlns:wpi="http://schemas.microsoft.com/office/word/2010/wordprocessingInk" xmlns:wne="http://schemas.microsoft.com/office/word/2006/wordml" xmlns:wps="http://schemas.microsoft.com/office/word/2010/wordprocessingShape" mc:Ignorable="w14 w15 w16se wp14">
+<w:ftr xmlns:wpc="http://schemas.microsoft.com/office/word/2010/wordprocessingCanvas" xmlns:cx="http://schemas.microsoft.com/office/drawing/2014/chartex" xmlns:cx1="http://schemas.microsoft.com/office/drawing/2015/9/8/chartex" xmlns:cx2="http://schemas.microsoft.com/office/drawing/2015/10/21/chartex" xmlns:cx3="http://schemas.microsoft.com/office/drawing/2016/5/9/chartex" xmlns:cx4="http://schemas.microsoft.com/office/drawing/2016/5/10/chartex" xmlns:cx5="http://schemas.microsoft.com/office/drawing/2016/5/11/chartex" xmlns:cx6="http://schemas.microsoft.com/office/drawing/2016/5/12/chartex" xmlns:cx7="http://schemas.microsoft.com/office/drawing/2016/5/13/chartex" xmlns:cx8="http://schemas.microsoft.com/office/drawing/2016/5/14/chartex" xmlns:mc="http://schemas.openxmlformats.org/markup-compatibility/2006" xmlns:aink="http://schemas.microsoft.com/office/drawing/2016/ink" xmlns:am3d="http://schemas.microsoft.com/office/drawing/2017/model3d" xmlns:o="urn:schemas-microsoft-com:office:office" xmlns:oel="http://schemas.microsoft.com/office/2019/extlst" xmlns:r="http://schemas.openxmlformats.org/officeDocument/2006/relationships" xmlns:m="http://schemas.openxmlformats.org/officeDocument/2006/math" xmlns:v="urn:schemas-microsoft-com:vml" xmlns:wp14="http://schemas.microsoft.com/office/word/2010/wordprocessingDrawing" xmlns:wp="http://schemas.openxmlformats.org/drawingml/2006/wordprocessingDrawing" xmlns:w10="urn:schemas-microsoft-com:office:word" xmlns:w="http://schemas.openxmlformats.org/wordprocessingml/2006/main" xmlns:w14="http://schemas.microsoft.com/office/word/2010/wordml" xmlns:w15="http://schemas.microsoft.com/office/word/2012/wordml" xmlns:w16cex="http://schemas.microsoft.com/office/word/2018/wordml/cex" xmlns:w16cid="http://schemas.microsoft.com/office/word/2016/wordml/cid" xmlns:w16="http://schemas.microsoft.com/office/word/2018/wordml" xmlns:w16du="http://schemas.microsoft.com/office/word/2023/wordml/word16du" xmlns:w16sdtdh="http://schemas.microsoft.com/office/word/2020/wordml/sdtdatahash" xmlns:w16se="http://schemas.microsoft.com/office/word/2015/wordml/symex" xmlns:wpg="http://schemas.microsoft.com/office/word/2010/wordprocessingGroup" xmlns:wpi="http://schemas.microsoft.com/office/word/2010/wordprocessingInk" xmlns:wne="http://schemas.microsoft.com/office/word/2006/wordml" xmlns:wps="http://schemas.microsoft.com/office/word/2010/wordprocessingShape" mc:Ignorable="w14 w15 w16se w16cid w16 w16cex w16sdtdh wp14">
   <w:p>
     <w:pPr>
       <w:pBdr>
@@ -10277,7 +9904,7 @@
 </file>
 
 <file path=word/footnotes.xml><?xml version="1.0" encoding="utf-8"?>
-<w:footnotes xmlns:wpc="http://schemas.microsoft.com/office/word/2010/wordprocessingCanvas" xmlns:cx="http://schemas.microsoft.com/office/drawing/2014/chartex" xmlns:cx1="http://schemas.microsoft.com/office/drawing/2015/9/8/chartex" xmlns:cx2="http://schemas.microsoft.com/office/drawing/2015/10/21/chartex" xmlns:mc="http://schemas.openxmlformats.org/markup-compatibility/2006" xmlns:o="urn:schemas-microsoft-com:office:office" xmlns:r="http://schemas.openxmlformats.org/officeDocument/2006/relationships" xmlns:m="http://schemas.openxmlformats.org/officeDocument/2006/math" xmlns:v="urn:schemas-microsoft-com:vml" xmlns:wp14="http://schemas.microsoft.com/office/word/2010/wordprocessingDrawing" xmlns:wp="http://schemas.openxmlformats.org/drawingml/2006/wordprocessingDrawing" xmlns:w10="urn:schemas-microsoft-com:office:word" xmlns:w="http://schemas.openxmlformats.org/wordprocessingml/2006/main" xmlns:w14="http://schemas.microsoft.com/office/word/2010/wordml" xmlns:w15="http://schemas.microsoft.com/office/word/2012/wordml" xmlns:w16se="http://schemas.microsoft.com/office/word/2015/wordml/symex" xmlns:wpg="http://schemas.microsoft.com/office/word/2010/wordprocessingGroup" xmlns:wpi="http://schemas.microsoft.com/office/word/2010/wordprocessingInk" xmlns:wne="http://schemas.microsoft.com/office/word/2006/wordml" xmlns:wps="http://schemas.microsoft.com/office/word/2010/wordprocessingShape" mc:Ignorable="w14 w15 w16se wp14">
+<w:footnotes xmlns:wpc="http://schemas.microsoft.com/office/word/2010/wordprocessingCanvas" xmlns:cx="http://schemas.microsoft.com/office/drawing/2014/chartex" xmlns:cx1="http://schemas.microsoft.com/office/drawing/2015/9/8/chartex" xmlns:cx2="http://schemas.microsoft.com/office/drawing/2015/10/21/chartex" xmlns:cx3="http://schemas.microsoft.com/office/drawing/2016/5/9/chartex" xmlns:cx4="http://schemas.microsoft.com/office/drawing/2016/5/10/chartex" xmlns:cx5="http://schemas.microsoft.com/office/drawing/2016/5/11/chartex" xmlns:cx6="http://schemas.microsoft.com/office/drawing/2016/5/12/chartex" xmlns:cx7="http://schemas.microsoft.com/office/drawing/2016/5/13/chartex" xmlns:cx8="http://schemas.microsoft.com/office/drawing/2016/5/14/chartex" xmlns:mc="http://schemas.openxmlformats.org/markup-compatibility/2006" xmlns:aink="http://schemas.microsoft.com/office/drawing/2016/ink" xmlns:am3d="http://schemas.microsoft.com/office/drawing/2017/model3d" xmlns:o="urn:schemas-microsoft-com:office:office" xmlns:oel="http://schemas.microsoft.com/office/2019/extlst" xmlns:r="http://schemas.openxmlformats.org/officeDocument/2006/relationships" xmlns:m="http://schemas.openxmlformats.org/officeDocument/2006/math" xmlns:v="urn:schemas-microsoft-com:vml" xmlns:wp14="http://schemas.microsoft.com/office/word/2010/wordprocessingDrawing" xmlns:wp="http://schemas.openxmlformats.org/drawingml/2006/wordprocessingDrawing" xmlns:w10="urn:schemas-microsoft-com:office:word" xmlns:w="http://schemas.openxmlformats.org/wordprocessingml/2006/main" xmlns:w14="http://schemas.microsoft.com/office/word/2010/wordml" xmlns:w15="http://schemas.microsoft.com/office/word/2012/wordml" xmlns:w16cex="http://schemas.microsoft.com/office/word/2018/wordml/cex" xmlns:w16cid="http://schemas.microsoft.com/office/word/2016/wordml/cid" xmlns:w16="http://schemas.microsoft.com/office/word/2018/wordml" xmlns:w16du="http://schemas.microsoft.com/office/word/2023/wordml/word16du" xmlns:w16sdtdh="http://schemas.microsoft.com/office/word/2020/wordml/sdtdatahash" xmlns:w16se="http://schemas.microsoft.com/office/word/2015/wordml/symex" xmlns:wpg="http://schemas.microsoft.com/office/word/2010/wordprocessingGroup" xmlns:wpi="http://schemas.microsoft.com/office/word/2010/wordprocessingInk" xmlns:wne="http://schemas.microsoft.com/office/word/2006/wordml" xmlns:wps="http://schemas.microsoft.com/office/word/2010/wordprocessingShape" mc:Ignorable="w14 w15 w16se w16cid w16 w16cex w16sdtdh wp14">
   <w:footnote w:type="separator" w:id="-1">
     <w:p>
       <w:r>
@@ -10296,7 +9923,7 @@
 </file>
 
 <file path=word/numbering.xml><?xml version="1.0" encoding="utf-8"?>
-<w:numbering xmlns:wpc="http://schemas.microsoft.com/office/word/2010/wordprocessingCanvas" xmlns:cx="http://schemas.microsoft.com/office/drawing/2014/chartex" xmlns:cx1="http://schemas.microsoft.com/office/drawing/2015/9/8/chartex" xmlns:cx2="http://schemas.microsoft.com/office/drawing/2015/10/21/chartex" xmlns:mc="http://schemas.openxmlformats.org/markup-compatibility/2006" xmlns:o="urn:schemas-microsoft-com:office:office" xmlns:r="http://schemas.openxmlformats.org/officeDocument/2006/relationships" xmlns:m="http://schemas.openxmlformats.org/officeDocument/2006/math" xmlns:v="urn:schemas-microsoft-com:vml" xmlns:wp14="http://schemas.microsoft.com/office/word/2010/wordprocessingDrawing" xmlns:wp="http://schemas.openxmlformats.org/drawingml/2006/wordprocessingDrawing" xmlns:w10="urn:schemas-microsoft-com:office:word" xmlns:w="http://schemas.openxmlformats.org/wordprocessingml/2006/main" xmlns:w14="http://schemas.microsoft.com/office/word/2010/wordml" xmlns:w15="http://schemas.microsoft.com/office/word/2012/wordml" xmlns:w16se="http://schemas.microsoft.com/office/word/2015/wordml/symex" xmlns:wpg="http://schemas.microsoft.com/office/word/2010/wordprocessingGroup" xmlns:wpi="http://schemas.microsoft.com/office/word/2010/wordprocessingInk" xmlns:wne="http://schemas.microsoft.com/office/word/2006/wordml" xmlns:wps="http://schemas.microsoft.com/office/word/2010/wordprocessingShape" mc:Ignorable="w14 w15 w16se wp14">
+<w:numbering xmlns:wpc="http://schemas.microsoft.com/office/word/2010/wordprocessingCanvas" xmlns:cx="http://schemas.microsoft.com/office/drawing/2014/chartex" xmlns:cx1="http://schemas.microsoft.com/office/drawing/2015/9/8/chartex" xmlns:cx2="http://schemas.microsoft.com/office/drawing/2015/10/21/chartex" xmlns:cx3="http://schemas.microsoft.com/office/drawing/2016/5/9/chartex" xmlns:cx4="http://schemas.microsoft.com/office/drawing/2016/5/10/chartex" xmlns:cx5="http://schemas.microsoft.com/office/drawing/2016/5/11/chartex" xmlns:cx6="http://schemas.microsoft.com/office/drawing/2016/5/12/chartex" xmlns:cx7="http://schemas.microsoft.com/office/drawing/2016/5/13/chartex" xmlns:cx8="http://schemas.microsoft.com/office/drawing/2016/5/14/chartex" xmlns:mc="http://schemas.openxmlformats.org/markup-compatibility/2006" xmlns:aink="http://schemas.microsoft.com/office/drawing/2016/ink" xmlns:am3d="http://schemas.microsoft.com/office/drawing/2017/model3d" xmlns:o="urn:schemas-microsoft-com:office:office" xmlns:oel="http://schemas.microsoft.com/office/2019/extlst" xmlns:r="http://schemas.openxmlformats.org/officeDocument/2006/relationships" xmlns:m="http://schemas.openxmlformats.org/officeDocument/2006/math" xmlns:v="urn:schemas-microsoft-com:vml" xmlns:wp14="http://schemas.microsoft.com/office/word/2010/wordprocessingDrawing" xmlns:wp="http://schemas.openxmlformats.org/drawingml/2006/wordprocessingDrawing" xmlns:w10="urn:schemas-microsoft-com:office:word" xmlns:w="http://schemas.openxmlformats.org/wordprocessingml/2006/main" xmlns:w14="http://schemas.microsoft.com/office/word/2010/wordml" xmlns:w15="http://schemas.microsoft.com/office/word/2012/wordml" xmlns:w16cex="http://schemas.microsoft.com/office/word/2018/wordml/cex" xmlns:w16cid="http://schemas.microsoft.com/office/word/2016/wordml/cid" xmlns:w16="http://schemas.microsoft.com/office/word/2018/wordml" xmlns:w16du="http://schemas.microsoft.com/office/word/2023/wordml/word16du" xmlns:w16sdtdh="http://schemas.microsoft.com/office/word/2020/wordml/sdtdatahash" xmlns:w16se="http://schemas.microsoft.com/office/word/2015/wordml/symex" xmlns:wpg="http://schemas.microsoft.com/office/word/2010/wordprocessingGroup" xmlns:wpi="http://schemas.microsoft.com/office/word/2010/wordprocessingInk" xmlns:wne="http://schemas.microsoft.com/office/word/2006/wordml" xmlns:wps="http://schemas.microsoft.com/office/word/2010/wordprocessingShape" mc:Ignorable="w14 w15 w16se w16cid w16 w16cex w16sdtdh wp14">
   <w:abstractNum w:abstractNumId="0" w15:restartNumberingAfterBreak="0">
     <w:nsid w:val="066743B9"/>
     <w:multiLevelType w:val="multilevel"/>
@@ -10472,17 +10099,17 @@
       </w:pPr>
     </w:lvl>
   </w:abstractNum>
-  <w:num w:numId="1">
+  <w:num w:numId="1" w16cid:durableId="86048971">
     <w:abstractNumId w:val="0"/>
   </w:num>
-  <w:num w:numId="2">
+  <w:num w:numId="2" w16cid:durableId="908463725">
     <w:abstractNumId w:val="1"/>
   </w:num>
 </w:numbering>
 </file>
 
 <file path=word/styles.xml><?xml version="1.0" encoding="utf-8"?>
-<w:styles xmlns:mc="http://schemas.openxmlformats.org/markup-compatibility/2006" xmlns:r="http://schemas.openxmlformats.org/officeDocument/2006/relationships" xmlns:w="http://schemas.openxmlformats.org/wordprocessingml/2006/main" xmlns:w14="http://schemas.microsoft.com/office/word/2010/wordml" xmlns:w15="http://schemas.microsoft.com/office/word/2012/wordml" xmlns:w16se="http://schemas.microsoft.com/office/word/2015/wordml/symex" mc:Ignorable="w14 w15 w16se">
+<w:styles xmlns:mc="http://schemas.openxmlformats.org/markup-compatibility/2006" xmlns:r="http://schemas.openxmlformats.org/officeDocument/2006/relationships" xmlns:w="http://schemas.openxmlformats.org/wordprocessingml/2006/main" xmlns:w14="http://schemas.microsoft.com/office/word/2010/wordml" xmlns:w15="http://schemas.microsoft.com/office/word/2012/wordml" xmlns:w16cex="http://schemas.microsoft.com/office/word/2018/wordml/cex" xmlns:w16cid="http://schemas.microsoft.com/office/word/2016/wordml/cid" xmlns:w16="http://schemas.microsoft.com/office/word/2018/wordml" xmlns:w16sdtdh="http://schemas.microsoft.com/office/word/2020/wordml/sdtdatahash" xmlns:w16se="http://schemas.microsoft.com/office/word/2015/wordml/symex" mc:Ignorable="w14 w15 w16se w16cid w16 w16cex w16sdtdh">
   <w:docDefaults>
     <w:rPrDefault>
       <w:rPr>
@@ -10494,7 +10121,7 @@
     </w:rPrDefault>
     <w:pPrDefault/>
   </w:docDefaults>
-  <w:latentStyles w:defLockedState="0" w:defUIPriority="99" w:defSemiHidden="0" w:defUnhideWhenUsed="0" w:defQFormat="0" w:count="372">
+  <w:latentStyles w:defLockedState="0" w:defUIPriority="99" w:defSemiHidden="0" w:defUnhideWhenUsed="0" w:defQFormat="0" w:count="376">
     <w:lsdException w:name="Normal" w:uiPriority="0" w:qFormat="1"/>
     <w:lsdException w:name="heading 1" w:uiPriority="9" w:qFormat="1"/>
     <w:lsdException w:name="heading 2" w:semiHidden="1" w:uiPriority="9" w:unhideWhenUsed="1" w:qFormat="1"/>
@@ -10600,7 +10227,6 @@
     <w:lsdException w:name="HTML Sample" w:semiHidden="1" w:unhideWhenUsed="1"/>
     <w:lsdException w:name="HTML Typewriter" w:semiHidden="1" w:unhideWhenUsed="1"/>
     <w:lsdException w:name="HTML Variable" w:semiHidden="1" w:unhideWhenUsed="1"/>
-    <w:lsdException w:name="Normal Table" w:semiHidden="1" w:unhideWhenUsed="1"/>
     <w:lsdException w:name="annotation subject" w:semiHidden="1" w:unhideWhenUsed="1"/>
     <w:lsdException w:name="No List" w:semiHidden="1" w:unhideWhenUsed="1"/>
     <w:lsdException w:name="Outline List 1" w:semiHidden="1" w:unhideWhenUsed="1"/>
@@ -10644,10 +10270,8 @@
     <w:lsdException w:name="Table Elegant" w:semiHidden="1" w:unhideWhenUsed="1"/>
     <w:lsdException w:name="Table Professional" w:semiHidden="1" w:unhideWhenUsed="1"/>
     <w:lsdException w:name="Table Subtle 1" w:semiHidden="1" w:unhideWhenUsed="1"/>
-    <w:lsdException w:name="Table Subtle 2" w:semiHidden="1" w:unhideWhenUsed="1"/>
     <w:lsdException w:name="Table Web 1" w:semiHidden="1" w:unhideWhenUsed="1"/>
     <w:lsdException w:name="Table Web 2" w:semiHidden="1" w:unhideWhenUsed="1"/>
-    <w:lsdException w:name="Table Web 3" w:semiHidden="1" w:unhideWhenUsed="1"/>
     <w:lsdException w:name="Balloon Text" w:semiHidden="1" w:unhideWhenUsed="1"/>
     <w:lsdException w:name="Table Grid" w:uiPriority="39"/>
     <w:lsdException w:name="Table Theme" w:semiHidden="1" w:unhideWhenUsed="1"/>
@@ -10867,6 +10491,10 @@
     <w:lsdException w:name="List Table 6 Colorful Accent 6" w:uiPriority="51"/>
     <w:lsdException w:name="List Table 7 Colorful Accent 6" w:uiPriority="52"/>
     <w:lsdException w:name="Mention" w:semiHidden="1" w:unhideWhenUsed="1"/>
+    <w:lsdException w:name="Smart Hyperlink" w:semiHidden="1" w:unhideWhenUsed="1"/>
+    <w:lsdException w:name="Hashtag" w:semiHidden="1" w:unhideWhenUsed="1"/>
+    <w:lsdException w:name="Unresolved Mention" w:semiHidden="1" w:unhideWhenUsed="1"/>
+    <w:lsdException w:name="Smart Link" w:semiHidden="1" w:unhideWhenUsed="1"/>
   </w:latentStyles>
   <w:style w:type="paragraph" w:default="1" w:styleId="Normal">
     <w:name w:val="Normal"/>

</xml_diff>